<commit_message>
Add latency analysis of hash gen memory reduction
</commit_message>
<xml_diff>
--- a/Latency Analysis/Hashgen service - Deep Analysis.docx
+++ b/Latency Analysis/Hashgen service - Deep Analysis.docx
@@ -1,45 +1,52 @@
 
 <file path=word/document.xml><?xml version="1.0" encoding="utf-8"?>
-<w:document xmlns:mc="http://schemas.openxmlformats.org/markup-compatibility/2006" xmlns:o="urn:schemas-microsoft-com:office:office" xmlns:r="http://schemas.openxmlformats.org/officeDocument/2006/relationships" xmlns:m="http://schemas.openxmlformats.org/officeDocument/2006/math" xmlns:v="urn:schemas-microsoft-com:vml" xmlns:wp="http://schemas.openxmlformats.org/drawingml/2006/wordprocessingDrawing" xmlns:w10="urn:schemas-microsoft-com:office:word" xmlns:w="http://schemas.openxmlformats.org/wordprocessingml/2006/main" xmlns:wne="http://schemas.microsoft.com/office/word/2006/wordml" xmlns:sl="http://schemas.openxmlformats.org/schemaLibrary/2006/main" xmlns:a="http://schemas.openxmlformats.org/drawingml/2006/main" xmlns:pic="http://schemas.openxmlformats.org/drawingml/2006/picture" xmlns:c="http://schemas.openxmlformats.org/drawingml/2006/chart" xmlns:lc="http://schemas.openxmlformats.org/drawingml/2006/lockedCanvas" xmlns:dgm="http://schemas.openxmlformats.org/drawingml/2006/diagram" xmlns:wps="http://schemas.microsoft.com/office/word/2010/wordprocessingShape" xmlns:wpg="http://schemas.microsoft.com/office/word/2010/wordprocessingGroup" xmlns:w14="http://schemas.microsoft.com/office/word/2010/wordml" xmlns:w15="http://schemas.microsoft.com/office/word/2012/wordml" xmlns:w16="http://schemas.microsoft.com/office/word/2018/wordml" xmlns:w16cex="http://schemas.microsoft.com/office/word/2018/wordml/cex" xmlns:w16cid="http://schemas.microsoft.com/office/word/2016/wordml/cid" xmlns="http://schemas.microsoft.com/office/tasks/2019/documenttasks" xmlns:cr="http://schemas.microsoft.com/office/comments/2020/reactions">
+<w:document xmlns:wpc="http://schemas.microsoft.com/office/word/2010/wordprocessingCanvas" xmlns:cx="http://schemas.microsoft.com/office/drawing/2014/chartex" xmlns:cx1="http://schemas.microsoft.com/office/drawing/2015/9/8/chartex" xmlns:cx2="http://schemas.microsoft.com/office/drawing/2015/10/21/chartex" xmlns:cx3="http://schemas.microsoft.com/office/drawing/2016/5/9/chartex" xmlns:cx4="http://schemas.microsoft.com/office/drawing/2016/5/10/chartex" xmlns:cx5="http://schemas.microsoft.com/office/drawing/2016/5/11/chartex" xmlns:cx6="http://schemas.microsoft.com/office/drawing/2016/5/12/chartex" xmlns:cx7="http://schemas.microsoft.com/office/drawing/2016/5/13/chartex" xmlns:cx8="http://schemas.microsoft.com/office/drawing/2016/5/14/chartex" xmlns:mc="http://schemas.openxmlformats.org/markup-compatibility/2006" xmlns:aink="http://schemas.microsoft.com/office/drawing/2016/ink" xmlns:am3d="http://schemas.microsoft.com/office/drawing/2017/model3d" xmlns:o="urn:schemas-microsoft-com:office:office" xmlns:oel="http://schemas.microsoft.com/office/2019/extlst" xmlns:r="http://schemas.openxmlformats.org/officeDocument/2006/relationships" xmlns:m="http://schemas.openxmlformats.org/officeDocument/2006/math" xmlns:v="urn:schemas-microsoft-com:vml" xmlns:wp14="http://schemas.microsoft.com/office/word/2010/wordprocessingDrawing" xmlns:wp="http://schemas.openxmlformats.org/drawingml/2006/wordprocessingDrawing" xmlns:w10="urn:schemas-microsoft-com:office:word" xmlns:w="http://schemas.openxmlformats.org/wordprocessingml/2006/main" xmlns:w14="http://schemas.microsoft.com/office/word/2010/wordml" xmlns:w15="http://schemas.microsoft.com/office/word/2012/wordml" xmlns:w16cex="http://schemas.microsoft.com/office/word/2018/wordml/cex" xmlns:w16cid="http://schemas.microsoft.com/office/word/2016/wordml/cid" xmlns:w16="http://schemas.microsoft.com/office/word/2018/wordml" xmlns:w16du="http://schemas.microsoft.com/office/word/2023/wordml/word16du" xmlns:w16sdtdh="http://schemas.microsoft.com/office/word/2020/wordml/sdtdatahash" xmlns:w16sdtfl="http://schemas.microsoft.com/office/word/2024/wordml/sdtformatlock" xmlns:w16se="http://schemas.microsoft.com/office/word/2015/wordml/symex" xmlns:wpg="http://schemas.microsoft.com/office/word/2010/wordprocessingGroup" xmlns:wpi="http://schemas.microsoft.com/office/word/2010/wordprocessingInk" xmlns:wne="http://schemas.microsoft.com/office/word/2006/wordml" xmlns:wps="http://schemas.microsoft.com/office/word/2010/wordprocessingShape" mc:Ignorable="w14 w15 w16se w16cid w16 w16cex w16sdtdh w16sdtfl w16du wp14">
   <w:body>
     <w:p>
       <w:pPr>
         <w:pStyle w:val="Heading1"/>
         <w:rPr>
-          <w:color w:val="0000ff"/>
-        </w:rPr>
-      </w:pPr>
-      <w:bookmarkStart w:colFirst="0" w:colLast="0" w:name="_2shcc86ylsxq" w:id="0"/>
+          <w:color w:val="0000FF"/>
+        </w:rPr>
+      </w:pPr>
+      <w:bookmarkStart w:id="0" w:name="_2shcc86ylsxq" w:colFirst="0" w:colLast="0"/>
       <w:bookmarkEnd w:id="0"/>
+      <w:proofErr w:type="spellStart"/>
       <w:r>
         <w:rPr>
-          <w:color w:val="0000ff"/>
-          <w:rtl w:val="0"/>
-        </w:rPr>
-        <w:t xml:space="preserve">HashGen Service</w:t>
+          <w:color w:val="0000FF"/>
+        </w:rPr>
+        <w:t>HashGen</w:t>
+      </w:r>
+      <w:proofErr w:type="spellEnd"/>
+      <w:r>
+        <w:rPr>
+          <w:color w:val="0000FF"/>
+        </w:rPr>
+        <w:t xml:space="preserve"> Service</w:t>
       </w:r>
     </w:p>
     <w:p>
-      <w:pPr>
-        <w:rPr/>
-      </w:pPr>
       <w:r>
-        <w:rPr/>
+        <w:rPr>
+          <w:noProof/>
+        </w:rPr>
         <w:drawing>
-          <wp:inline distB="114300" distT="114300" distL="114300" distR="114300">
+          <wp:inline distT="114300" distB="114300" distL="114300" distR="114300" wp14:anchorId="43294479" wp14:editId="2134AC5A">
             <wp:extent cx="5943600" cy="2921000"/>
-            <wp:effectExtent b="0" l="0" r="0" t="0"/>
+            <wp:effectExtent l="0" t="0" r="0" b="0"/>
             <wp:docPr id="2" name="image1.png"/>
-            <a:graphic>
+            <wp:cNvGraphicFramePr/>
+            <a:graphic xmlns:a="http://schemas.openxmlformats.org/drawingml/2006/main">
               <a:graphicData uri="http://schemas.openxmlformats.org/drawingml/2006/picture">
-                <pic:pic>
+                <pic:pic xmlns:pic="http://schemas.openxmlformats.org/drawingml/2006/picture">
                   <pic:nvPicPr>
                     <pic:cNvPr id="0" name="image1.png"/>
                     <pic:cNvPicPr preferRelativeResize="0"/>
                   </pic:nvPicPr>
                   <pic:blipFill>
-                    <a:blip r:embed="rId6"/>
-                    <a:srcRect b="0" l="0" r="0" t="0"/>
+                    <a:blip r:embed="rId5"/>
+                    <a:srcRect/>
                     <a:stretch>
                       <a:fillRect/>
                     </a:stretch>
@@ -49,7 +56,9 @@
                       <a:off x="0" y="0"/>
                       <a:ext cx="5943600" cy="2921000"/>
                     </a:xfrm>
-                    <a:prstGeom prst="rect"/>
+                    <a:prstGeom prst="rect">
+                      <a:avLst/>
+                    </a:prstGeom>
                     <a:ln/>
                   </pic:spPr>
                 </pic:pic>
@@ -58,33 +67,28 @@
           </wp:inline>
         </w:drawing>
       </w:r>
-      <w:r>
-        <w:rPr>
-          <w:rtl w:val="0"/>
-        </w:rPr>
-      </w:r>
     </w:p>
     <w:p>
-      <w:pPr>
-        <w:rPr/>
-      </w:pPr>
       <w:r>
-        <w:rPr/>
+        <w:rPr>
+          <w:noProof/>
+        </w:rPr>
         <w:drawing>
-          <wp:inline distB="114300" distT="114300" distL="114300" distR="114300">
+          <wp:inline distT="114300" distB="114300" distL="114300" distR="114300" wp14:anchorId="7CC4BCBA" wp14:editId="22892914">
             <wp:extent cx="5943600" cy="2921000"/>
-            <wp:effectExtent b="0" l="0" r="0" t="0"/>
+            <wp:effectExtent l="0" t="0" r="0" b="0"/>
             <wp:docPr id="1" name="image2.png"/>
-            <a:graphic>
+            <wp:cNvGraphicFramePr/>
+            <a:graphic xmlns:a="http://schemas.openxmlformats.org/drawingml/2006/main">
               <a:graphicData uri="http://schemas.openxmlformats.org/drawingml/2006/picture">
-                <pic:pic>
+                <pic:pic xmlns:pic="http://schemas.openxmlformats.org/drawingml/2006/picture">
                   <pic:nvPicPr>
                     <pic:cNvPr id="0" name="image2.png"/>
                     <pic:cNvPicPr preferRelativeResize="0"/>
                   </pic:nvPicPr>
                   <pic:blipFill>
-                    <a:blip r:embed="rId7"/>
-                    <a:srcRect b="0" l="0" r="0" t="0"/>
+                    <a:blip r:embed="rId6"/>
+                    <a:srcRect/>
                     <a:stretch>
                       <a:fillRect/>
                     </a:stretch>
@@ -94,7 +98,9 @@
                       <a:off x="0" y="0"/>
                       <a:ext cx="5943600" cy="2921000"/>
                     </a:xfrm>
-                    <a:prstGeom prst="rect"/>
+                    <a:prstGeom prst="rect">
+                      <a:avLst/>
+                    </a:prstGeom>
                     <a:ln/>
                   </pic:spPr>
                 </pic:pic>
@@ -103,34 +109,450 @@
           </wp:inline>
         </w:drawing>
       </w:r>
+    </w:p>
+    <w:p>
+      <w:pPr>
+        <w:numPr>
+          <w:ilvl w:val="0"/>
+          <w:numId w:val="2"/>
+        </w:numPr>
+        <w:rPr>
+          <w:lang w:val="en-US"/>
+        </w:rPr>
+      </w:pPr>
       <w:r>
         <w:rPr>
-          <w:rtl w:val="0"/>
-        </w:rPr>
+          <w:lang w:val="en-US"/>
+        </w:rPr>
+        <w:t>Latency correlates strongly with CPU usage spikes. So, this service is CPU intensive.</w:t>
       </w:r>
     </w:p>
+    <w:p>
+      <w:pPr>
+        <w:numPr>
+          <w:ilvl w:val="0"/>
+          <w:numId w:val="2"/>
+        </w:numPr>
+        <w:rPr>
+          <w:lang w:val="en-US"/>
+        </w:rPr>
+      </w:pPr>
+      <w:r>
+        <w:rPr>
+          <w:lang w:val="en-US"/>
+        </w:rPr>
+        <w:t>Post-spike, once CPU usage drops, latency returns to low values, indicating no long-term system degradation.</w:t>
+      </w:r>
+    </w:p>
+    <w:p>
+      <w:pPr>
+        <w:numPr>
+          <w:ilvl w:val="0"/>
+          <w:numId w:val="2"/>
+        </w:numPr>
+        <w:rPr>
+          <w:lang w:val="en-US"/>
+        </w:rPr>
+      </w:pPr>
+      <w:r>
+        <w:rPr>
+          <w:lang w:val="en-US"/>
+        </w:rPr>
+        <w:t>A slight latency increment at the end indicates:</w:t>
+      </w:r>
+    </w:p>
+    <w:p>
+      <w:pPr>
+        <w:numPr>
+          <w:ilvl w:val="1"/>
+          <w:numId w:val="2"/>
+        </w:numPr>
+        <w:rPr>
+          <w:lang w:val="en-US"/>
+        </w:rPr>
+      </w:pPr>
+      <w:r>
+        <w:rPr>
+          <w:lang w:val="en-US"/>
+        </w:rPr>
+        <w:t>Memory/CPU fragmentation</w:t>
+      </w:r>
+    </w:p>
+    <w:p>
+      <w:pPr>
+        <w:numPr>
+          <w:ilvl w:val="1"/>
+          <w:numId w:val="2"/>
+        </w:numPr>
+        <w:rPr>
+          <w:lang w:val="en-US"/>
+        </w:rPr>
+      </w:pPr>
+      <w:r>
+        <w:rPr>
+          <w:lang w:val="en-US"/>
+        </w:rPr>
+        <w:t>Increased queuing delays due to reduction of CPU</w:t>
+      </w:r>
+    </w:p>
+    <w:p>
+      <w:pPr>
+        <w:numPr>
+          <w:ilvl w:val="1"/>
+          <w:numId w:val="2"/>
+        </w:numPr>
+        <w:rPr>
+          <w:lang w:val="en-US"/>
+        </w:rPr>
+      </w:pPr>
+      <w:r>
+        <w:rPr>
+          <w:lang w:val="en-US"/>
+        </w:rPr>
+        <w:t>Application-level slowdown due to frequent container resource patching (As we’re dynamically reducing limits)</w:t>
+      </w:r>
+    </w:p>
+    <w:p>
+      <w:pPr>
+        <w:numPr>
+          <w:ilvl w:val="0"/>
+          <w:numId w:val="2"/>
+        </w:numPr>
+        <w:rPr>
+          <w:lang w:val="en-US"/>
+        </w:rPr>
+      </w:pPr>
+      <w:r>
+        <w:rPr>
+          <w:lang w:val="en-US"/>
+        </w:rPr>
+        <w:lastRenderedPageBreak/>
+        <w:t>At each latency spike, memory usage falls rapidly, implying memory is being released &amp; container is restarted.</w:t>
+      </w:r>
+    </w:p>
+    <w:p>
+      <w:pPr>
+        <w:numPr>
+          <w:ilvl w:val="0"/>
+          <w:numId w:val="2"/>
+        </w:numPr>
+        <w:rPr>
+          <w:lang w:val="en-US"/>
+        </w:rPr>
+      </w:pPr>
+      <w:r>
+        <w:rPr>
+          <w:lang w:val="en-US"/>
+        </w:rPr>
+        <w:t xml:space="preserve">The increasing slope before the drop suggests gradual memory accumulation, e.g., from </w:t>
+      </w:r>
+      <w:proofErr w:type="spellStart"/>
+      <w:r>
+        <w:rPr>
+          <w:lang w:val="en-US"/>
+        </w:rPr>
+        <w:t>unfreed</w:t>
+      </w:r>
+      <w:proofErr w:type="spellEnd"/>
+      <w:r>
+        <w:rPr>
+          <w:lang w:val="en-US"/>
+        </w:rPr>
+        <w:t xml:space="preserve"> objects or request buffers not being released.</w:t>
+      </w:r>
+    </w:p>
+    <w:p/>
     <w:sectPr>
-      <w:pgSz w:h="15840" w:w="12240" w:orient="portrait"/>
-      <w:pgMar w:bottom="1440" w:top="1440" w:left="1440" w:right="1440" w:header="720" w:footer="720"/>
+      <w:pgSz w:w="12240" w:h="15840"/>
+      <w:pgMar w:top="1440" w:right="1440" w:bottom="1440" w:left="1440" w:header="720" w:footer="720" w:gutter="0"/>
       <w:pgNumType w:start="1"/>
+      <w:cols w:space="720"/>
     </w:sectPr>
   </w:body>
 </w:document>
 </file>
 
 <file path=word/numbering.xml><?xml version="1.0" encoding="utf-8"?>
-<w:numbering xmlns:mc="http://schemas.openxmlformats.org/markup-compatibility/2006" xmlns:o="urn:schemas-microsoft-com:office:office" xmlns:r="http://schemas.openxmlformats.org/officeDocument/2006/relationships" xmlns:m="http://schemas.openxmlformats.org/officeDocument/2006/math" xmlns:v="urn:schemas-microsoft-com:vml" xmlns:wp="http://schemas.openxmlformats.org/drawingml/2006/wordprocessingDrawing" xmlns:w10="urn:schemas-microsoft-com:office:word" xmlns:w="http://schemas.openxmlformats.org/wordprocessingml/2006/main" xmlns:wne="http://schemas.microsoft.com/office/word/2006/wordml" xmlns:sl="http://schemas.openxmlformats.org/schemaLibrary/2006/main" xmlns:a="http://schemas.openxmlformats.org/drawingml/2006/main" xmlns:pic="http://schemas.openxmlformats.org/drawingml/2006/picture" xmlns:c="http://schemas.openxmlformats.org/drawingml/2006/chart" xmlns:lc="http://schemas.openxmlformats.org/drawingml/2006/lockedCanvas" xmlns:dgm="http://schemas.openxmlformats.org/drawingml/2006/diagram" xmlns:wps="http://schemas.microsoft.com/office/word/2010/wordprocessingShape" xmlns:wpg="http://schemas.microsoft.com/office/word/2010/wordprocessingGroup" xmlns:w14="http://schemas.microsoft.com/office/word/2010/wordml" xmlns:w15="http://schemas.microsoft.com/office/word/2012/wordml" xmlns:w16="http://schemas.microsoft.com/office/word/2018/wordml" xmlns:w16cex="http://schemas.microsoft.com/office/word/2018/wordml/cex" xmlns:w16cid="http://schemas.microsoft.com/office/word/2016/wordml/cid" xmlns="http://schemas.microsoft.com/office/tasks/2019/documenttasks" xmlns:cr="http://schemas.microsoft.com/office/comments/2020/reactions"/>
+<w:numbering xmlns:wpc="http://schemas.microsoft.com/office/word/2010/wordprocessingCanvas" xmlns:cx="http://schemas.microsoft.com/office/drawing/2014/chartex" xmlns:cx1="http://schemas.microsoft.com/office/drawing/2015/9/8/chartex" xmlns:cx2="http://schemas.microsoft.com/office/drawing/2015/10/21/chartex" xmlns:cx3="http://schemas.microsoft.com/office/drawing/2016/5/9/chartex" xmlns:cx4="http://schemas.microsoft.com/office/drawing/2016/5/10/chartex" xmlns:cx5="http://schemas.microsoft.com/office/drawing/2016/5/11/chartex" xmlns:cx6="http://schemas.microsoft.com/office/drawing/2016/5/12/chartex" xmlns:cx7="http://schemas.microsoft.com/office/drawing/2016/5/13/chartex" xmlns:cx8="http://schemas.microsoft.com/office/drawing/2016/5/14/chartex" xmlns:mc="http://schemas.openxmlformats.org/markup-compatibility/2006" xmlns:aink="http://schemas.microsoft.com/office/drawing/2016/ink" xmlns:am3d="http://schemas.microsoft.com/office/drawing/2017/model3d" xmlns:o="urn:schemas-microsoft-com:office:office" xmlns:oel="http://schemas.microsoft.com/office/2019/extlst" xmlns:r="http://schemas.openxmlformats.org/officeDocument/2006/relationships" xmlns:m="http://schemas.openxmlformats.org/officeDocument/2006/math" xmlns:v="urn:schemas-microsoft-com:vml" xmlns:wp14="http://schemas.microsoft.com/office/word/2010/wordprocessingDrawing" xmlns:wp="http://schemas.openxmlformats.org/drawingml/2006/wordprocessingDrawing" xmlns:w10="urn:schemas-microsoft-com:office:word" xmlns:w="http://schemas.openxmlformats.org/wordprocessingml/2006/main" xmlns:w14="http://schemas.microsoft.com/office/word/2010/wordml" xmlns:w15="http://schemas.microsoft.com/office/word/2012/wordml" xmlns:w16cex="http://schemas.microsoft.com/office/word/2018/wordml/cex" xmlns:w16cid="http://schemas.microsoft.com/office/word/2016/wordml/cid" xmlns:w16="http://schemas.microsoft.com/office/word/2018/wordml" xmlns:w16du="http://schemas.microsoft.com/office/word/2023/wordml/word16du" xmlns:w16sdtdh="http://schemas.microsoft.com/office/word/2020/wordml/sdtdatahash" xmlns:w16sdtfl="http://schemas.microsoft.com/office/word/2024/wordml/sdtformatlock" xmlns:w16se="http://schemas.microsoft.com/office/word/2015/wordml/symex" xmlns:wpg="http://schemas.microsoft.com/office/word/2010/wordprocessingGroup" xmlns:wpi="http://schemas.microsoft.com/office/word/2010/wordprocessingInk" xmlns:wne="http://schemas.microsoft.com/office/word/2006/wordml" xmlns:wps="http://schemas.microsoft.com/office/word/2010/wordprocessingShape" mc:Ignorable="w14 w15 w16se w16cid w16 w16cex w16sdtdh w16sdtfl w16du wp14">
+  <w:abstractNum w:abstractNumId="0" w15:restartNumberingAfterBreak="0">
+    <w:nsid w:val="4EC11A92"/>
+    <w:multiLevelType w:val="multilevel"/>
+    <w:tmpl w:val="F4F85380"/>
+    <w:lvl w:ilvl="0">
+      <w:start w:val="1"/>
+      <w:numFmt w:val="bullet"/>
+      <w:lvlText w:val=""/>
+      <w:lvlJc w:val="left"/>
+      <w:pPr>
+        <w:tabs>
+          <w:tab w:val="num" w:pos="720"/>
+        </w:tabs>
+        <w:ind w:left="720" w:hanging="360"/>
+      </w:pPr>
+      <w:rPr>
+        <w:rFonts w:ascii="Symbol" w:hAnsi="Symbol" w:hint="default"/>
+        <w:sz w:val="20"/>
+      </w:rPr>
+    </w:lvl>
+    <w:lvl w:ilvl="1">
+      <w:start w:val="1"/>
+      <w:numFmt w:val="bullet"/>
+      <w:lvlText w:val="o"/>
+      <w:lvlJc w:val="left"/>
+      <w:pPr>
+        <w:tabs>
+          <w:tab w:val="num" w:pos="1440"/>
+        </w:tabs>
+        <w:ind w:left="1440" w:hanging="360"/>
+      </w:pPr>
+      <w:rPr>
+        <w:rFonts w:ascii="Courier New" w:hAnsi="Courier New" w:hint="default"/>
+        <w:sz w:val="20"/>
+      </w:rPr>
+    </w:lvl>
+    <w:lvl w:ilvl="2" w:tentative="1">
+      <w:start w:val="1"/>
+      <w:numFmt w:val="bullet"/>
+      <w:lvlText w:val=""/>
+      <w:lvlJc w:val="left"/>
+      <w:pPr>
+        <w:tabs>
+          <w:tab w:val="num" w:pos="2160"/>
+        </w:tabs>
+        <w:ind w:left="2160" w:hanging="360"/>
+      </w:pPr>
+      <w:rPr>
+        <w:rFonts w:ascii="Wingdings" w:hAnsi="Wingdings" w:hint="default"/>
+        <w:sz w:val="20"/>
+      </w:rPr>
+    </w:lvl>
+    <w:lvl w:ilvl="3" w:tentative="1">
+      <w:start w:val="1"/>
+      <w:numFmt w:val="bullet"/>
+      <w:lvlText w:val=""/>
+      <w:lvlJc w:val="left"/>
+      <w:pPr>
+        <w:tabs>
+          <w:tab w:val="num" w:pos="2880"/>
+        </w:tabs>
+        <w:ind w:left="2880" w:hanging="360"/>
+      </w:pPr>
+      <w:rPr>
+        <w:rFonts w:ascii="Wingdings" w:hAnsi="Wingdings" w:hint="default"/>
+        <w:sz w:val="20"/>
+      </w:rPr>
+    </w:lvl>
+    <w:lvl w:ilvl="4" w:tentative="1">
+      <w:start w:val="1"/>
+      <w:numFmt w:val="bullet"/>
+      <w:lvlText w:val=""/>
+      <w:lvlJc w:val="left"/>
+      <w:pPr>
+        <w:tabs>
+          <w:tab w:val="num" w:pos="3600"/>
+        </w:tabs>
+        <w:ind w:left="3600" w:hanging="360"/>
+      </w:pPr>
+      <w:rPr>
+        <w:rFonts w:ascii="Wingdings" w:hAnsi="Wingdings" w:hint="default"/>
+        <w:sz w:val="20"/>
+      </w:rPr>
+    </w:lvl>
+    <w:lvl w:ilvl="5" w:tentative="1">
+      <w:start w:val="1"/>
+      <w:numFmt w:val="bullet"/>
+      <w:lvlText w:val=""/>
+      <w:lvlJc w:val="left"/>
+      <w:pPr>
+        <w:tabs>
+          <w:tab w:val="num" w:pos="4320"/>
+        </w:tabs>
+        <w:ind w:left="4320" w:hanging="360"/>
+      </w:pPr>
+      <w:rPr>
+        <w:rFonts w:ascii="Wingdings" w:hAnsi="Wingdings" w:hint="default"/>
+        <w:sz w:val="20"/>
+      </w:rPr>
+    </w:lvl>
+    <w:lvl w:ilvl="6" w:tentative="1">
+      <w:start w:val="1"/>
+      <w:numFmt w:val="bullet"/>
+      <w:lvlText w:val=""/>
+      <w:lvlJc w:val="left"/>
+      <w:pPr>
+        <w:tabs>
+          <w:tab w:val="num" w:pos="5040"/>
+        </w:tabs>
+        <w:ind w:left="5040" w:hanging="360"/>
+      </w:pPr>
+      <w:rPr>
+        <w:rFonts w:ascii="Wingdings" w:hAnsi="Wingdings" w:hint="default"/>
+        <w:sz w:val="20"/>
+      </w:rPr>
+    </w:lvl>
+    <w:lvl w:ilvl="7" w:tentative="1">
+      <w:start w:val="1"/>
+      <w:numFmt w:val="bullet"/>
+      <w:lvlText w:val=""/>
+      <w:lvlJc w:val="left"/>
+      <w:pPr>
+        <w:tabs>
+          <w:tab w:val="num" w:pos="5760"/>
+        </w:tabs>
+        <w:ind w:left="5760" w:hanging="360"/>
+      </w:pPr>
+      <w:rPr>
+        <w:rFonts w:ascii="Wingdings" w:hAnsi="Wingdings" w:hint="default"/>
+        <w:sz w:val="20"/>
+      </w:rPr>
+    </w:lvl>
+    <w:lvl w:ilvl="8" w:tentative="1">
+      <w:start w:val="1"/>
+      <w:numFmt w:val="bullet"/>
+      <w:lvlText w:val=""/>
+      <w:lvlJc w:val="left"/>
+      <w:pPr>
+        <w:tabs>
+          <w:tab w:val="num" w:pos="6480"/>
+        </w:tabs>
+        <w:ind w:left="6480" w:hanging="360"/>
+      </w:pPr>
+      <w:rPr>
+        <w:rFonts w:ascii="Wingdings" w:hAnsi="Wingdings" w:hint="default"/>
+        <w:sz w:val="20"/>
+      </w:rPr>
+    </w:lvl>
+  </w:abstractNum>
+  <w:abstractNum w:abstractNumId="1" w15:restartNumberingAfterBreak="0">
+    <w:nsid w:val="511E3130"/>
+    <w:multiLevelType w:val="hybridMultilevel"/>
+    <w:tmpl w:val="5FCC928E"/>
+    <w:lvl w:ilvl="0" w:tplc="6E4CC496">
+      <w:numFmt w:val="bullet"/>
+      <w:lvlText w:val=""/>
+      <w:lvlJc w:val="left"/>
+      <w:pPr>
+        <w:ind w:left="720" w:hanging="360"/>
+      </w:pPr>
+      <w:rPr>
+        <w:rFonts w:ascii="Symbol" w:eastAsia="Arial" w:hAnsi="Symbol" w:cs="Arial" w:hint="default"/>
+      </w:rPr>
+    </w:lvl>
+    <w:lvl w:ilvl="1" w:tplc="04090003" w:tentative="1">
+      <w:start w:val="1"/>
+      <w:numFmt w:val="bullet"/>
+      <w:lvlText w:val="o"/>
+      <w:lvlJc w:val="left"/>
+      <w:pPr>
+        <w:ind w:left="1440" w:hanging="360"/>
+      </w:pPr>
+      <w:rPr>
+        <w:rFonts w:ascii="Courier New" w:hAnsi="Courier New" w:cs="Courier New" w:hint="default"/>
+      </w:rPr>
+    </w:lvl>
+    <w:lvl w:ilvl="2" w:tplc="04090005" w:tentative="1">
+      <w:start w:val="1"/>
+      <w:numFmt w:val="bullet"/>
+      <w:lvlText w:val=""/>
+      <w:lvlJc w:val="left"/>
+      <w:pPr>
+        <w:ind w:left="2160" w:hanging="360"/>
+      </w:pPr>
+      <w:rPr>
+        <w:rFonts w:ascii="Wingdings" w:hAnsi="Wingdings" w:hint="default"/>
+      </w:rPr>
+    </w:lvl>
+    <w:lvl w:ilvl="3" w:tplc="04090001" w:tentative="1">
+      <w:start w:val="1"/>
+      <w:numFmt w:val="bullet"/>
+      <w:lvlText w:val=""/>
+      <w:lvlJc w:val="left"/>
+      <w:pPr>
+        <w:ind w:left="2880" w:hanging="360"/>
+      </w:pPr>
+      <w:rPr>
+        <w:rFonts w:ascii="Symbol" w:hAnsi="Symbol" w:hint="default"/>
+      </w:rPr>
+    </w:lvl>
+    <w:lvl w:ilvl="4" w:tplc="04090003" w:tentative="1">
+      <w:start w:val="1"/>
+      <w:numFmt w:val="bullet"/>
+      <w:lvlText w:val="o"/>
+      <w:lvlJc w:val="left"/>
+      <w:pPr>
+        <w:ind w:left="3600" w:hanging="360"/>
+      </w:pPr>
+      <w:rPr>
+        <w:rFonts w:ascii="Courier New" w:hAnsi="Courier New" w:cs="Courier New" w:hint="default"/>
+      </w:rPr>
+    </w:lvl>
+    <w:lvl w:ilvl="5" w:tplc="04090005" w:tentative="1">
+      <w:start w:val="1"/>
+      <w:numFmt w:val="bullet"/>
+      <w:lvlText w:val=""/>
+      <w:lvlJc w:val="left"/>
+      <w:pPr>
+        <w:ind w:left="4320" w:hanging="360"/>
+      </w:pPr>
+      <w:rPr>
+        <w:rFonts w:ascii="Wingdings" w:hAnsi="Wingdings" w:hint="default"/>
+      </w:rPr>
+    </w:lvl>
+    <w:lvl w:ilvl="6" w:tplc="04090001" w:tentative="1">
+      <w:start w:val="1"/>
+      <w:numFmt w:val="bullet"/>
+      <w:lvlText w:val=""/>
+      <w:lvlJc w:val="left"/>
+      <w:pPr>
+        <w:ind w:left="5040" w:hanging="360"/>
+      </w:pPr>
+      <w:rPr>
+        <w:rFonts w:ascii="Symbol" w:hAnsi="Symbol" w:hint="default"/>
+      </w:rPr>
+    </w:lvl>
+    <w:lvl w:ilvl="7" w:tplc="04090003" w:tentative="1">
+      <w:start w:val="1"/>
+      <w:numFmt w:val="bullet"/>
+      <w:lvlText w:val="o"/>
+      <w:lvlJc w:val="left"/>
+      <w:pPr>
+        <w:ind w:left="5760" w:hanging="360"/>
+      </w:pPr>
+      <w:rPr>
+        <w:rFonts w:ascii="Courier New" w:hAnsi="Courier New" w:cs="Courier New" w:hint="default"/>
+      </w:rPr>
+    </w:lvl>
+    <w:lvl w:ilvl="8" w:tplc="04090005" w:tentative="1">
+      <w:start w:val="1"/>
+      <w:numFmt w:val="bullet"/>
+      <w:lvlText w:val=""/>
+      <w:lvlJc w:val="left"/>
+      <w:pPr>
+        <w:ind w:left="6480" w:hanging="360"/>
+      </w:pPr>
+      <w:rPr>
+        <w:rFonts w:ascii="Wingdings" w:hAnsi="Wingdings" w:hint="default"/>
+      </w:rPr>
+    </w:lvl>
+  </w:abstractNum>
+  <w:num w:numId="1" w16cid:durableId="1856071374">
+    <w:abstractNumId w:val="1"/>
+  </w:num>
+  <w:num w:numId="2" w16cid:durableId="1811752149">
+    <w:abstractNumId w:val="0"/>
+  </w:num>
+</w:numbering>
 </file>
 
 <file path=word/styles.xml><?xml version="1.0" encoding="utf-8"?>
-<w:styles xmlns:mc="http://schemas.openxmlformats.org/markup-compatibility/2006" xmlns:o="urn:schemas-microsoft-com:office:office" xmlns:r="http://schemas.openxmlformats.org/officeDocument/2006/relationships" xmlns:m="http://schemas.openxmlformats.org/officeDocument/2006/math" xmlns:v="urn:schemas-microsoft-com:vml" xmlns:wp="http://schemas.openxmlformats.org/drawingml/2006/wordprocessingDrawing" xmlns:w10="urn:schemas-microsoft-com:office:word" xmlns:w="http://schemas.openxmlformats.org/wordprocessingml/2006/main" xmlns:wne="http://schemas.microsoft.com/office/word/2006/wordml" xmlns:sl="http://schemas.openxmlformats.org/schemaLibrary/2006/main" xmlns:a="http://schemas.openxmlformats.org/drawingml/2006/main" xmlns:pic="http://schemas.openxmlformats.org/drawingml/2006/picture" xmlns:c="http://schemas.openxmlformats.org/drawingml/2006/chart" xmlns:lc="http://schemas.openxmlformats.org/drawingml/2006/lockedCanvas" xmlns:dgm="http://schemas.openxmlformats.org/drawingml/2006/diagram" xmlns:wps="http://schemas.microsoft.com/office/word/2010/wordprocessingShape" xmlns:wpg="http://schemas.microsoft.com/office/word/2010/wordprocessingGroup" xmlns:w14="http://schemas.microsoft.com/office/word/2010/wordml" xmlns:w15="http://schemas.microsoft.com/office/word/2012/wordml" xmlns:w16="http://schemas.microsoft.com/office/word/2018/wordml" xmlns:w16cex="http://schemas.microsoft.com/office/word/2018/wordml/cex" xmlns:w16cid="http://schemas.microsoft.com/office/word/2016/wordml/cid" xmlns="http://schemas.microsoft.com/office/tasks/2019/documenttasks" xmlns:cr="http://schemas.microsoft.com/office/comments/2020/reactions">
+<w:styles xmlns:mc="http://schemas.openxmlformats.org/markup-compatibility/2006" xmlns:r="http://schemas.openxmlformats.org/officeDocument/2006/relationships" xmlns:w="http://schemas.openxmlformats.org/wordprocessingml/2006/main" xmlns:w14="http://schemas.microsoft.com/office/word/2010/wordml" xmlns:w15="http://schemas.microsoft.com/office/word/2012/wordml" xmlns:w16cex="http://schemas.microsoft.com/office/word/2018/wordml/cex" xmlns:w16cid="http://schemas.microsoft.com/office/word/2016/wordml/cid" xmlns:w16="http://schemas.microsoft.com/office/word/2018/wordml" xmlns:w16du="http://schemas.microsoft.com/office/word/2023/wordml/word16du" xmlns:w16sdtdh="http://schemas.microsoft.com/office/word/2020/wordml/sdtdatahash" xmlns:w16sdtfl="http://schemas.microsoft.com/office/word/2024/wordml/sdtformatlock" xmlns:w16se="http://schemas.microsoft.com/office/word/2015/wordml/symex" mc:Ignorable="w14 w15 w16se w16cid w16 w16cex w16sdtdh w16sdtfl w16du">
   <w:docDefaults>
     <w:rPrDefault>
       <w:rPr>
-        <w:rFonts w:ascii="Arial" w:cs="Arial" w:eastAsia="Arial" w:hAnsi="Arial"/>
+        <w:rFonts w:ascii="Arial" w:eastAsia="Arial" w:hAnsi="Arial" w:cs="Arial"/>
         <w:sz w:val="22"/>
         <w:szCs w:val="22"/>
-        <w:lang w:val="en"/>
+        <w:lang w:val="en" w:eastAsia="en-US" w:bidi="si-LK"/>
       </w:rPr>
     </w:rPrDefault>
     <w:pPrDefault>
@@ -139,21 +561,399 @@
       </w:pPr>
     </w:pPrDefault>
   </w:docDefaults>
-  <w:style w:type="paragraph" w:styleId="Normal" w:default="1">
-    <w:name w:val="normal"/>
-  </w:style>
-  <w:style w:type="table" w:styleId="TableNormal" w:default="1">
-    <w:name w:val="Table Normal"/>
+  <w:latentStyles w:defLockedState="0" w:defUIPriority="99" w:defSemiHidden="0" w:defUnhideWhenUsed="0" w:defQFormat="0" w:count="376">
+    <w:lsdException w:name="Normal" w:uiPriority="0" w:qFormat="1"/>
+    <w:lsdException w:name="heading 1" w:uiPriority="9" w:qFormat="1"/>
+    <w:lsdException w:name="heading 2" w:semiHidden="1" w:uiPriority="9" w:unhideWhenUsed="1" w:qFormat="1"/>
+    <w:lsdException w:name="heading 3" w:semiHidden="1" w:uiPriority="9" w:unhideWhenUsed="1" w:qFormat="1"/>
+    <w:lsdException w:name="heading 4" w:semiHidden="1" w:uiPriority="9" w:unhideWhenUsed="1" w:qFormat="1"/>
+    <w:lsdException w:name="heading 5" w:semiHidden="1" w:uiPriority="9" w:unhideWhenUsed="1" w:qFormat="1"/>
+    <w:lsdException w:name="heading 6" w:semiHidden="1" w:uiPriority="9" w:unhideWhenUsed="1" w:qFormat="1"/>
+    <w:lsdException w:name="heading 7" w:semiHidden="1" w:uiPriority="9" w:unhideWhenUsed="1" w:qFormat="1"/>
+    <w:lsdException w:name="heading 8" w:semiHidden="1" w:uiPriority="9" w:unhideWhenUsed="1" w:qFormat="1"/>
+    <w:lsdException w:name="heading 9" w:semiHidden="1" w:uiPriority="9" w:unhideWhenUsed="1" w:qFormat="1"/>
+    <w:lsdException w:name="index 1" w:semiHidden="1" w:unhideWhenUsed="1"/>
+    <w:lsdException w:name="index 2" w:semiHidden="1" w:unhideWhenUsed="1"/>
+    <w:lsdException w:name="index 3" w:semiHidden="1" w:unhideWhenUsed="1"/>
+    <w:lsdException w:name="index 4" w:semiHidden="1" w:unhideWhenUsed="1"/>
+    <w:lsdException w:name="index 5" w:semiHidden="1" w:unhideWhenUsed="1"/>
+    <w:lsdException w:name="index 6" w:semiHidden="1" w:unhideWhenUsed="1"/>
+    <w:lsdException w:name="index 7" w:semiHidden="1" w:unhideWhenUsed="1"/>
+    <w:lsdException w:name="index 8" w:semiHidden="1" w:unhideWhenUsed="1"/>
+    <w:lsdException w:name="index 9" w:semiHidden="1" w:unhideWhenUsed="1"/>
+    <w:lsdException w:name="toc 1" w:semiHidden="1" w:uiPriority="39" w:unhideWhenUsed="1"/>
+    <w:lsdException w:name="toc 2" w:semiHidden="1" w:uiPriority="39" w:unhideWhenUsed="1"/>
+    <w:lsdException w:name="toc 3" w:semiHidden="1" w:uiPriority="39" w:unhideWhenUsed="1"/>
+    <w:lsdException w:name="toc 4" w:semiHidden="1" w:uiPriority="39" w:unhideWhenUsed="1"/>
+    <w:lsdException w:name="toc 5" w:semiHidden="1" w:uiPriority="39" w:unhideWhenUsed="1"/>
+    <w:lsdException w:name="toc 6" w:semiHidden="1" w:uiPriority="39" w:unhideWhenUsed="1"/>
+    <w:lsdException w:name="toc 7" w:semiHidden="1" w:uiPriority="39" w:unhideWhenUsed="1"/>
+    <w:lsdException w:name="toc 8" w:semiHidden="1" w:uiPriority="39" w:unhideWhenUsed="1"/>
+    <w:lsdException w:name="toc 9" w:semiHidden="1" w:uiPriority="39" w:unhideWhenUsed="1"/>
+    <w:lsdException w:name="Normal Indent" w:semiHidden="1" w:unhideWhenUsed="1"/>
+    <w:lsdException w:name="footnote text" w:semiHidden="1" w:unhideWhenUsed="1"/>
+    <w:lsdException w:name="annotation text" w:semiHidden="1" w:unhideWhenUsed="1"/>
+    <w:lsdException w:name="header" w:semiHidden="1" w:unhideWhenUsed="1"/>
+    <w:lsdException w:name="footer" w:semiHidden="1" w:unhideWhenUsed="1"/>
+    <w:lsdException w:name="index heading" w:semiHidden="1" w:unhideWhenUsed="1"/>
+    <w:lsdException w:name="caption" w:semiHidden="1" w:uiPriority="35" w:unhideWhenUsed="1" w:qFormat="1"/>
+    <w:lsdException w:name="table of figures" w:semiHidden="1" w:unhideWhenUsed="1"/>
+    <w:lsdException w:name="envelope address" w:semiHidden="1" w:unhideWhenUsed="1"/>
+    <w:lsdException w:name="envelope return" w:semiHidden="1" w:unhideWhenUsed="1"/>
+    <w:lsdException w:name="footnote reference" w:semiHidden="1" w:unhideWhenUsed="1"/>
+    <w:lsdException w:name="annotation reference" w:semiHidden="1" w:unhideWhenUsed="1"/>
+    <w:lsdException w:name="line number" w:semiHidden="1" w:unhideWhenUsed="1"/>
+    <w:lsdException w:name="page number" w:semiHidden="1" w:unhideWhenUsed="1"/>
+    <w:lsdException w:name="endnote reference" w:semiHidden="1" w:unhideWhenUsed="1"/>
+    <w:lsdException w:name="endnote text" w:semiHidden="1" w:unhideWhenUsed="1"/>
+    <w:lsdException w:name="table of authorities" w:semiHidden="1" w:unhideWhenUsed="1"/>
+    <w:lsdException w:name="macro" w:semiHidden="1" w:unhideWhenUsed="1"/>
+    <w:lsdException w:name="toa heading" w:semiHidden="1" w:unhideWhenUsed="1"/>
+    <w:lsdException w:name="List" w:semiHidden="1" w:unhideWhenUsed="1"/>
+    <w:lsdException w:name="List Bullet" w:semiHidden="1" w:unhideWhenUsed="1"/>
+    <w:lsdException w:name="List Number" w:semiHidden="1" w:unhideWhenUsed="1"/>
+    <w:lsdException w:name="List 2" w:semiHidden="1" w:unhideWhenUsed="1"/>
+    <w:lsdException w:name="List 3" w:semiHidden="1" w:unhideWhenUsed="1"/>
+    <w:lsdException w:name="List 4" w:semiHidden="1" w:unhideWhenUsed="1"/>
+    <w:lsdException w:name="List 5" w:semiHidden="1" w:unhideWhenUsed="1"/>
+    <w:lsdException w:name="List Bullet 2" w:semiHidden="1" w:unhideWhenUsed="1"/>
+    <w:lsdException w:name="List Bullet 3" w:semiHidden="1" w:unhideWhenUsed="1"/>
+    <w:lsdException w:name="List Bullet 4" w:semiHidden="1" w:unhideWhenUsed="1"/>
+    <w:lsdException w:name="List Bullet 5" w:semiHidden="1" w:unhideWhenUsed="1"/>
+    <w:lsdException w:name="List Number 2" w:semiHidden="1" w:unhideWhenUsed="1"/>
+    <w:lsdException w:name="List Number 3" w:semiHidden="1" w:unhideWhenUsed="1"/>
+    <w:lsdException w:name="List Number 4" w:semiHidden="1" w:unhideWhenUsed="1"/>
+    <w:lsdException w:name="List Number 5" w:semiHidden="1" w:unhideWhenUsed="1"/>
+    <w:lsdException w:name="Title" w:uiPriority="10" w:qFormat="1"/>
+    <w:lsdException w:name="Closing" w:semiHidden="1" w:unhideWhenUsed="1"/>
+    <w:lsdException w:name="Signature" w:semiHidden="1" w:unhideWhenUsed="1"/>
+    <w:lsdException w:name="Default Paragraph Font" w:semiHidden="1" w:uiPriority="1" w:unhideWhenUsed="1"/>
+    <w:lsdException w:name="Body Text" w:semiHidden="1" w:unhideWhenUsed="1"/>
+    <w:lsdException w:name="Body Text Indent" w:semiHidden="1" w:unhideWhenUsed="1"/>
+    <w:lsdException w:name="List Continue" w:semiHidden="1" w:unhideWhenUsed="1"/>
+    <w:lsdException w:name="List Continue 2" w:semiHidden="1" w:unhideWhenUsed="1"/>
+    <w:lsdException w:name="List Continue 3" w:semiHidden="1" w:unhideWhenUsed="1"/>
+    <w:lsdException w:name="List Continue 4" w:semiHidden="1" w:unhideWhenUsed="1"/>
+    <w:lsdException w:name="List Continue 5" w:semiHidden="1" w:unhideWhenUsed="1"/>
+    <w:lsdException w:name="Message Header" w:semiHidden="1" w:unhideWhenUsed="1"/>
+    <w:lsdException w:name="Subtitle" w:uiPriority="11" w:qFormat="1"/>
+    <w:lsdException w:name="Salutation" w:semiHidden="1" w:unhideWhenUsed="1"/>
+    <w:lsdException w:name="Date" w:semiHidden="1" w:unhideWhenUsed="1"/>
+    <w:lsdException w:name="Body Text First Indent" w:semiHidden="1" w:unhideWhenUsed="1"/>
+    <w:lsdException w:name="Body Text First Indent 2" w:semiHidden="1" w:unhideWhenUsed="1"/>
+    <w:lsdException w:name="Note Heading" w:semiHidden="1" w:unhideWhenUsed="1"/>
+    <w:lsdException w:name="Body Text 2" w:semiHidden="1" w:unhideWhenUsed="1"/>
+    <w:lsdException w:name="Body Text 3" w:semiHidden="1" w:unhideWhenUsed="1"/>
+    <w:lsdException w:name="Body Text Indent 2" w:semiHidden="1" w:unhideWhenUsed="1"/>
+    <w:lsdException w:name="Body Text Indent 3" w:semiHidden="1" w:unhideWhenUsed="1"/>
+    <w:lsdException w:name="Block Text" w:semiHidden="1" w:unhideWhenUsed="1"/>
+    <w:lsdException w:name="Hyperlink" w:semiHidden="1" w:unhideWhenUsed="1"/>
+    <w:lsdException w:name="FollowedHyperlink" w:semiHidden="1" w:unhideWhenUsed="1"/>
+    <w:lsdException w:name="Strong" w:uiPriority="22" w:qFormat="1"/>
+    <w:lsdException w:name="Emphasis" w:uiPriority="20" w:qFormat="1"/>
+    <w:lsdException w:name="Document Map" w:semiHidden="1" w:unhideWhenUsed="1"/>
+    <w:lsdException w:name="Plain Text" w:semiHidden="1" w:unhideWhenUsed="1"/>
+    <w:lsdException w:name="E-mail Signature" w:semiHidden="1" w:unhideWhenUsed="1"/>
+    <w:lsdException w:name="HTML Top of Form" w:semiHidden="1" w:unhideWhenUsed="1"/>
+    <w:lsdException w:name="HTML Bottom of Form" w:semiHidden="1" w:unhideWhenUsed="1"/>
+    <w:lsdException w:name="Normal (Web)" w:semiHidden="1" w:unhideWhenUsed="1"/>
+    <w:lsdException w:name="HTML Acronym" w:semiHidden="1" w:unhideWhenUsed="1"/>
+    <w:lsdException w:name="HTML Address" w:semiHidden="1" w:unhideWhenUsed="1"/>
+    <w:lsdException w:name="HTML Cite" w:semiHidden="1" w:unhideWhenUsed="1"/>
+    <w:lsdException w:name="HTML Code" w:semiHidden="1" w:unhideWhenUsed="1"/>
+    <w:lsdException w:name="HTML Definition" w:semiHidden="1" w:unhideWhenUsed="1"/>
+    <w:lsdException w:name="HTML Keyboard" w:semiHidden="1" w:unhideWhenUsed="1"/>
+    <w:lsdException w:name="HTML Preformatted" w:semiHidden="1" w:unhideWhenUsed="1"/>
+    <w:lsdException w:name="HTML Sample" w:semiHidden="1" w:unhideWhenUsed="1"/>
+    <w:lsdException w:name="HTML Typewriter" w:semiHidden="1" w:unhideWhenUsed="1"/>
+    <w:lsdException w:name="HTML Variable" w:semiHidden="1" w:unhideWhenUsed="1"/>
+    <w:lsdException w:name="Normal Table" w:semiHidden="1" w:unhideWhenUsed="1"/>
+    <w:lsdException w:name="annotation subject" w:semiHidden="1" w:unhideWhenUsed="1"/>
+    <w:lsdException w:name="No List" w:semiHidden="1" w:unhideWhenUsed="1"/>
+    <w:lsdException w:name="Outline List 1" w:semiHidden="1" w:unhideWhenUsed="1"/>
+    <w:lsdException w:name="Outline List 2" w:semiHidden="1" w:unhideWhenUsed="1"/>
+    <w:lsdException w:name="Outline List 3" w:semiHidden="1" w:unhideWhenUsed="1"/>
+    <w:lsdException w:name="Table Simple 1" w:semiHidden="1" w:unhideWhenUsed="1"/>
+    <w:lsdException w:name="Table Simple 2" w:semiHidden="1" w:unhideWhenUsed="1"/>
+    <w:lsdException w:name="Table Simple 3" w:semiHidden="1" w:unhideWhenUsed="1"/>
+    <w:lsdException w:name="Table Classic 1" w:semiHidden="1" w:unhideWhenUsed="1"/>
+    <w:lsdException w:name="Table Classic 2" w:semiHidden="1" w:unhideWhenUsed="1"/>
+    <w:lsdException w:name="Table Classic 3" w:semiHidden="1" w:unhideWhenUsed="1"/>
+    <w:lsdException w:name="Table Classic 4" w:semiHidden="1" w:unhideWhenUsed="1"/>
+    <w:lsdException w:name="Table Colorful 1" w:semiHidden="1" w:unhideWhenUsed="1"/>
+    <w:lsdException w:name="Table Colorful 2" w:semiHidden="1" w:unhideWhenUsed="1"/>
+    <w:lsdException w:name="Table Colorful 3" w:semiHidden="1" w:unhideWhenUsed="1"/>
+    <w:lsdException w:name="Table Columns 1" w:semiHidden="1" w:unhideWhenUsed="1"/>
+    <w:lsdException w:name="Table Columns 2" w:semiHidden="1" w:unhideWhenUsed="1"/>
+    <w:lsdException w:name="Table Columns 3" w:semiHidden="1" w:unhideWhenUsed="1"/>
+    <w:lsdException w:name="Table Columns 4" w:semiHidden="1" w:unhideWhenUsed="1"/>
+    <w:lsdException w:name="Table Columns 5" w:semiHidden="1" w:unhideWhenUsed="1"/>
+    <w:lsdException w:name="Table Grid 1" w:semiHidden="1" w:unhideWhenUsed="1"/>
+    <w:lsdException w:name="Table Grid 2" w:semiHidden="1" w:unhideWhenUsed="1"/>
+    <w:lsdException w:name="Table Grid 3" w:semiHidden="1" w:unhideWhenUsed="1"/>
+    <w:lsdException w:name="Table Grid 4" w:semiHidden="1" w:unhideWhenUsed="1"/>
+    <w:lsdException w:name="Table Grid 5" w:semiHidden="1" w:unhideWhenUsed="1"/>
+    <w:lsdException w:name="Table Grid 6" w:semiHidden="1" w:unhideWhenUsed="1"/>
+    <w:lsdException w:name="Table Grid 7" w:semiHidden="1" w:unhideWhenUsed="1"/>
+    <w:lsdException w:name="Table Grid 8" w:semiHidden="1" w:unhideWhenUsed="1"/>
+    <w:lsdException w:name="Table List 1" w:semiHidden="1" w:unhideWhenUsed="1"/>
+    <w:lsdException w:name="Table List 2" w:semiHidden="1" w:unhideWhenUsed="1"/>
+    <w:lsdException w:name="Table List 3" w:semiHidden="1" w:unhideWhenUsed="1"/>
+    <w:lsdException w:name="Table List 4" w:semiHidden="1" w:unhideWhenUsed="1"/>
+    <w:lsdException w:name="Table List 5" w:semiHidden="1" w:unhideWhenUsed="1"/>
+    <w:lsdException w:name="Table List 6" w:semiHidden="1" w:unhideWhenUsed="1"/>
+    <w:lsdException w:name="Table List 7" w:semiHidden="1" w:unhideWhenUsed="1"/>
+    <w:lsdException w:name="Table List 8" w:semiHidden="1" w:unhideWhenUsed="1"/>
+    <w:lsdException w:name="Table 3D effects 1" w:semiHidden="1" w:unhideWhenUsed="1"/>
+    <w:lsdException w:name="Table 3D effects 2" w:semiHidden="1" w:unhideWhenUsed="1"/>
+    <w:lsdException w:name="Table 3D effects 3" w:semiHidden="1" w:unhideWhenUsed="1"/>
+    <w:lsdException w:name="Table Contemporary" w:semiHidden="1" w:unhideWhenUsed="1"/>
+    <w:lsdException w:name="Table Elegant" w:semiHidden="1" w:unhideWhenUsed="1"/>
+    <w:lsdException w:name="Table Professional" w:semiHidden="1" w:unhideWhenUsed="1"/>
+    <w:lsdException w:name="Table Subtle 1" w:semiHidden="1" w:unhideWhenUsed="1"/>
+    <w:lsdException w:name="Table Subtle 2" w:semiHidden="1" w:unhideWhenUsed="1"/>
+    <w:lsdException w:name="Table Web 1" w:semiHidden="1" w:unhideWhenUsed="1"/>
+    <w:lsdException w:name="Table Web 2" w:semiHidden="1" w:unhideWhenUsed="1"/>
+    <w:lsdException w:name="Table Web 3" w:semiHidden="1" w:unhideWhenUsed="1"/>
+    <w:lsdException w:name="Balloon Text" w:semiHidden="1" w:unhideWhenUsed="1"/>
+    <w:lsdException w:name="Table Grid" w:uiPriority="39"/>
+    <w:lsdException w:name="Table Theme" w:semiHidden="1" w:unhideWhenUsed="1"/>
+    <w:lsdException w:name="Placeholder Text" w:semiHidden="1"/>
+    <w:lsdException w:name="No Spacing" w:uiPriority="1" w:qFormat="1"/>
+    <w:lsdException w:name="Light Shading" w:uiPriority="60"/>
+    <w:lsdException w:name="Light List" w:uiPriority="61"/>
+    <w:lsdException w:name="Light Grid" w:uiPriority="62"/>
+    <w:lsdException w:name="Medium Shading 1" w:uiPriority="63"/>
+    <w:lsdException w:name="Medium Shading 2" w:uiPriority="64"/>
+    <w:lsdException w:name="Medium List 1" w:uiPriority="65"/>
+    <w:lsdException w:name="Medium List 2" w:uiPriority="66"/>
+    <w:lsdException w:name="Medium Grid 1" w:uiPriority="67"/>
+    <w:lsdException w:name="Medium Grid 2" w:uiPriority="68"/>
+    <w:lsdException w:name="Medium Grid 3" w:uiPriority="69"/>
+    <w:lsdException w:name="Dark List" w:uiPriority="70"/>
+    <w:lsdException w:name="Colorful Shading" w:uiPriority="71"/>
+    <w:lsdException w:name="Colorful List" w:uiPriority="72"/>
+    <w:lsdException w:name="Colorful Grid" w:uiPriority="73"/>
+    <w:lsdException w:name="Light Shading Accent 1" w:uiPriority="60"/>
+    <w:lsdException w:name="Light List Accent 1" w:uiPriority="61"/>
+    <w:lsdException w:name="Light Grid Accent 1" w:uiPriority="62"/>
+    <w:lsdException w:name="Medium Shading 1 Accent 1" w:uiPriority="63"/>
+    <w:lsdException w:name="Medium Shading 2 Accent 1" w:uiPriority="64"/>
+    <w:lsdException w:name="Medium List 1 Accent 1" w:uiPriority="65"/>
+    <w:lsdException w:name="Revision" w:semiHidden="1"/>
+    <w:lsdException w:name="List Paragraph" w:uiPriority="34" w:qFormat="1"/>
+    <w:lsdException w:name="Quote" w:uiPriority="29" w:qFormat="1"/>
+    <w:lsdException w:name="Intense Quote" w:uiPriority="30" w:qFormat="1"/>
+    <w:lsdException w:name="Medium List 2 Accent 1" w:uiPriority="66"/>
+    <w:lsdException w:name="Medium Grid 1 Accent 1" w:uiPriority="67"/>
+    <w:lsdException w:name="Medium Grid 2 Accent 1" w:uiPriority="68"/>
+    <w:lsdException w:name="Medium Grid 3 Accent 1" w:uiPriority="69"/>
+    <w:lsdException w:name="Dark List Accent 1" w:uiPriority="70"/>
+    <w:lsdException w:name="Colorful Shading Accent 1" w:uiPriority="71"/>
+    <w:lsdException w:name="Colorful List Accent 1" w:uiPriority="72"/>
+    <w:lsdException w:name="Colorful Grid Accent 1" w:uiPriority="73"/>
+    <w:lsdException w:name="Light Shading Accent 2" w:uiPriority="60"/>
+    <w:lsdException w:name="Light List Accent 2" w:uiPriority="61"/>
+    <w:lsdException w:name="Light Grid Accent 2" w:uiPriority="62"/>
+    <w:lsdException w:name="Medium Shading 1 Accent 2" w:uiPriority="63"/>
+    <w:lsdException w:name="Medium Shading 2 Accent 2" w:uiPriority="64"/>
+    <w:lsdException w:name="Medium List 1 Accent 2" w:uiPriority="65"/>
+    <w:lsdException w:name="Medium List 2 Accent 2" w:uiPriority="66"/>
+    <w:lsdException w:name="Medium Grid 1 Accent 2" w:uiPriority="67"/>
+    <w:lsdException w:name="Medium Grid 2 Accent 2" w:uiPriority="68"/>
+    <w:lsdException w:name="Medium Grid 3 Accent 2" w:uiPriority="69"/>
+    <w:lsdException w:name="Dark List Accent 2" w:uiPriority="70"/>
+    <w:lsdException w:name="Colorful Shading Accent 2" w:uiPriority="71"/>
+    <w:lsdException w:name="Colorful List Accent 2" w:uiPriority="72"/>
+    <w:lsdException w:name="Colorful Grid Accent 2" w:uiPriority="73"/>
+    <w:lsdException w:name="Light Shading Accent 3" w:uiPriority="60"/>
+    <w:lsdException w:name="Light List Accent 3" w:uiPriority="61"/>
+    <w:lsdException w:name="Light Grid Accent 3" w:uiPriority="62"/>
+    <w:lsdException w:name="Medium Shading 1 Accent 3" w:uiPriority="63"/>
+    <w:lsdException w:name="Medium Shading 2 Accent 3" w:uiPriority="64"/>
+    <w:lsdException w:name="Medium List 1 Accent 3" w:uiPriority="65"/>
+    <w:lsdException w:name="Medium List 2 Accent 3" w:uiPriority="66"/>
+    <w:lsdException w:name="Medium Grid 1 Accent 3" w:uiPriority="67"/>
+    <w:lsdException w:name="Medium Grid 2 Accent 3" w:uiPriority="68"/>
+    <w:lsdException w:name="Medium Grid 3 Accent 3" w:uiPriority="69"/>
+    <w:lsdException w:name="Dark List Accent 3" w:uiPriority="70"/>
+    <w:lsdException w:name="Colorful Shading Accent 3" w:uiPriority="71"/>
+    <w:lsdException w:name="Colorful List Accent 3" w:uiPriority="72"/>
+    <w:lsdException w:name="Colorful Grid Accent 3" w:uiPriority="73"/>
+    <w:lsdException w:name="Light Shading Accent 4" w:uiPriority="60"/>
+    <w:lsdException w:name="Light List Accent 4" w:uiPriority="61"/>
+    <w:lsdException w:name="Light Grid Accent 4" w:uiPriority="62"/>
+    <w:lsdException w:name="Medium Shading 1 Accent 4" w:uiPriority="63"/>
+    <w:lsdException w:name="Medium Shading 2 Accent 4" w:uiPriority="64"/>
+    <w:lsdException w:name="Medium List 1 Accent 4" w:uiPriority="65"/>
+    <w:lsdException w:name="Medium List 2 Accent 4" w:uiPriority="66"/>
+    <w:lsdException w:name="Medium Grid 1 Accent 4" w:uiPriority="67"/>
+    <w:lsdException w:name="Medium Grid 2 Accent 4" w:uiPriority="68"/>
+    <w:lsdException w:name="Medium Grid 3 Accent 4" w:uiPriority="69"/>
+    <w:lsdException w:name="Dark List Accent 4" w:uiPriority="70"/>
+    <w:lsdException w:name="Colorful Shading Accent 4" w:uiPriority="71"/>
+    <w:lsdException w:name="Colorful List Accent 4" w:uiPriority="72"/>
+    <w:lsdException w:name="Colorful Grid Accent 4" w:uiPriority="73"/>
+    <w:lsdException w:name="Light Shading Accent 5" w:uiPriority="60"/>
+    <w:lsdException w:name="Light List Accent 5" w:uiPriority="61"/>
+    <w:lsdException w:name="Light Grid Accent 5" w:uiPriority="62"/>
+    <w:lsdException w:name="Medium Shading 1 Accent 5" w:uiPriority="63"/>
+    <w:lsdException w:name="Medium Shading 2 Accent 5" w:uiPriority="64"/>
+    <w:lsdException w:name="Medium List 1 Accent 5" w:uiPriority="65"/>
+    <w:lsdException w:name="Medium List 2 Accent 5" w:uiPriority="66"/>
+    <w:lsdException w:name="Medium Grid 1 Accent 5" w:uiPriority="67"/>
+    <w:lsdException w:name="Medium Grid 2 Accent 5" w:uiPriority="68"/>
+    <w:lsdException w:name="Medium Grid 3 Accent 5" w:uiPriority="69"/>
+    <w:lsdException w:name="Dark List Accent 5" w:uiPriority="70"/>
+    <w:lsdException w:name="Colorful Shading Accent 5" w:uiPriority="71"/>
+    <w:lsdException w:name="Colorful List Accent 5" w:uiPriority="72"/>
+    <w:lsdException w:name="Colorful Grid Accent 5" w:uiPriority="73"/>
+    <w:lsdException w:name="Light Shading Accent 6" w:uiPriority="60"/>
+    <w:lsdException w:name="Light List Accent 6" w:uiPriority="61"/>
+    <w:lsdException w:name="Light Grid Accent 6" w:uiPriority="62"/>
+    <w:lsdException w:name="Medium Shading 1 Accent 6" w:uiPriority="63"/>
+    <w:lsdException w:name="Medium Shading 2 Accent 6" w:uiPriority="64"/>
+    <w:lsdException w:name="Medium List 1 Accent 6" w:uiPriority="65"/>
+    <w:lsdException w:name="Medium List 2 Accent 6" w:uiPriority="66"/>
+    <w:lsdException w:name="Medium Grid 1 Accent 6" w:uiPriority="67"/>
+    <w:lsdException w:name="Medium Grid 2 Accent 6" w:uiPriority="68"/>
+    <w:lsdException w:name="Medium Grid 3 Accent 6" w:uiPriority="69"/>
+    <w:lsdException w:name="Dark List Accent 6" w:uiPriority="70"/>
+    <w:lsdException w:name="Colorful Shading Accent 6" w:uiPriority="71"/>
+    <w:lsdException w:name="Colorful List Accent 6" w:uiPriority="72"/>
+    <w:lsdException w:name="Colorful Grid Accent 6" w:uiPriority="73"/>
+    <w:lsdException w:name="Subtle Emphasis" w:uiPriority="19" w:qFormat="1"/>
+    <w:lsdException w:name="Intense Emphasis" w:uiPriority="21" w:qFormat="1"/>
+    <w:lsdException w:name="Subtle Reference" w:uiPriority="31" w:qFormat="1"/>
+    <w:lsdException w:name="Intense Reference" w:uiPriority="32" w:qFormat="1"/>
+    <w:lsdException w:name="Book Title" w:uiPriority="33" w:qFormat="1"/>
+    <w:lsdException w:name="Bibliography" w:semiHidden="1" w:uiPriority="37" w:unhideWhenUsed="1"/>
+    <w:lsdException w:name="TOC Heading" w:semiHidden="1" w:uiPriority="39" w:unhideWhenUsed="1" w:qFormat="1"/>
+    <w:lsdException w:name="Plain Table 1" w:uiPriority="41"/>
+    <w:lsdException w:name="Plain Table 2" w:uiPriority="42"/>
+    <w:lsdException w:name="Plain Table 3" w:uiPriority="43"/>
+    <w:lsdException w:name="Plain Table 4" w:uiPriority="44"/>
+    <w:lsdException w:name="Plain Table 5" w:uiPriority="45"/>
+    <w:lsdException w:name="Grid Table Light" w:uiPriority="40"/>
+    <w:lsdException w:name="Grid Table 1 Light" w:uiPriority="46"/>
+    <w:lsdException w:name="Grid Table 2" w:uiPriority="47"/>
+    <w:lsdException w:name="Grid Table 3" w:uiPriority="48"/>
+    <w:lsdException w:name="Grid Table 4" w:uiPriority="49"/>
+    <w:lsdException w:name="Grid Table 5 Dark" w:uiPriority="50"/>
+    <w:lsdException w:name="Grid Table 6 Colorful" w:uiPriority="51"/>
+    <w:lsdException w:name="Grid Table 7 Colorful" w:uiPriority="52"/>
+    <w:lsdException w:name="Grid Table 1 Light Accent 1" w:uiPriority="46"/>
+    <w:lsdException w:name="Grid Table 2 Accent 1" w:uiPriority="47"/>
+    <w:lsdException w:name="Grid Table 3 Accent 1" w:uiPriority="48"/>
+    <w:lsdException w:name="Grid Table 4 Accent 1" w:uiPriority="49"/>
+    <w:lsdException w:name="Grid Table 5 Dark Accent 1" w:uiPriority="50"/>
+    <w:lsdException w:name="Grid Table 6 Colorful Accent 1" w:uiPriority="51"/>
+    <w:lsdException w:name="Grid Table 7 Colorful Accent 1" w:uiPriority="52"/>
+    <w:lsdException w:name="Grid Table 1 Light Accent 2" w:uiPriority="46"/>
+    <w:lsdException w:name="Grid Table 2 Accent 2" w:uiPriority="47"/>
+    <w:lsdException w:name="Grid Table 3 Accent 2" w:uiPriority="48"/>
+    <w:lsdException w:name="Grid Table 4 Accent 2" w:uiPriority="49"/>
+    <w:lsdException w:name="Grid Table 5 Dark Accent 2" w:uiPriority="50"/>
+    <w:lsdException w:name="Grid Table 6 Colorful Accent 2" w:uiPriority="51"/>
+    <w:lsdException w:name="Grid Table 7 Colorful Accent 2" w:uiPriority="52"/>
+    <w:lsdException w:name="Grid Table 1 Light Accent 3" w:uiPriority="46"/>
+    <w:lsdException w:name="Grid Table 2 Accent 3" w:uiPriority="47"/>
+    <w:lsdException w:name="Grid Table 3 Accent 3" w:uiPriority="48"/>
+    <w:lsdException w:name="Grid Table 4 Accent 3" w:uiPriority="49"/>
+    <w:lsdException w:name="Grid Table 5 Dark Accent 3" w:uiPriority="50"/>
+    <w:lsdException w:name="Grid Table 6 Colorful Accent 3" w:uiPriority="51"/>
+    <w:lsdException w:name="Grid Table 7 Colorful Accent 3" w:uiPriority="52"/>
+    <w:lsdException w:name="Grid Table 1 Light Accent 4" w:uiPriority="46"/>
+    <w:lsdException w:name="Grid Table 2 Accent 4" w:uiPriority="47"/>
+    <w:lsdException w:name="Grid Table 3 Accent 4" w:uiPriority="48"/>
+    <w:lsdException w:name="Grid Table 4 Accent 4" w:uiPriority="49"/>
+    <w:lsdException w:name="Grid Table 5 Dark Accent 4" w:uiPriority="50"/>
+    <w:lsdException w:name="Grid Table 6 Colorful Accent 4" w:uiPriority="51"/>
+    <w:lsdException w:name="Grid Table 7 Colorful Accent 4" w:uiPriority="52"/>
+    <w:lsdException w:name="Grid Table 1 Light Accent 5" w:uiPriority="46"/>
+    <w:lsdException w:name="Grid Table 2 Accent 5" w:uiPriority="47"/>
+    <w:lsdException w:name="Grid Table 3 Accent 5" w:uiPriority="48"/>
+    <w:lsdException w:name="Grid Table 4 Accent 5" w:uiPriority="49"/>
+    <w:lsdException w:name="Grid Table 5 Dark Accent 5" w:uiPriority="50"/>
+    <w:lsdException w:name="Grid Table 6 Colorful Accent 5" w:uiPriority="51"/>
+    <w:lsdException w:name="Grid Table 7 Colorful Accent 5" w:uiPriority="52"/>
+    <w:lsdException w:name="Grid Table 1 Light Accent 6" w:uiPriority="46"/>
+    <w:lsdException w:name="Grid Table 2 Accent 6" w:uiPriority="47"/>
+    <w:lsdException w:name="Grid Table 3 Accent 6" w:uiPriority="48"/>
+    <w:lsdException w:name="Grid Table 4 Accent 6" w:uiPriority="49"/>
+    <w:lsdException w:name="Grid Table 5 Dark Accent 6" w:uiPriority="50"/>
+    <w:lsdException w:name="Grid Table 6 Colorful Accent 6" w:uiPriority="51"/>
+    <w:lsdException w:name="Grid Table 7 Colorful Accent 6" w:uiPriority="52"/>
+    <w:lsdException w:name="List Table 1 Light" w:uiPriority="46"/>
+    <w:lsdException w:name="List Table 2" w:uiPriority="47"/>
+    <w:lsdException w:name="List Table 3" w:uiPriority="48"/>
+    <w:lsdException w:name="List Table 4" w:uiPriority="49"/>
+    <w:lsdException w:name="List Table 5 Dark" w:uiPriority="50"/>
+    <w:lsdException w:name="List Table 6 Colorful" w:uiPriority="51"/>
+    <w:lsdException w:name="List Table 7 Colorful" w:uiPriority="52"/>
+    <w:lsdException w:name="List Table 1 Light Accent 1" w:uiPriority="46"/>
+    <w:lsdException w:name="List Table 2 Accent 1" w:uiPriority="47"/>
+    <w:lsdException w:name="List Table 3 Accent 1" w:uiPriority="48"/>
+    <w:lsdException w:name="List Table 4 Accent 1" w:uiPriority="49"/>
+    <w:lsdException w:name="List Table 5 Dark Accent 1" w:uiPriority="50"/>
+    <w:lsdException w:name="List Table 6 Colorful Accent 1" w:uiPriority="51"/>
+    <w:lsdException w:name="List Table 7 Colorful Accent 1" w:uiPriority="52"/>
+    <w:lsdException w:name="List Table 1 Light Accent 2" w:uiPriority="46"/>
+    <w:lsdException w:name="List Table 2 Accent 2" w:uiPriority="47"/>
+    <w:lsdException w:name="List Table 3 Accent 2" w:uiPriority="48"/>
+    <w:lsdException w:name="List Table 4 Accent 2" w:uiPriority="49"/>
+    <w:lsdException w:name="List Table 5 Dark Accent 2" w:uiPriority="50"/>
+    <w:lsdException w:name="List Table 6 Colorful Accent 2" w:uiPriority="51"/>
+    <w:lsdException w:name="List Table 7 Colorful Accent 2" w:uiPriority="52"/>
+    <w:lsdException w:name="List Table 1 Light Accent 3" w:uiPriority="46"/>
+    <w:lsdException w:name="List Table 2 Accent 3" w:uiPriority="47"/>
+    <w:lsdException w:name="List Table 3 Accent 3" w:uiPriority="48"/>
+    <w:lsdException w:name="List Table 4 Accent 3" w:uiPriority="49"/>
+    <w:lsdException w:name="List Table 5 Dark Accent 3" w:uiPriority="50"/>
+    <w:lsdException w:name="List Table 6 Colorful Accent 3" w:uiPriority="51"/>
+    <w:lsdException w:name="List Table 7 Colorful Accent 3" w:uiPriority="52"/>
+    <w:lsdException w:name="List Table 1 Light Accent 4" w:uiPriority="46"/>
+    <w:lsdException w:name="List Table 2 Accent 4" w:uiPriority="47"/>
+    <w:lsdException w:name="List Table 3 Accent 4" w:uiPriority="48"/>
+    <w:lsdException w:name="List Table 4 Accent 4" w:uiPriority="49"/>
+    <w:lsdException w:name="List Table 5 Dark Accent 4" w:uiPriority="50"/>
+    <w:lsdException w:name="List Table 6 Colorful Accent 4" w:uiPriority="51"/>
+    <w:lsdException w:name="List Table 7 Colorful Accent 4" w:uiPriority="52"/>
+    <w:lsdException w:name="List Table 1 Light Accent 5" w:uiPriority="46"/>
+    <w:lsdException w:name="List Table 2 Accent 5" w:uiPriority="47"/>
+    <w:lsdException w:name="List Table 3 Accent 5" w:uiPriority="48"/>
+    <w:lsdException w:name="List Table 4 Accent 5" w:uiPriority="49"/>
+    <w:lsdException w:name="List Table 5 Dark Accent 5" w:uiPriority="50"/>
+    <w:lsdException w:name="List Table 6 Colorful Accent 5" w:uiPriority="51"/>
+    <w:lsdException w:name="List Table 7 Colorful Accent 5" w:uiPriority="52"/>
+    <w:lsdException w:name="List Table 1 Light Accent 6" w:uiPriority="46"/>
+    <w:lsdException w:name="List Table 2 Accent 6" w:uiPriority="47"/>
+    <w:lsdException w:name="List Table 3 Accent 6" w:uiPriority="48"/>
+    <w:lsdException w:name="List Table 4 Accent 6" w:uiPriority="49"/>
+    <w:lsdException w:name="List Table 5 Dark Accent 6" w:uiPriority="50"/>
+    <w:lsdException w:name="List Table 6 Colorful Accent 6" w:uiPriority="51"/>
+    <w:lsdException w:name="List Table 7 Colorful Accent 6" w:uiPriority="52"/>
+    <w:lsdException w:name="Mention" w:semiHidden="1" w:unhideWhenUsed="1"/>
+    <w:lsdException w:name="Smart Hyperlink" w:semiHidden="1" w:unhideWhenUsed="1"/>
+    <w:lsdException w:name="Hashtag" w:semiHidden="1" w:unhideWhenUsed="1"/>
+    <w:lsdException w:name="Unresolved Mention" w:semiHidden="1" w:unhideWhenUsed="1"/>
+    <w:lsdException w:name="Smart Link" w:semiHidden="1" w:unhideWhenUsed="1"/>
+  </w:latentStyles>
+  <w:style w:type="paragraph" w:default="1" w:styleId="Normal">
+    <w:name w:val="Normal"/>
+    <w:qFormat/>
   </w:style>
   <w:style w:type="paragraph" w:styleId="Heading1">
     <w:name w:val="heading 1"/>
     <w:basedOn w:val="Normal"/>
     <w:next w:val="Normal"/>
+    <w:uiPriority w:val="9"/>
+    <w:qFormat/>
     <w:pPr>
-      <w:keepNext w:val="1"/>
-      <w:keepLines w:val="1"/>
-      <w:pageBreakBefore w:val="0"/>
-      <w:spacing w:after="120" w:before="400" w:lineRule="auto"/>
+      <w:keepNext/>
+      <w:keepLines/>
+      <w:spacing w:before="400" w:after="120"/>
+      <w:outlineLvl w:val="0"/>
     </w:pPr>
     <w:rPr>
       <w:sz w:val="40"/>
@@ -164,14 +964,17 @@
     <w:name w:val="heading 2"/>
     <w:basedOn w:val="Normal"/>
     <w:next w:val="Normal"/>
+    <w:uiPriority w:val="9"/>
+    <w:semiHidden/>
+    <w:unhideWhenUsed/>
+    <w:qFormat/>
     <w:pPr>
-      <w:keepNext w:val="1"/>
-      <w:keepLines w:val="1"/>
-      <w:pageBreakBefore w:val="0"/>
-      <w:spacing w:after="120" w:before="360" w:lineRule="auto"/>
+      <w:keepNext/>
+      <w:keepLines/>
+      <w:spacing w:before="360" w:after="120"/>
+      <w:outlineLvl w:val="1"/>
     </w:pPr>
     <w:rPr>
-      <w:b w:val="0"/>
       <w:sz w:val="32"/>
       <w:szCs w:val="32"/>
     </w:rPr>
@@ -180,14 +983,17 @@
     <w:name w:val="heading 3"/>
     <w:basedOn w:val="Normal"/>
     <w:next w:val="Normal"/>
+    <w:uiPriority w:val="9"/>
+    <w:semiHidden/>
+    <w:unhideWhenUsed/>
+    <w:qFormat/>
     <w:pPr>
-      <w:keepNext w:val="1"/>
-      <w:keepLines w:val="1"/>
-      <w:pageBreakBefore w:val="0"/>
-      <w:spacing w:after="80" w:before="320" w:lineRule="auto"/>
+      <w:keepNext/>
+      <w:keepLines/>
+      <w:spacing w:before="320" w:after="80"/>
+      <w:outlineLvl w:val="2"/>
     </w:pPr>
     <w:rPr>
-      <w:b w:val="0"/>
       <w:color w:val="434343"/>
       <w:sz w:val="28"/>
       <w:szCs w:val="28"/>
@@ -197,11 +1003,15 @@
     <w:name w:val="heading 4"/>
     <w:basedOn w:val="Normal"/>
     <w:next w:val="Normal"/>
+    <w:uiPriority w:val="9"/>
+    <w:semiHidden/>
+    <w:unhideWhenUsed/>
+    <w:qFormat/>
     <w:pPr>
-      <w:keepNext w:val="1"/>
-      <w:keepLines w:val="1"/>
-      <w:pageBreakBefore w:val="0"/>
-      <w:spacing w:after="80" w:before="280" w:lineRule="auto"/>
+      <w:keepNext/>
+      <w:keepLines/>
+      <w:spacing w:before="280" w:after="80"/>
+      <w:outlineLvl w:val="3"/>
     </w:pPr>
     <w:rPr>
       <w:color w:val="666666"/>
@@ -213,44 +1023,75 @@
     <w:name w:val="heading 5"/>
     <w:basedOn w:val="Normal"/>
     <w:next w:val="Normal"/>
+    <w:uiPriority w:val="9"/>
+    <w:semiHidden/>
+    <w:unhideWhenUsed/>
+    <w:qFormat/>
     <w:pPr>
-      <w:keepNext w:val="1"/>
-      <w:keepLines w:val="1"/>
-      <w:pageBreakBefore w:val="0"/>
-      <w:spacing w:after="80" w:before="240" w:lineRule="auto"/>
+      <w:keepNext/>
+      <w:keepLines/>
+      <w:spacing w:before="240" w:after="80"/>
+      <w:outlineLvl w:val="4"/>
     </w:pPr>
     <w:rPr>
       <w:color w:val="666666"/>
-      <w:sz w:val="22"/>
-      <w:szCs w:val="22"/>
     </w:rPr>
   </w:style>
   <w:style w:type="paragraph" w:styleId="Heading6">
     <w:name w:val="heading 6"/>
     <w:basedOn w:val="Normal"/>
     <w:next w:val="Normal"/>
+    <w:uiPriority w:val="9"/>
+    <w:semiHidden/>
+    <w:unhideWhenUsed/>
+    <w:qFormat/>
     <w:pPr>
-      <w:keepNext w:val="1"/>
-      <w:keepLines w:val="1"/>
-      <w:pageBreakBefore w:val="0"/>
-      <w:spacing w:after="80" w:before="240" w:lineRule="auto"/>
+      <w:keepNext/>
+      <w:keepLines/>
+      <w:spacing w:before="240" w:after="80"/>
+      <w:outlineLvl w:val="5"/>
     </w:pPr>
     <w:rPr>
-      <w:i w:val="1"/>
+      <w:i/>
       <w:color w:val="666666"/>
-      <w:sz w:val="22"/>
-      <w:szCs w:val="22"/>
     </w:rPr>
+  </w:style>
+  <w:style w:type="character" w:default="1" w:styleId="DefaultParagraphFont">
+    <w:name w:val="Default Paragraph Font"/>
+    <w:uiPriority w:val="1"/>
+    <w:unhideWhenUsed/>
+  </w:style>
+  <w:style w:type="table" w:default="1" w:styleId="TableNormal">
+    <w:name w:val="Normal Table"/>
+    <w:uiPriority w:val="99"/>
+    <w:semiHidden/>
+    <w:unhideWhenUsed/>
+    <w:tblPr>
+      <w:tblInd w:w="0" w:type="dxa"/>
+      <w:tblCellMar>
+        <w:top w:w="0" w:type="dxa"/>
+        <w:left w:w="108" w:type="dxa"/>
+        <w:bottom w:w="0" w:type="dxa"/>
+        <w:right w:w="108" w:type="dxa"/>
+      </w:tblCellMar>
+    </w:tblPr>
+  </w:style>
+  <w:style w:type="numbering" w:default="1" w:styleId="NoList">
+    <w:name w:val="No List"/>
+    <w:uiPriority w:val="99"/>
+    <w:semiHidden/>
+    <w:unhideWhenUsed/>
   </w:style>
   <w:style w:type="paragraph" w:styleId="Title">
     <w:name w:val="Title"/>
     <w:basedOn w:val="Normal"/>
     <w:next w:val="Normal"/>
+    <w:uiPriority w:val="10"/>
+    <w:qFormat/>
     <w:pPr>
-      <w:keepNext w:val="1"/>
-      <w:keepLines w:val="1"/>
-      <w:pageBreakBefore w:val="0"/>
-      <w:spacing w:after="60" w:before="0" w:lineRule="auto"/>
+      <w:keepNext/>
+      <w:keepLines/>
+      <w:spacing w:after="60"/>
     </w:pPr>
     <w:rPr>
       <w:sz w:val="52"/>
@@ -261,19 +1102,29 @@
     <w:name w:val="Subtitle"/>
     <w:basedOn w:val="Normal"/>
     <w:next w:val="Normal"/>
+    <w:uiPriority w:val="11"/>
+    <w:qFormat/>
     <w:pPr>
-      <w:keepNext w:val="1"/>
-      <w:keepLines w:val="1"/>
-      <w:pageBreakBefore w:val="0"/>
-      <w:spacing w:after="320" w:before="0" w:lineRule="auto"/>
+      <w:keepNext/>
+      <w:keepLines/>
+      <w:spacing w:after="320"/>
     </w:pPr>
     <w:rPr>
-      <w:rFonts w:ascii="Arial" w:cs="Arial" w:eastAsia="Arial" w:hAnsi="Arial"/>
-      <w:i w:val="0"/>
       <w:color w:val="666666"/>
       <w:sz w:val="30"/>
       <w:szCs w:val="30"/>
     </w:rPr>
+  </w:style>
+  <w:style w:type="paragraph" w:styleId="ListParagraph">
+    <w:name w:val="List Paragraph"/>
+    <w:basedOn w:val="Normal"/>
+    <w:uiPriority w:val="34"/>
+    <w:qFormat/>
+    <w:rsid w:val="005E125F"/>
+    <w:pPr>
+      <w:ind w:left="720"/>
+      <w:contextualSpacing/>
+    </w:pPr>
   </w:style>
 </w:styles>
 </file>

</xml_diff>

<commit_message>
Explain differences of latency graphs
</commit_message>
<xml_diff>
--- a/Latency Analysis/Hashgen service - Deep Analysis.docx
+++ b/Latency Analysis/Hashgen service - Deep Analysis.docx
@@ -11,19 +11,11 @@
       </w:pPr>
       <w:bookmarkStart w:id="0" w:name="_2shcc86ylsxq" w:colFirst="0" w:colLast="0"/>
       <w:bookmarkEnd w:id="0"/>
-      <w:proofErr w:type="spellStart"/>
       <w:r>
         <w:rPr>
           <w:color w:val="0000FF"/>
         </w:rPr>
-        <w:t>HashGen</w:t>
-      </w:r>
-      <w:proofErr w:type="spellEnd"/>
-      <w:r>
-        <w:rPr>
-          <w:color w:val="0000FF"/>
-        </w:rPr>
-        <w:t xml:space="preserve"> Service</w:t>
+        <w:t>HashGen Service</w:t>
       </w:r>
     </w:p>
     <w:p>
@@ -244,21 +236,247 @@
         <w:rPr>
           <w:lang w:val="en-US"/>
         </w:rPr>
-        <w:t xml:space="preserve">The increasing slope before the drop suggests gradual memory accumulation, e.g., from </w:t>
-      </w:r>
-      <w:proofErr w:type="spellStart"/>
-      <w:r>
-        <w:rPr>
-          <w:lang w:val="en-US"/>
-        </w:rPr>
-        <w:t>unfreed</w:t>
-      </w:r>
-      <w:proofErr w:type="spellEnd"/>
-      <w:r>
-        <w:rPr>
-          <w:lang w:val="en-US"/>
-        </w:rPr>
-        <w:t xml:space="preserve"> objects or request buffers not being released.</w:t>
+        <w:t>The increasing slope before the drop suggests gradual memory accumulation, e.g., from unfreed objects or request buffers not being released.</w:t>
+      </w:r>
+    </w:p>
+    <w:p/>
+    <w:p>
+      <w:pPr>
+        <w:pStyle w:val="Subtitle"/>
+      </w:pPr>
+      <w:r>
+        <w:t xml:space="preserve">Why is this graph different from </w:t>
+      </w:r>
+      <w:r>
+        <w:t>service 1 &amp; service 2</w:t>
+      </w:r>
+      <w:r>
+        <w:t xml:space="preserve"> graphs</w:t>
+      </w:r>
+      <w:r>
+        <w:t>?</w:t>
+      </w:r>
+    </w:p>
+    <w:p>
+      <w:pPr>
+        <w:numPr>
+          <w:ilvl w:val="0"/>
+          <w:numId w:val="3"/>
+        </w:numPr>
+        <w:tabs>
+          <w:tab w:val="num" w:pos="720"/>
+        </w:tabs>
+        <w:rPr>
+          <w:lang w:val="en-US"/>
+        </w:rPr>
+      </w:pPr>
+      <w:r>
+        <w:rPr>
+          <w:lang w:val="en-US"/>
+        </w:rPr>
+        <w:t>Sharp, Periodic Latency Spikes</w:t>
+      </w:r>
+    </w:p>
+    <w:p>
+      <w:pPr>
+        <w:numPr>
+          <w:ilvl w:val="0"/>
+          <w:numId w:val="4"/>
+        </w:numPr>
+        <w:rPr>
+          <w:lang w:val="en-US"/>
+        </w:rPr>
+      </w:pPr>
+      <w:r>
+        <w:rPr>
+          <w:lang w:val="en-US"/>
+        </w:rPr>
+        <w:t>Unlike previous services that may have had steady or gradually increasing latency, this graph shows distinct, periodic spikes.</w:t>
+      </w:r>
+    </w:p>
+    <w:p>
+      <w:pPr>
+        <w:numPr>
+          <w:ilvl w:val="0"/>
+          <w:numId w:val="4"/>
+        </w:numPr>
+        <w:rPr>
+          <w:lang w:val="en-US"/>
+        </w:rPr>
+      </w:pPr>
+      <w:r>
+        <w:rPr>
+          <w:lang w:val="en-US"/>
+        </w:rPr>
+        <w:t>These spikes align precisely with CPU and memory usage peaks, suggesting a strong resource-bound behavior — especially CPU.</w:t>
+      </w:r>
+    </w:p>
+    <w:p>
+      <w:pPr>
+        <w:ind w:left="360"/>
+        <w:rPr>
+          <w:lang w:val="en-US"/>
+        </w:rPr>
+      </w:pPr>
+      <w:r>
+        <w:rPr>
+          <w:lang w:val="en-US"/>
+        </w:rPr>
+        <w:t>This pattern is common for stateless</w:t>
+      </w:r>
+      <w:r>
+        <w:rPr>
+          <w:b/>
+          <w:bCs/>
+          <w:lang w:val="en-US"/>
+        </w:rPr>
+        <w:t xml:space="preserve">, </w:t>
+      </w:r>
+      <w:r>
+        <w:rPr>
+          <w:lang w:val="en-US"/>
+        </w:rPr>
+        <w:t>compute-bound workloads (like hash generators), where each request triggers intense CPU processing (SHA). Once requests queue up faster than they can be processed (due to CPU limits), latency surges rapidly — then drops once load subsides.</w:t>
+      </w:r>
+    </w:p>
+    <w:p>
+      <w:pPr>
+        <w:rPr>
+          <w:lang w:val="en-US"/>
+        </w:rPr>
+      </w:pPr>
+      <w:r>
+        <w:rPr>
+          <w:lang w:val="en-US"/>
+        </w:rPr>
+        <w:br/>
+      </w:r>
+    </w:p>
+    <w:p>
+      <w:pPr>
+        <w:pStyle w:val="ListParagraph"/>
+        <w:numPr>
+          <w:ilvl w:val="0"/>
+          <w:numId w:val="3"/>
+        </w:numPr>
+        <w:rPr>
+          <w:lang w:val="en-US"/>
+        </w:rPr>
+      </w:pPr>
+      <w:r>
+        <w:rPr>
+          <w:lang w:val="en-US"/>
+        </w:rPr>
+        <w:t>Latency Drops Immediately After Peaks</w:t>
+      </w:r>
+    </w:p>
+    <w:p>
+      <w:pPr>
+        <w:rPr>
+          <w:lang w:val="en-US"/>
+        </w:rPr>
+      </w:pPr>
+      <w:r>
+        <w:rPr>
+          <w:lang w:val="en-US"/>
+        </w:rPr>
+        <w:t>The latency returns to near-zero immediately after usage drops, which differs from services where latency lingers due to cache misses, DB backlogs, or I/O saturation.</w:t>
+      </w:r>
+    </w:p>
+    <w:p>
+      <w:pPr>
+        <w:rPr>
+          <w:lang w:val="en-US"/>
+        </w:rPr>
+      </w:pPr>
+    </w:p>
+    <w:p>
+      <w:pPr>
+        <w:rPr>
+          <w:lang w:val="en-US"/>
+        </w:rPr>
+      </w:pPr>
+      <w:r>
+        <w:rPr>
+          <w:lang w:val="en-US"/>
+        </w:rPr>
+        <w:t>Hash generation doesn't rely on external services (e.g., DB, caches), so once CPU/memory pressure is relieved, it can process new requests quickly. Previous services might have had downstream dependencies that cause persistent latency even after load drops.</w:t>
+      </w:r>
+    </w:p>
+    <w:p>
+      <w:pPr>
+        <w:rPr>
+          <w:lang w:val="en-US"/>
+        </w:rPr>
+      </w:pPr>
+      <w:r>
+        <w:rPr>
+          <w:lang w:val="en-US"/>
+        </w:rPr>
+        <w:br/>
+      </w:r>
+    </w:p>
+    <w:p>
+      <w:pPr>
+        <w:pStyle w:val="ListParagraph"/>
+        <w:numPr>
+          <w:ilvl w:val="0"/>
+          <w:numId w:val="3"/>
+        </w:numPr>
+        <w:rPr>
+          <w:lang w:val="en-US"/>
+        </w:rPr>
+      </w:pPr>
+      <w:r>
+        <w:rPr>
+          <w:lang w:val="en-US"/>
+        </w:rPr>
+        <w:t>Latency spikes are tightly tied to CPU/mem exhaustion and drop instantly when load eases.</w:t>
+      </w:r>
+    </w:p>
+    <w:p>
+      <w:pPr>
+        <w:rPr>
+          <w:lang w:val="en-US"/>
+        </w:rPr>
+      </w:pPr>
+      <w:r>
+        <w:rPr>
+          <w:lang w:val="en-US"/>
+        </w:rPr>
+        <w:br/>
+      </w:r>
+    </w:p>
+    <w:p>
+      <w:pPr>
+        <w:pStyle w:val="ListParagraph"/>
+        <w:numPr>
+          <w:ilvl w:val="0"/>
+          <w:numId w:val="3"/>
+        </w:numPr>
+        <w:rPr>
+          <w:lang w:val="en-US"/>
+        </w:rPr>
+      </w:pPr>
+      <w:r>
+        <w:rPr>
+          <w:lang w:val="en-US"/>
+        </w:rPr>
+        <w:t>Previous services had</w:t>
+      </w:r>
+      <w:r>
+        <w:rPr>
+          <w:b/>
+          <w:bCs/>
+          <w:lang w:val="en-US"/>
+        </w:rPr>
+        <w:t xml:space="preserve"> </w:t>
+      </w:r>
+      <w:r>
+        <w:rPr>
+          <w:lang w:val="en-US"/>
+        </w:rPr>
+        <w:t>stateful, or multi-tier architecture influences.</w:t>
       </w:r>
     </w:p>
     <w:p/>
@@ -275,6 +493,381 @@
 <file path=word/numbering.xml><?xml version="1.0" encoding="utf-8"?>
 <w:numbering xmlns:wpc="http://schemas.microsoft.com/office/word/2010/wordprocessingCanvas" xmlns:cx="http://schemas.microsoft.com/office/drawing/2014/chartex" xmlns:cx1="http://schemas.microsoft.com/office/drawing/2015/9/8/chartex" xmlns:cx2="http://schemas.microsoft.com/office/drawing/2015/10/21/chartex" xmlns:cx3="http://schemas.microsoft.com/office/drawing/2016/5/9/chartex" xmlns:cx4="http://schemas.microsoft.com/office/drawing/2016/5/10/chartex" xmlns:cx5="http://schemas.microsoft.com/office/drawing/2016/5/11/chartex" xmlns:cx6="http://schemas.microsoft.com/office/drawing/2016/5/12/chartex" xmlns:cx7="http://schemas.microsoft.com/office/drawing/2016/5/13/chartex" xmlns:cx8="http://schemas.microsoft.com/office/drawing/2016/5/14/chartex" xmlns:mc="http://schemas.openxmlformats.org/markup-compatibility/2006" xmlns:aink="http://schemas.microsoft.com/office/drawing/2016/ink" xmlns:am3d="http://schemas.microsoft.com/office/drawing/2017/model3d" xmlns:o="urn:schemas-microsoft-com:office:office" xmlns:oel="http://schemas.microsoft.com/office/2019/extlst" xmlns:r="http://schemas.openxmlformats.org/officeDocument/2006/relationships" xmlns:m="http://schemas.openxmlformats.org/officeDocument/2006/math" xmlns:v="urn:schemas-microsoft-com:vml" xmlns:wp14="http://schemas.microsoft.com/office/word/2010/wordprocessingDrawing" xmlns:wp="http://schemas.openxmlformats.org/drawingml/2006/wordprocessingDrawing" xmlns:w10="urn:schemas-microsoft-com:office:word" xmlns:w="http://schemas.openxmlformats.org/wordprocessingml/2006/main" xmlns:w14="http://schemas.microsoft.com/office/word/2010/wordml" xmlns:w15="http://schemas.microsoft.com/office/word/2012/wordml" xmlns:w16cex="http://schemas.microsoft.com/office/word/2018/wordml/cex" xmlns:w16cid="http://schemas.microsoft.com/office/word/2016/wordml/cid" xmlns:w16="http://schemas.microsoft.com/office/word/2018/wordml" xmlns:w16du="http://schemas.microsoft.com/office/word/2023/wordml/word16du" xmlns:w16sdtdh="http://schemas.microsoft.com/office/word/2020/wordml/sdtdatahash" xmlns:w16sdtfl="http://schemas.microsoft.com/office/word/2024/wordml/sdtformatlock" xmlns:w16se="http://schemas.microsoft.com/office/word/2015/wordml/symex" xmlns:wpg="http://schemas.microsoft.com/office/word/2010/wordprocessingGroup" xmlns:wpi="http://schemas.microsoft.com/office/word/2010/wordprocessingInk" xmlns:wne="http://schemas.microsoft.com/office/word/2006/wordml" xmlns:wps="http://schemas.microsoft.com/office/word/2010/wordprocessingShape" mc:Ignorable="w14 w15 w16se w16cid w16 w16cex w16sdtdh w16sdtfl w16du wp14">
   <w:abstractNum w:abstractNumId="0" w15:restartNumberingAfterBreak="0">
+    <w:nsid w:val="1DF6227E"/>
+    <w:multiLevelType w:val="multilevel"/>
+    <w:tmpl w:val="E9E0FCBE"/>
+    <w:lvl w:ilvl="0">
+      <w:start w:val="1"/>
+      <w:numFmt w:val="bullet"/>
+      <w:lvlText w:val=""/>
+      <w:lvlJc w:val="left"/>
+      <w:pPr>
+        <w:tabs>
+          <w:tab w:val="num" w:pos="720"/>
+        </w:tabs>
+        <w:ind w:left="720" w:hanging="360"/>
+      </w:pPr>
+      <w:rPr>
+        <w:rFonts w:ascii="Symbol" w:hAnsi="Symbol" w:hint="default"/>
+        <w:sz w:val="20"/>
+      </w:rPr>
+    </w:lvl>
+    <w:lvl w:ilvl="1" w:tentative="1">
+      <w:start w:val="1"/>
+      <w:numFmt w:val="bullet"/>
+      <w:lvlText w:val="o"/>
+      <w:lvlJc w:val="left"/>
+      <w:pPr>
+        <w:tabs>
+          <w:tab w:val="num" w:pos="1440"/>
+        </w:tabs>
+        <w:ind w:left="1440" w:hanging="360"/>
+      </w:pPr>
+      <w:rPr>
+        <w:rFonts w:ascii="Courier New" w:hAnsi="Courier New" w:hint="default"/>
+        <w:sz w:val="20"/>
+      </w:rPr>
+    </w:lvl>
+    <w:lvl w:ilvl="2" w:tentative="1">
+      <w:start w:val="1"/>
+      <w:numFmt w:val="bullet"/>
+      <w:lvlText w:val=""/>
+      <w:lvlJc w:val="left"/>
+      <w:pPr>
+        <w:tabs>
+          <w:tab w:val="num" w:pos="2160"/>
+        </w:tabs>
+        <w:ind w:left="2160" w:hanging="360"/>
+      </w:pPr>
+      <w:rPr>
+        <w:rFonts w:ascii="Wingdings" w:hAnsi="Wingdings" w:hint="default"/>
+        <w:sz w:val="20"/>
+      </w:rPr>
+    </w:lvl>
+    <w:lvl w:ilvl="3" w:tentative="1">
+      <w:start w:val="1"/>
+      <w:numFmt w:val="bullet"/>
+      <w:lvlText w:val=""/>
+      <w:lvlJc w:val="left"/>
+      <w:pPr>
+        <w:tabs>
+          <w:tab w:val="num" w:pos="2880"/>
+        </w:tabs>
+        <w:ind w:left="2880" w:hanging="360"/>
+      </w:pPr>
+      <w:rPr>
+        <w:rFonts w:ascii="Wingdings" w:hAnsi="Wingdings" w:hint="default"/>
+        <w:sz w:val="20"/>
+      </w:rPr>
+    </w:lvl>
+    <w:lvl w:ilvl="4" w:tentative="1">
+      <w:start w:val="1"/>
+      <w:numFmt w:val="bullet"/>
+      <w:lvlText w:val=""/>
+      <w:lvlJc w:val="left"/>
+      <w:pPr>
+        <w:tabs>
+          <w:tab w:val="num" w:pos="3600"/>
+        </w:tabs>
+        <w:ind w:left="3600" w:hanging="360"/>
+      </w:pPr>
+      <w:rPr>
+        <w:rFonts w:ascii="Wingdings" w:hAnsi="Wingdings" w:hint="default"/>
+        <w:sz w:val="20"/>
+      </w:rPr>
+    </w:lvl>
+    <w:lvl w:ilvl="5" w:tentative="1">
+      <w:start w:val="1"/>
+      <w:numFmt w:val="bullet"/>
+      <w:lvlText w:val=""/>
+      <w:lvlJc w:val="left"/>
+      <w:pPr>
+        <w:tabs>
+          <w:tab w:val="num" w:pos="4320"/>
+        </w:tabs>
+        <w:ind w:left="4320" w:hanging="360"/>
+      </w:pPr>
+      <w:rPr>
+        <w:rFonts w:ascii="Wingdings" w:hAnsi="Wingdings" w:hint="default"/>
+        <w:sz w:val="20"/>
+      </w:rPr>
+    </w:lvl>
+    <w:lvl w:ilvl="6" w:tentative="1">
+      <w:start w:val="1"/>
+      <w:numFmt w:val="bullet"/>
+      <w:lvlText w:val=""/>
+      <w:lvlJc w:val="left"/>
+      <w:pPr>
+        <w:tabs>
+          <w:tab w:val="num" w:pos="5040"/>
+        </w:tabs>
+        <w:ind w:left="5040" w:hanging="360"/>
+      </w:pPr>
+      <w:rPr>
+        <w:rFonts w:ascii="Wingdings" w:hAnsi="Wingdings" w:hint="default"/>
+        <w:sz w:val="20"/>
+      </w:rPr>
+    </w:lvl>
+    <w:lvl w:ilvl="7" w:tentative="1">
+      <w:start w:val="1"/>
+      <w:numFmt w:val="bullet"/>
+      <w:lvlText w:val=""/>
+      <w:lvlJc w:val="left"/>
+      <w:pPr>
+        <w:tabs>
+          <w:tab w:val="num" w:pos="5760"/>
+        </w:tabs>
+        <w:ind w:left="5760" w:hanging="360"/>
+      </w:pPr>
+      <w:rPr>
+        <w:rFonts w:ascii="Wingdings" w:hAnsi="Wingdings" w:hint="default"/>
+        <w:sz w:val="20"/>
+      </w:rPr>
+    </w:lvl>
+    <w:lvl w:ilvl="8" w:tentative="1">
+      <w:start w:val="1"/>
+      <w:numFmt w:val="bullet"/>
+      <w:lvlText w:val=""/>
+      <w:lvlJc w:val="left"/>
+      <w:pPr>
+        <w:tabs>
+          <w:tab w:val="num" w:pos="6480"/>
+        </w:tabs>
+        <w:ind w:left="6480" w:hanging="360"/>
+      </w:pPr>
+      <w:rPr>
+        <w:rFonts w:ascii="Wingdings" w:hAnsi="Wingdings" w:hint="default"/>
+        <w:sz w:val="20"/>
+      </w:rPr>
+    </w:lvl>
+  </w:abstractNum>
+  <w:abstractNum w:abstractNumId="1" w15:restartNumberingAfterBreak="0">
+    <w:nsid w:val="262B7576"/>
+    <w:multiLevelType w:val="multilevel"/>
+    <w:tmpl w:val="1AD6C30C"/>
+    <w:lvl w:ilvl="0">
+      <w:start w:val="3"/>
+      <w:numFmt w:val="decimal"/>
+      <w:lvlText w:val="%1."/>
+      <w:lvlJc w:val="left"/>
+      <w:pPr>
+        <w:tabs>
+          <w:tab w:val="num" w:pos="720"/>
+        </w:tabs>
+        <w:ind w:left="720" w:hanging="360"/>
+      </w:pPr>
+    </w:lvl>
+    <w:lvl w:ilvl="1" w:tentative="1">
+      <w:start w:val="1"/>
+      <w:numFmt w:val="decimal"/>
+      <w:lvlText w:val="%2."/>
+      <w:lvlJc w:val="left"/>
+      <w:pPr>
+        <w:tabs>
+          <w:tab w:val="num" w:pos="1440"/>
+        </w:tabs>
+        <w:ind w:left="1440" w:hanging="360"/>
+      </w:pPr>
+    </w:lvl>
+    <w:lvl w:ilvl="2" w:tentative="1">
+      <w:start w:val="1"/>
+      <w:numFmt w:val="decimal"/>
+      <w:lvlText w:val="%3."/>
+      <w:lvlJc w:val="left"/>
+      <w:pPr>
+        <w:tabs>
+          <w:tab w:val="num" w:pos="2160"/>
+        </w:tabs>
+        <w:ind w:left="2160" w:hanging="360"/>
+      </w:pPr>
+    </w:lvl>
+    <w:lvl w:ilvl="3" w:tentative="1">
+      <w:start w:val="1"/>
+      <w:numFmt w:val="decimal"/>
+      <w:lvlText w:val="%4."/>
+      <w:lvlJc w:val="left"/>
+      <w:pPr>
+        <w:tabs>
+          <w:tab w:val="num" w:pos="2880"/>
+        </w:tabs>
+        <w:ind w:left="2880" w:hanging="360"/>
+      </w:pPr>
+    </w:lvl>
+    <w:lvl w:ilvl="4" w:tentative="1">
+      <w:start w:val="1"/>
+      <w:numFmt w:val="decimal"/>
+      <w:lvlText w:val="%5."/>
+      <w:lvlJc w:val="left"/>
+      <w:pPr>
+        <w:tabs>
+          <w:tab w:val="num" w:pos="3600"/>
+        </w:tabs>
+        <w:ind w:left="3600" w:hanging="360"/>
+      </w:pPr>
+    </w:lvl>
+    <w:lvl w:ilvl="5" w:tentative="1">
+      <w:start w:val="1"/>
+      <w:numFmt w:val="decimal"/>
+      <w:lvlText w:val="%6."/>
+      <w:lvlJc w:val="left"/>
+      <w:pPr>
+        <w:tabs>
+          <w:tab w:val="num" w:pos="4320"/>
+        </w:tabs>
+        <w:ind w:left="4320" w:hanging="360"/>
+      </w:pPr>
+    </w:lvl>
+    <w:lvl w:ilvl="6" w:tentative="1">
+      <w:start w:val="1"/>
+      <w:numFmt w:val="decimal"/>
+      <w:lvlText w:val="%7."/>
+      <w:lvlJc w:val="left"/>
+      <w:pPr>
+        <w:tabs>
+          <w:tab w:val="num" w:pos="5040"/>
+        </w:tabs>
+        <w:ind w:left="5040" w:hanging="360"/>
+      </w:pPr>
+    </w:lvl>
+    <w:lvl w:ilvl="7" w:tentative="1">
+      <w:start w:val="1"/>
+      <w:numFmt w:val="decimal"/>
+      <w:lvlText w:val="%8."/>
+      <w:lvlJc w:val="left"/>
+      <w:pPr>
+        <w:tabs>
+          <w:tab w:val="num" w:pos="5760"/>
+        </w:tabs>
+        <w:ind w:left="5760" w:hanging="360"/>
+      </w:pPr>
+    </w:lvl>
+    <w:lvl w:ilvl="8" w:tentative="1">
+      <w:start w:val="1"/>
+      <w:numFmt w:val="decimal"/>
+      <w:lvlText w:val="%9."/>
+      <w:lvlJc w:val="left"/>
+      <w:pPr>
+        <w:tabs>
+          <w:tab w:val="num" w:pos="6480"/>
+        </w:tabs>
+        <w:ind w:left="6480" w:hanging="360"/>
+      </w:pPr>
+    </w:lvl>
+  </w:abstractNum>
+  <w:abstractNum w:abstractNumId="2" w15:restartNumberingAfterBreak="0">
+    <w:nsid w:val="3A3259E9"/>
+    <w:multiLevelType w:val="multilevel"/>
+    <w:tmpl w:val="2482DD80"/>
+    <w:lvl w:ilvl="0">
+      <w:start w:val="2"/>
+      <w:numFmt w:val="decimal"/>
+      <w:lvlText w:val="%1."/>
+      <w:lvlJc w:val="left"/>
+      <w:pPr>
+        <w:tabs>
+          <w:tab w:val="num" w:pos="720"/>
+        </w:tabs>
+        <w:ind w:left="720" w:hanging="360"/>
+      </w:pPr>
+    </w:lvl>
+    <w:lvl w:ilvl="1" w:tentative="1">
+      <w:start w:val="1"/>
+      <w:numFmt w:val="decimal"/>
+      <w:lvlText w:val="%2."/>
+      <w:lvlJc w:val="left"/>
+      <w:pPr>
+        <w:tabs>
+          <w:tab w:val="num" w:pos="1440"/>
+        </w:tabs>
+        <w:ind w:left="1440" w:hanging="360"/>
+      </w:pPr>
+    </w:lvl>
+    <w:lvl w:ilvl="2" w:tentative="1">
+      <w:start w:val="1"/>
+      <w:numFmt w:val="decimal"/>
+      <w:lvlText w:val="%3."/>
+      <w:lvlJc w:val="left"/>
+      <w:pPr>
+        <w:tabs>
+          <w:tab w:val="num" w:pos="2160"/>
+        </w:tabs>
+        <w:ind w:left="2160" w:hanging="360"/>
+      </w:pPr>
+    </w:lvl>
+    <w:lvl w:ilvl="3" w:tentative="1">
+      <w:start w:val="1"/>
+      <w:numFmt w:val="decimal"/>
+      <w:lvlText w:val="%4."/>
+      <w:lvlJc w:val="left"/>
+      <w:pPr>
+        <w:tabs>
+          <w:tab w:val="num" w:pos="2880"/>
+        </w:tabs>
+        <w:ind w:left="2880" w:hanging="360"/>
+      </w:pPr>
+    </w:lvl>
+    <w:lvl w:ilvl="4" w:tentative="1">
+      <w:start w:val="1"/>
+      <w:numFmt w:val="decimal"/>
+      <w:lvlText w:val="%5."/>
+      <w:lvlJc w:val="left"/>
+      <w:pPr>
+        <w:tabs>
+          <w:tab w:val="num" w:pos="3600"/>
+        </w:tabs>
+        <w:ind w:left="3600" w:hanging="360"/>
+      </w:pPr>
+    </w:lvl>
+    <w:lvl w:ilvl="5" w:tentative="1">
+      <w:start w:val="1"/>
+      <w:numFmt w:val="decimal"/>
+      <w:lvlText w:val="%6."/>
+      <w:lvlJc w:val="left"/>
+      <w:pPr>
+        <w:tabs>
+          <w:tab w:val="num" w:pos="4320"/>
+        </w:tabs>
+        <w:ind w:left="4320" w:hanging="360"/>
+      </w:pPr>
+    </w:lvl>
+    <w:lvl w:ilvl="6" w:tentative="1">
+      <w:start w:val="1"/>
+      <w:numFmt w:val="decimal"/>
+      <w:lvlText w:val="%7."/>
+      <w:lvlJc w:val="left"/>
+      <w:pPr>
+        <w:tabs>
+          <w:tab w:val="num" w:pos="5040"/>
+        </w:tabs>
+        <w:ind w:left="5040" w:hanging="360"/>
+      </w:pPr>
+    </w:lvl>
+    <w:lvl w:ilvl="7" w:tentative="1">
+      <w:start w:val="1"/>
+      <w:numFmt w:val="decimal"/>
+      <w:lvlText w:val="%8."/>
+      <w:lvlJc w:val="left"/>
+      <w:pPr>
+        <w:tabs>
+          <w:tab w:val="num" w:pos="5760"/>
+        </w:tabs>
+        <w:ind w:left="5760" w:hanging="360"/>
+      </w:pPr>
+    </w:lvl>
+    <w:lvl w:ilvl="8" w:tentative="1">
+      <w:start w:val="1"/>
+      <w:numFmt w:val="decimal"/>
+      <w:lvlText w:val="%9."/>
+      <w:lvlJc w:val="left"/>
+      <w:pPr>
+        <w:tabs>
+          <w:tab w:val="num" w:pos="6480"/>
+        </w:tabs>
+        <w:ind w:left="6480" w:hanging="360"/>
+      </w:pPr>
+    </w:lvl>
+  </w:abstractNum>
+  <w:abstractNum w:abstractNumId="3" w15:restartNumberingAfterBreak="0">
     <w:nsid w:val="4EC11A92"/>
     <w:multiLevelType w:val="multilevel"/>
     <w:tmpl w:val="F4F85380"/>
@@ -423,7 +1016,7 @@
       </w:rPr>
     </w:lvl>
   </w:abstractNum>
-  <w:abstractNum w:abstractNumId="1" w15:restartNumberingAfterBreak="0">
+  <w:abstractNum w:abstractNumId="4" w15:restartNumberingAfterBreak="0">
     <w:nsid w:val="511E3130"/>
     <w:multiLevelType w:val="hybridMultilevel"/>
     <w:tmpl w:val="5FCC928E"/>
@@ -535,11 +1128,273 @@
       </w:rPr>
     </w:lvl>
   </w:abstractNum>
+  <w:abstractNum w:abstractNumId="5" w15:restartNumberingAfterBreak="0">
+    <w:nsid w:val="65BB00C5"/>
+    <w:multiLevelType w:val="multilevel"/>
+    <w:tmpl w:val="51721894"/>
+    <w:lvl w:ilvl="0">
+      <w:start w:val="4"/>
+      <w:numFmt w:val="decimal"/>
+      <w:lvlText w:val="%1."/>
+      <w:lvlJc w:val="left"/>
+      <w:pPr>
+        <w:tabs>
+          <w:tab w:val="num" w:pos="720"/>
+        </w:tabs>
+        <w:ind w:left="720" w:hanging="360"/>
+      </w:pPr>
+    </w:lvl>
+    <w:lvl w:ilvl="1" w:tentative="1">
+      <w:start w:val="1"/>
+      <w:numFmt w:val="decimal"/>
+      <w:lvlText w:val="%2."/>
+      <w:lvlJc w:val="left"/>
+      <w:pPr>
+        <w:tabs>
+          <w:tab w:val="num" w:pos="1440"/>
+        </w:tabs>
+        <w:ind w:left="1440" w:hanging="360"/>
+      </w:pPr>
+    </w:lvl>
+    <w:lvl w:ilvl="2" w:tentative="1">
+      <w:start w:val="1"/>
+      <w:numFmt w:val="decimal"/>
+      <w:lvlText w:val="%3."/>
+      <w:lvlJc w:val="left"/>
+      <w:pPr>
+        <w:tabs>
+          <w:tab w:val="num" w:pos="2160"/>
+        </w:tabs>
+        <w:ind w:left="2160" w:hanging="360"/>
+      </w:pPr>
+    </w:lvl>
+    <w:lvl w:ilvl="3" w:tentative="1">
+      <w:start w:val="1"/>
+      <w:numFmt w:val="decimal"/>
+      <w:lvlText w:val="%4."/>
+      <w:lvlJc w:val="left"/>
+      <w:pPr>
+        <w:tabs>
+          <w:tab w:val="num" w:pos="2880"/>
+        </w:tabs>
+        <w:ind w:left="2880" w:hanging="360"/>
+      </w:pPr>
+    </w:lvl>
+    <w:lvl w:ilvl="4" w:tentative="1">
+      <w:start w:val="1"/>
+      <w:numFmt w:val="decimal"/>
+      <w:lvlText w:val="%5."/>
+      <w:lvlJc w:val="left"/>
+      <w:pPr>
+        <w:tabs>
+          <w:tab w:val="num" w:pos="3600"/>
+        </w:tabs>
+        <w:ind w:left="3600" w:hanging="360"/>
+      </w:pPr>
+    </w:lvl>
+    <w:lvl w:ilvl="5" w:tentative="1">
+      <w:start w:val="1"/>
+      <w:numFmt w:val="decimal"/>
+      <w:lvlText w:val="%6."/>
+      <w:lvlJc w:val="left"/>
+      <w:pPr>
+        <w:tabs>
+          <w:tab w:val="num" w:pos="4320"/>
+        </w:tabs>
+        <w:ind w:left="4320" w:hanging="360"/>
+      </w:pPr>
+    </w:lvl>
+    <w:lvl w:ilvl="6" w:tentative="1">
+      <w:start w:val="1"/>
+      <w:numFmt w:val="decimal"/>
+      <w:lvlText w:val="%7."/>
+      <w:lvlJc w:val="left"/>
+      <w:pPr>
+        <w:tabs>
+          <w:tab w:val="num" w:pos="5040"/>
+        </w:tabs>
+        <w:ind w:left="5040" w:hanging="360"/>
+      </w:pPr>
+    </w:lvl>
+    <w:lvl w:ilvl="7" w:tentative="1">
+      <w:start w:val="1"/>
+      <w:numFmt w:val="decimal"/>
+      <w:lvlText w:val="%8."/>
+      <w:lvlJc w:val="left"/>
+      <w:pPr>
+        <w:tabs>
+          <w:tab w:val="num" w:pos="5760"/>
+        </w:tabs>
+        <w:ind w:left="5760" w:hanging="360"/>
+      </w:pPr>
+    </w:lvl>
+    <w:lvl w:ilvl="8" w:tentative="1">
+      <w:start w:val="1"/>
+      <w:numFmt w:val="decimal"/>
+      <w:lvlText w:val="%9."/>
+      <w:lvlJc w:val="left"/>
+      <w:pPr>
+        <w:tabs>
+          <w:tab w:val="num" w:pos="6480"/>
+        </w:tabs>
+        <w:ind w:left="6480" w:hanging="360"/>
+      </w:pPr>
+    </w:lvl>
+  </w:abstractNum>
+  <w:abstractNum w:abstractNumId="6" w15:restartNumberingAfterBreak="0">
+    <w:nsid w:val="7FE1349F"/>
+    <w:multiLevelType w:val="multilevel"/>
+    <w:tmpl w:val="CEDED150"/>
+    <w:lvl w:ilvl="0">
+      <w:start w:val="1"/>
+      <w:numFmt w:val="decimal"/>
+      <w:lvlText w:val="%1."/>
+      <w:lvlJc w:val="left"/>
+      <w:pPr>
+        <w:tabs>
+          <w:tab w:val="num" w:pos="360"/>
+        </w:tabs>
+        <w:ind w:left="360" w:hanging="360"/>
+      </w:pPr>
+    </w:lvl>
+    <w:lvl w:ilvl="1" w:tentative="1">
+      <w:start w:val="1"/>
+      <w:numFmt w:val="decimal"/>
+      <w:lvlText w:val="%2."/>
+      <w:lvlJc w:val="left"/>
+      <w:pPr>
+        <w:tabs>
+          <w:tab w:val="num" w:pos="1080"/>
+        </w:tabs>
+        <w:ind w:left="1080" w:hanging="360"/>
+      </w:pPr>
+    </w:lvl>
+    <w:lvl w:ilvl="2" w:tentative="1">
+      <w:start w:val="1"/>
+      <w:numFmt w:val="decimal"/>
+      <w:lvlText w:val="%3."/>
+      <w:lvlJc w:val="left"/>
+      <w:pPr>
+        <w:tabs>
+          <w:tab w:val="num" w:pos="1800"/>
+        </w:tabs>
+        <w:ind w:left="1800" w:hanging="360"/>
+      </w:pPr>
+    </w:lvl>
+    <w:lvl w:ilvl="3" w:tentative="1">
+      <w:start w:val="1"/>
+      <w:numFmt w:val="decimal"/>
+      <w:lvlText w:val="%4."/>
+      <w:lvlJc w:val="left"/>
+      <w:pPr>
+        <w:tabs>
+          <w:tab w:val="num" w:pos="2520"/>
+        </w:tabs>
+        <w:ind w:left="2520" w:hanging="360"/>
+      </w:pPr>
+    </w:lvl>
+    <w:lvl w:ilvl="4" w:tentative="1">
+      <w:start w:val="1"/>
+      <w:numFmt w:val="decimal"/>
+      <w:lvlText w:val="%5."/>
+      <w:lvlJc w:val="left"/>
+      <w:pPr>
+        <w:tabs>
+          <w:tab w:val="num" w:pos="3240"/>
+        </w:tabs>
+        <w:ind w:left="3240" w:hanging="360"/>
+      </w:pPr>
+    </w:lvl>
+    <w:lvl w:ilvl="5" w:tentative="1">
+      <w:start w:val="1"/>
+      <w:numFmt w:val="decimal"/>
+      <w:lvlText w:val="%6."/>
+      <w:lvlJc w:val="left"/>
+      <w:pPr>
+        <w:tabs>
+          <w:tab w:val="num" w:pos="3960"/>
+        </w:tabs>
+        <w:ind w:left="3960" w:hanging="360"/>
+      </w:pPr>
+    </w:lvl>
+    <w:lvl w:ilvl="6" w:tentative="1">
+      <w:start w:val="1"/>
+      <w:numFmt w:val="decimal"/>
+      <w:lvlText w:val="%7."/>
+      <w:lvlJc w:val="left"/>
+      <w:pPr>
+        <w:tabs>
+          <w:tab w:val="num" w:pos="4680"/>
+        </w:tabs>
+        <w:ind w:left="4680" w:hanging="360"/>
+      </w:pPr>
+    </w:lvl>
+    <w:lvl w:ilvl="7" w:tentative="1">
+      <w:start w:val="1"/>
+      <w:numFmt w:val="decimal"/>
+      <w:lvlText w:val="%8."/>
+      <w:lvlJc w:val="left"/>
+      <w:pPr>
+        <w:tabs>
+          <w:tab w:val="num" w:pos="5400"/>
+        </w:tabs>
+        <w:ind w:left="5400" w:hanging="360"/>
+      </w:pPr>
+    </w:lvl>
+    <w:lvl w:ilvl="8" w:tentative="1">
+      <w:start w:val="1"/>
+      <w:numFmt w:val="decimal"/>
+      <w:lvlText w:val="%9."/>
+      <w:lvlJc w:val="left"/>
+      <w:pPr>
+        <w:tabs>
+          <w:tab w:val="num" w:pos="6120"/>
+        </w:tabs>
+        <w:ind w:left="6120" w:hanging="360"/>
+      </w:pPr>
+    </w:lvl>
+  </w:abstractNum>
   <w:num w:numId="1" w16cid:durableId="1856071374">
-    <w:abstractNumId w:val="1"/>
+    <w:abstractNumId w:val="4"/>
   </w:num>
   <w:num w:numId="2" w16cid:durableId="1811752149">
+    <w:abstractNumId w:val="3"/>
+  </w:num>
+  <w:num w:numId="3" w16cid:durableId="1358309539">
+    <w:abstractNumId w:val="6"/>
+  </w:num>
+  <w:num w:numId="4" w16cid:durableId="1409500245">
     <w:abstractNumId w:val="0"/>
+  </w:num>
+  <w:num w:numId="5" w16cid:durableId="1710109723">
+    <w:abstractNumId w:val="2"/>
+    <w:lvlOverride w:ilvl="0">
+      <w:lvl w:ilvl="0">
+        <w:numFmt w:val="decimal"/>
+        <w:lvlText w:val="%1."/>
+        <w:lvlJc w:val="left"/>
+      </w:lvl>
+    </w:lvlOverride>
+  </w:num>
+  <w:num w:numId="6" w16cid:durableId="1206021393">
+    <w:abstractNumId w:val="1"/>
+    <w:lvlOverride w:ilvl="0">
+      <w:lvl w:ilvl="0">
+        <w:numFmt w:val="decimal"/>
+        <w:lvlText w:val="%1."/>
+        <w:lvlJc w:val="left"/>
+      </w:lvl>
+    </w:lvlOverride>
+  </w:num>
+  <w:num w:numId="7" w16cid:durableId="384645459">
+    <w:abstractNumId w:val="5"/>
+    <w:lvlOverride w:ilvl="0">
+      <w:lvl w:ilvl="0">
+        <w:numFmt w:val="decimal"/>
+        <w:lvlText w:val="%1."/>
+        <w:lvlJc w:val="left"/>
+      </w:lvl>
+    </w:lvlOverride>
   </w:num>
 </w:numbering>
 </file>

</xml_diff>

<commit_message>
Add mem reduction graphs of hasggen
</commit_message>
<xml_diff>
--- a/Latency Analysis/Hashgen service - Deep Analysis.docx
+++ b/Latency Analysis/Hashgen service - Deep Analysis.docx
@@ -16,6 +16,12 @@
           <w:color w:val="0000FF"/>
         </w:rPr>
         <w:t>HashGen Service</w:t>
+      </w:r>
+      <w:r>
+        <w:rPr>
+          <w:color w:val="0000FF"/>
+        </w:rPr>
+        <w:t xml:space="preserve"> Only CPU Limit Reduction</w:t>
       </w:r>
     </w:p>
     <w:p>
@@ -477,6 +483,155 @@
           <w:lang w:val="en-US"/>
         </w:rPr>
         <w:t>stateful, or multi-tier architecture influences.</w:t>
+      </w:r>
+    </w:p>
+    <w:p>
+      <w:pPr>
+        <w:rPr>
+          <w:lang w:val="en-US"/>
+        </w:rPr>
+      </w:pPr>
+    </w:p>
+    <w:p>
+      <w:pPr>
+        <w:rPr>
+          <w:lang w:val="en-US"/>
+        </w:rPr>
+      </w:pPr>
+    </w:p>
+    <w:p>
+      <w:pPr>
+        <w:rPr>
+          <w:lang w:val="en-US"/>
+        </w:rPr>
+      </w:pPr>
+    </w:p>
+    <w:p>
+      <w:pPr>
+        <w:pStyle w:val="Heading1"/>
+        <w:rPr>
+          <w:color w:val="1E09E5"/>
+        </w:rPr>
+      </w:pPr>
+      <w:r>
+        <w:rPr>
+          <w:color w:val="1E09E5"/>
+        </w:rPr>
+        <w:t>HashGen Service Only Memory Limit Reduction</w:t>
+      </w:r>
+    </w:p>
+    <w:p>
+      <w:r>
+        <w:rPr>
+          <w:noProof/>
+          <w:color w:val="FF0000"/>
+          <w:bdr w:val="none" w:sz="0" w:space="0" w:color="auto" w:frame="1"/>
+        </w:rPr>
+        <w:drawing>
+          <wp:inline distT="0" distB="0" distL="0" distR="0" wp14:anchorId="00FAD525" wp14:editId="73536553">
+            <wp:extent cx="5943600" cy="2933700"/>
+            <wp:effectExtent l="0" t="0" r="0" b="0"/>
+            <wp:docPr id="58151751" name="Picture 1"/>
+            <wp:cNvGraphicFramePr>
+              <a:graphicFrameLocks xmlns:a="http://schemas.openxmlformats.org/drawingml/2006/main" noChangeAspect="1"/>
+            </wp:cNvGraphicFramePr>
+            <a:graphic xmlns:a="http://schemas.openxmlformats.org/drawingml/2006/main">
+              <a:graphicData uri="http://schemas.openxmlformats.org/drawingml/2006/picture">
+                <pic:pic xmlns:pic="http://schemas.openxmlformats.org/drawingml/2006/picture">
+                  <pic:nvPicPr>
+                    <pic:cNvPr id="0" name="Picture 1"/>
+                    <pic:cNvPicPr>
+                      <a:picLocks noChangeAspect="1" noChangeArrowheads="1"/>
+                    </pic:cNvPicPr>
+                  </pic:nvPicPr>
+                  <pic:blipFill>
+                    <a:blip r:embed="rId7">
+                      <a:extLst>
+                        <a:ext uri="{28A0092B-C50C-407E-A947-70E740481C1C}">
+                          <a14:useLocalDpi xmlns:a14="http://schemas.microsoft.com/office/drawing/2010/main" val="0"/>
+                        </a:ext>
+                      </a:extLst>
+                    </a:blip>
+                    <a:srcRect/>
+                    <a:stretch>
+                      <a:fillRect/>
+                    </a:stretch>
+                  </pic:blipFill>
+                  <pic:spPr bwMode="auto">
+                    <a:xfrm>
+                      <a:off x="0" y="0"/>
+                      <a:ext cx="5943600" cy="2933700"/>
+                    </a:xfrm>
+                    <a:prstGeom prst="rect">
+                      <a:avLst/>
+                    </a:prstGeom>
+                    <a:noFill/>
+                    <a:ln>
+                      <a:noFill/>
+                    </a:ln>
+                  </pic:spPr>
+                </pic:pic>
+              </a:graphicData>
+            </a:graphic>
+          </wp:inline>
+        </w:drawing>
+      </w:r>
+    </w:p>
+    <w:p>
+      <w:r>
+        <w:rPr>
+          <w:noProof/>
+          <w:color w:val="FF0000"/>
+          <w:bdr w:val="none" w:sz="0" w:space="0" w:color="auto" w:frame="1"/>
+        </w:rPr>
+        <w:drawing>
+          <wp:inline distT="0" distB="0" distL="0" distR="0" wp14:anchorId="587E06EA" wp14:editId="067C2FAC">
+            <wp:extent cx="5943600" cy="2933700"/>
+            <wp:effectExtent l="0" t="0" r="0" b="0"/>
+            <wp:docPr id="1764729287" name="Picture 2"/>
+            <wp:cNvGraphicFramePr>
+              <a:graphicFrameLocks xmlns:a="http://schemas.openxmlformats.org/drawingml/2006/main" noChangeAspect="1"/>
+            </wp:cNvGraphicFramePr>
+            <a:graphic xmlns:a="http://schemas.openxmlformats.org/drawingml/2006/main">
+              <a:graphicData uri="http://schemas.openxmlformats.org/drawingml/2006/picture">
+                <pic:pic xmlns:pic="http://schemas.openxmlformats.org/drawingml/2006/picture">
+                  <pic:nvPicPr>
+                    <pic:cNvPr id="0" name="Picture 3"/>
+                    <pic:cNvPicPr>
+                      <a:picLocks noChangeAspect="1" noChangeArrowheads="1"/>
+                    </pic:cNvPicPr>
+                  </pic:nvPicPr>
+                  <pic:blipFill>
+                    <a:blip r:embed="rId8">
+                      <a:extLst>
+                        <a:ext uri="{28A0092B-C50C-407E-A947-70E740481C1C}">
+                          <a14:useLocalDpi xmlns:a14="http://schemas.microsoft.com/office/drawing/2010/main" val="0"/>
+                        </a:ext>
+                      </a:extLst>
+                    </a:blip>
+                    <a:srcRect/>
+                    <a:stretch>
+                      <a:fillRect/>
+                    </a:stretch>
+                  </pic:blipFill>
+                  <pic:spPr bwMode="auto">
+                    <a:xfrm>
+                      <a:off x="0" y="0"/>
+                      <a:ext cx="5943600" cy="2933700"/>
+                    </a:xfrm>
+                    <a:prstGeom prst="rect">
+                      <a:avLst/>
+                    </a:prstGeom>
+                    <a:noFill/>
+                    <a:ln>
+                      <a:noFill/>
+                    </a:ln>
+                  </pic:spPr>
+                </pic:pic>
+              </a:graphicData>
+            </a:graphic>
+          </wp:inline>
+        </w:drawing>
       </w:r>
     </w:p>
     <w:p/>

</xml_diff>

<commit_message>
Add observations of hashgen mem reduction
</commit_message>
<xml_diff>
--- a/Latency Analysis/Hashgen service - Deep Analysis.docx
+++ b/Latency Analysis/Hashgen service - Deep Analysis.docx
@@ -633,7 +633,100 @@
           </wp:inline>
         </w:drawing>
       </w:r>
-    </w:p>
+      <w:r>
+        <w:rPr>
+          <w:lang w:val="en-US"/>
+        </w:rPr>
+        <w:br/>
+      </w:r>
+    </w:p>
+    <w:p>
+      <w:pPr>
+        <w:numPr>
+          <w:ilvl w:val="0"/>
+          <w:numId w:val="8"/>
+        </w:numPr>
+        <w:rPr>
+          <w:lang w:val="en-US"/>
+        </w:rPr>
+      </w:pPr>
+      <w:r>
+        <w:rPr>
+          <w:lang w:val="en-US"/>
+        </w:rPr>
+        <w:t>After memory usage hits the memory limit:</w:t>
+      </w:r>
+    </w:p>
+    <w:p>
+      <w:pPr>
+        <w:numPr>
+          <w:ilvl w:val="1"/>
+          <w:numId w:val="8"/>
+        </w:numPr>
+        <w:rPr>
+          <w:lang w:val="en-US"/>
+        </w:rPr>
+      </w:pPr>
+      <w:r>
+        <w:rPr>
+          <w:lang w:val="en-US"/>
+        </w:rPr>
+        <w:t>Memory usage starts fluctuating sharply (likely due to GC activity).</w:t>
+      </w:r>
+    </w:p>
+    <w:p>
+      <w:pPr>
+        <w:numPr>
+          <w:ilvl w:val="1"/>
+          <w:numId w:val="8"/>
+        </w:numPr>
+        <w:rPr>
+          <w:lang w:val="en-US"/>
+        </w:rPr>
+      </w:pPr>
+      <w:r>
+        <w:rPr>
+          <w:lang w:val="en-US"/>
+        </w:rPr>
+        <w:t>Latency rises significantly, with noisy and prolonged spikes.</w:t>
+      </w:r>
+    </w:p>
+    <w:p>
+      <w:pPr>
+        <w:numPr>
+          <w:ilvl w:val="1"/>
+          <w:numId w:val="8"/>
+        </w:numPr>
+        <w:rPr>
+          <w:lang w:val="en-US"/>
+        </w:rPr>
+      </w:pPr>
+      <w:r>
+        <w:rPr>
+          <w:lang w:val="en-US"/>
+        </w:rPr>
+        <w:t>Memory requests remain static, suggesting they aren't tuned dynamically.</w:t>
+      </w:r>
+    </w:p>
+    <w:p>
+      <w:pPr>
+        <w:numPr>
+          <w:ilvl w:val="0"/>
+          <w:numId w:val="8"/>
+        </w:numPr>
+        <w:rPr>
+          <w:lang w:val="en-US"/>
+        </w:rPr>
+      </w:pPr>
+      <w:r>
+        <w:rPr>
+          <w:lang w:val="en-US"/>
+        </w:rPr>
+        <w:t>Around 05-11 18, CPU usage increases, tracking load, and then latency spikes.</w:t>
+      </w:r>
+    </w:p>
+    <w:p/>
+    <w:p/>
     <w:p/>
     <w:sectPr>
       <w:pgSz w:w="12240" w:h="15840"/>
@@ -910,6 +1003,155 @@
     </w:lvl>
   </w:abstractNum>
   <w:abstractNum w:abstractNumId="2" w15:restartNumberingAfterBreak="0">
+    <w:nsid w:val="368E1463"/>
+    <w:multiLevelType w:val="multilevel"/>
+    <w:tmpl w:val="92DC6CBA"/>
+    <w:lvl w:ilvl="0">
+      <w:start w:val="1"/>
+      <w:numFmt w:val="bullet"/>
+      <w:lvlText w:val=""/>
+      <w:lvlJc w:val="left"/>
+      <w:pPr>
+        <w:tabs>
+          <w:tab w:val="num" w:pos="720"/>
+        </w:tabs>
+        <w:ind w:left="720" w:hanging="360"/>
+      </w:pPr>
+      <w:rPr>
+        <w:rFonts w:ascii="Symbol" w:hAnsi="Symbol" w:hint="default"/>
+        <w:sz w:val="20"/>
+      </w:rPr>
+    </w:lvl>
+    <w:lvl w:ilvl="1">
+      <w:start w:val="1"/>
+      <w:numFmt w:val="bullet"/>
+      <w:lvlText w:val="o"/>
+      <w:lvlJc w:val="left"/>
+      <w:pPr>
+        <w:tabs>
+          <w:tab w:val="num" w:pos="1440"/>
+        </w:tabs>
+        <w:ind w:left="1440" w:hanging="360"/>
+      </w:pPr>
+      <w:rPr>
+        <w:rFonts w:ascii="Courier New" w:hAnsi="Courier New" w:hint="default"/>
+        <w:sz w:val="20"/>
+      </w:rPr>
+    </w:lvl>
+    <w:lvl w:ilvl="2" w:tentative="1">
+      <w:start w:val="1"/>
+      <w:numFmt w:val="bullet"/>
+      <w:lvlText w:val=""/>
+      <w:lvlJc w:val="left"/>
+      <w:pPr>
+        <w:tabs>
+          <w:tab w:val="num" w:pos="2160"/>
+        </w:tabs>
+        <w:ind w:left="2160" w:hanging="360"/>
+      </w:pPr>
+      <w:rPr>
+        <w:rFonts w:ascii="Wingdings" w:hAnsi="Wingdings" w:hint="default"/>
+        <w:sz w:val="20"/>
+      </w:rPr>
+    </w:lvl>
+    <w:lvl w:ilvl="3" w:tentative="1">
+      <w:start w:val="1"/>
+      <w:numFmt w:val="bullet"/>
+      <w:lvlText w:val=""/>
+      <w:lvlJc w:val="left"/>
+      <w:pPr>
+        <w:tabs>
+          <w:tab w:val="num" w:pos="2880"/>
+        </w:tabs>
+        <w:ind w:left="2880" w:hanging="360"/>
+      </w:pPr>
+      <w:rPr>
+        <w:rFonts w:ascii="Wingdings" w:hAnsi="Wingdings" w:hint="default"/>
+        <w:sz w:val="20"/>
+      </w:rPr>
+    </w:lvl>
+    <w:lvl w:ilvl="4" w:tentative="1">
+      <w:start w:val="1"/>
+      <w:numFmt w:val="bullet"/>
+      <w:lvlText w:val=""/>
+      <w:lvlJc w:val="left"/>
+      <w:pPr>
+        <w:tabs>
+          <w:tab w:val="num" w:pos="3600"/>
+        </w:tabs>
+        <w:ind w:left="3600" w:hanging="360"/>
+      </w:pPr>
+      <w:rPr>
+        <w:rFonts w:ascii="Wingdings" w:hAnsi="Wingdings" w:hint="default"/>
+        <w:sz w:val="20"/>
+      </w:rPr>
+    </w:lvl>
+    <w:lvl w:ilvl="5" w:tentative="1">
+      <w:start w:val="1"/>
+      <w:numFmt w:val="bullet"/>
+      <w:lvlText w:val=""/>
+      <w:lvlJc w:val="left"/>
+      <w:pPr>
+        <w:tabs>
+          <w:tab w:val="num" w:pos="4320"/>
+        </w:tabs>
+        <w:ind w:left="4320" w:hanging="360"/>
+      </w:pPr>
+      <w:rPr>
+        <w:rFonts w:ascii="Wingdings" w:hAnsi="Wingdings" w:hint="default"/>
+        <w:sz w:val="20"/>
+      </w:rPr>
+    </w:lvl>
+    <w:lvl w:ilvl="6" w:tentative="1">
+      <w:start w:val="1"/>
+      <w:numFmt w:val="bullet"/>
+      <w:lvlText w:val=""/>
+      <w:lvlJc w:val="left"/>
+      <w:pPr>
+        <w:tabs>
+          <w:tab w:val="num" w:pos="5040"/>
+        </w:tabs>
+        <w:ind w:left="5040" w:hanging="360"/>
+      </w:pPr>
+      <w:rPr>
+        <w:rFonts w:ascii="Wingdings" w:hAnsi="Wingdings" w:hint="default"/>
+        <w:sz w:val="20"/>
+      </w:rPr>
+    </w:lvl>
+    <w:lvl w:ilvl="7" w:tentative="1">
+      <w:start w:val="1"/>
+      <w:numFmt w:val="bullet"/>
+      <w:lvlText w:val=""/>
+      <w:lvlJc w:val="left"/>
+      <w:pPr>
+        <w:tabs>
+          <w:tab w:val="num" w:pos="5760"/>
+        </w:tabs>
+        <w:ind w:left="5760" w:hanging="360"/>
+      </w:pPr>
+      <w:rPr>
+        <w:rFonts w:ascii="Wingdings" w:hAnsi="Wingdings" w:hint="default"/>
+        <w:sz w:val="20"/>
+      </w:rPr>
+    </w:lvl>
+    <w:lvl w:ilvl="8" w:tentative="1">
+      <w:start w:val="1"/>
+      <w:numFmt w:val="bullet"/>
+      <w:lvlText w:val=""/>
+      <w:lvlJc w:val="left"/>
+      <w:pPr>
+        <w:tabs>
+          <w:tab w:val="num" w:pos="6480"/>
+        </w:tabs>
+        <w:ind w:left="6480" w:hanging="360"/>
+      </w:pPr>
+      <w:rPr>
+        <w:rFonts w:ascii="Wingdings" w:hAnsi="Wingdings" w:hint="default"/>
+        <w:sz w:val="20"/>
+      </w:rPr>
+    </w:lvl>
+  </w:abstractNum>
+  <w:abstractNum w:abstractNumId="3" w15:restartNumberingAfterBreak="0">
     <w:nsid w:val="3A3259E9"/>
     <w:multiLevelType w:val="multilevel"/>
     <w:tmpl w:val="2482DD80"/>
@@ -1022,7 +1264,7 @@
       </w:pPr>
     </w:lvl>
   </w:abstractNum>
-  <w:abstractNum w:abstractNumId="3" w15:restartNumberingAfterBreak="0">
+  <w:abstractNum w:abstractNumId="4" w15:restartNumberingAfterBreak="0">
     <w:nsid w:val="4EC11A92"/>
     <w:multiLevelType w:val="multilevel"/>
     <w:tmpl w:val="F4F85380"/>
@@ -1171,7 +1413,7 @@
       </w:rPr>
     </w:lvl>
   </w:abstractNum>
-  <w:abstractNum w:abstractNumId="4" w15:restartNumberingAfterBreak="0">
+  <w:abstractNum w:abstractNumId="5" w15:restartNumberingAfterBreak="0">
     <w:nsid w:val="511E3130"/>
     <w:multiLevelType w:val="hybridMultilevel"/>
     <w:tmpl w:val="5FCC928E"/>
@@ -1283,7 +1525,7 @@
       </w:rPr>
     </w:lvl>
   </w:abstractNum>
-  <w:abstractNum w:abstractNumId="5" w15:restartNumberingAfterBreak="0">
+  <w:abstractNum w:abstractNumId="6" w15:restartNumberingAfterBreak="0">
     <w:nsid w:val="65BB00C5"/>
     <w:multiLevelType w:val="multilevel"/>
     <w:tmpl w:val="51721894"/>
@@ -1396,7 +1638,7 @@
       </w:pPr>
     </w:lvl>
   </w:abstractNum>
-  <w:abstractNum w:abstractNumId="6" w15:restartNumberingAfterBreak="0">
+  <w:abstractNum w:abstractNumId="7" w15:restartNumberingAfterBreak="0">
     <w:nsid w:val="7FE1349F"/>
     <w:multiLevelType w:val="multilevel"/>
     <w:tmpl w:val="CEDED150"/>
@@ -1510,19 +1752,19 @@
     </w:lvl>
   </w:abstractNum>
   <w:num w:numId="1" w16cid:durableId="1856071374">
+    <w:abstractNumId w:val="5"/>
+  </w:num>
+  <w:num w:numId="2" w16cid:durableId="1811752149">
     <w:abstractNumId w:val="4"/>
   </w:num>
-  <w:num w:numId="2" w16cid:durableId="1811752149">
-    <w:abstractNumId w:val="3"/>
-  </w:num>
   <w:num w:numId="3" w16cid:durableId="1358309539">
-    <w:abstractNumId w:val="6"/>
+    <w:abstractNumId w:val="7"/>
   </w:num>
   <w:num w:numId="4" w16cid:durableId="1409500245">
     <w:abstractNumId w:val="0"/>
   </w:num>
   <w:num w:numId="5" w16cid:durableId="1710109723">
-    <w:abstractNumId w:val="2"/>
+    <w:abstractNumId w:val="3"/>
     <w:lvlOverride w:ilvl="0">
       <w:lvl w:ilvl="0">
         <w:numFmt w:val="decimal"/>
@@ -1542,7 +1784,7 @@
     </w:lvlOverride>
   </w:num>
   <w:num w:numId="7" w16cid:durableId="384645459">
-    <w:abstractNumId w:val="5"/>
+    <w:abstractNumId w:val="6"/>
     <w:lvlOverride w:ilvl="0">
       <w:lvl w:ilvl="0">
         <w:numFmt w:val="decimal"/>
@@ -1550,6 +1792,9 @@
         <w:lvlJc w:val="left"/>
       </w:lvl>
     </w:lvlOverride>
+  </w:num>
+  <w:num w:numId="8" w16cid:durableId="1409501937">
+    <w:abstractNumId w:val="2"/>
   </w:num>
 </w:numbering>
 </file>

</xml_diff>

<commit_message>
Add explanation to latency spikes of hashgen
</commit_message>
<xml_diff>
--- a/Latency Analysis/Hashgen service - Deep Analysis.docx
+++ b/Latency Analysis/Hashgen service - Deep Analysis.docx
@@ -11,11 +11,19 @@
       </w:pPr>
       <w:bookmarkStart w:id="0" w:name="_2shcc86ylsxq" w:colFirst="0" w:colLast="0"/>
       <w:bookmarkEnd w:id="0"/>
+      <w:proofErr w:type="spellStart"/>
       <w:r>
         <w:rPr>
           <w:color w:val="0000FF"/>
         </w:rPr>
-        <w:t>HashGen Service</w:t>
+        <w:t>HashGen</w:t>
+      </w:r>
+      <w:proofErr w:type="spellEnd"/>
+      <w:r>
+        <w:rPr>
+          <w:color w:val="0000FF"/>
+        </w:rPr>
+        <w:t xml:space="preserve"> Service</w:t>
       </w:r>
       <w:r>
         <w:rPr>
@@ -242,7 +250,21 @@
         <w:rPr>
           <w:lang w:val="en-US"/>
         </w:rPr>
-        <w:t>The increasing slope before the drop suggests gradual memory accumulation, e.g., from unfreed objects or request buffers not being released.</w:t>
+        <w:t xml:space="preserve">The increasing slope before the drop suggests gradual memory accumulation, e.g., from </w:t>
+      </w:r>
+      <w:proofErr w:type="spellStart"/>
+      <w:r>
+        <w:rPr>
+          <w:lang w:val="en-US"/>
+        </w:rPr>
+        <w:t>unfreed</w:t>
+      </w:r>
+      <w:proofErr w:type="spellEnd"/>
+      <w:r>
+        <w:rPr>
+          <w:lang w:val="en-US"/>
+        </w:rPr>
+        <w:t xml:space="preserve"> objects or request buffers not being released.</w:t>
       </w:r>
     </w:p>
     <w:p/>
@@ -513,11 +535,19 @@
           <w:color w:val="1E09E5"/>
         </w:rPr>
       </w:pPr>
+      <w:proofErr w:type="spellStart"/>
       <w:r>
         <w:rPr>
           <w:color w:val="1E09E5"/>
         </w:rPr>
-        <w:t>HashGen Service Only Memory Limit Reduction</w:t>
+        <w:t>HashGen</w:t>
+      </w:r>
+      <w:proofErr w:type="spellEnd"/>
+      <w:r>
+        <w:rPr>
+          <w:color w:val="1E09E5"/>
+        </w:rPr>
+        <w:t xml:space="preserve"> Service Only Memory Limit Reduction</w:t>
       </w:r>
     </w:p>
     <w:p>
@@ -726,6 +756,151 @@
       </w:r>
     </w:p>
     <w:p/>
+    <w:p>
+      <w:pPr>
+        <w:pStyle w:val="Subtitle"/>
+        <w:rPr>
+          <w:lang w:val="en-US"/>
+        </w:rPr>
+      </w:pPr>
+      <w:r>
+        <w:rPr>
+          <w:lang w:val="en-US"/>
+        </w:rPr>
+        <w:t>Latency Spike After 05-11 18: Trigger = Memory Limit Reduction</w:t>
+      </w:r>
+    </w:p>
+    <w:p>
+      <w:pPr>
+        <w:numPr>
+          <w:ilvl w:val="0"/>
+          <w:numId w:val="9"/>
+        </w:numPr>
+        <w:rPr>
+          <w:lang w:val="en-US"/>
+        </w:rPr>
+      </w:pPr>
+      <w:r>
+        <w:rPr>
+          <w:lang w:val="en-US"/>
+        </w:rPr>
+        <w:t>This spike coincides with memory limits being reduced below the threshold required for stable GC operations in a Java service.</w:t>
+      </w:r>
+    </w:p>
+    <w:p>
+      <w:pPr>
+        <w:numPr>
+          <w:ilvl w:val="0"/>
+          <w:numId w:val="9"/>
+        </w:numPr>
+        <w:rPr>
+          <w:lang w:val="en-US"/>
+        </w:rPr>
+      </w:pPr>
+      <w:r>
+        <w:rPr>
+          <w:lang w:val="en-US"/>
+        </w:rPr>
+        <w:t>What happened:</w:t>
+      </w:r>
+    </w:p>
+    <w:p>
+      <w:pPr>
+        <w:numPr>
+          <w:ilvl w:val="1"/>
+          <w:numId w:val="9"/>
+        </w:numPr>
+        <w:rPr>
+          <w:lang w:val="en-US"/>
+        </w:rPr>
+      </w:pPr>
+      <w:r>
+        <w:rPr>
+          <w:lang w:val="en-US"/>
+        </w:rPr>
+        <w:t xml:space="preserve">Java's Garbage Collector (GC), </w:t>
+      </w:r>
+      <w:proofErr w:type="spellStart"/>
+      <w:r>
+        <w:rPr>
+          <w:lang w:val="en-US"/>
+        </w:rPr>
+        <w:t>lsenses</w:t>
+      </w:r>
+      <w:proofErr w:type="spellEnd"/>
+      <w:r>
+        <w:rPr>
+          <w:lang w:val="en-US"/>
+        </w:rPr>
+        <w:t xml:space="preserve"> increased memory pressure.</w:t>
+      </w:r>
+    </w:p>
+    <w:p>
+      <w:pPr>
+        <w:numPr>
+          <w:ilvl w:val="1"/>
+          <w:numId w:val="9"/>
+        </w:numPr>
+        <w:rPr>
+          <w:lang w:val="en-US"/>
+        </w:rPr>
+      </w:pPr>
+      <w:r>
+        <w:rPr>
+          <w:lang w:val="en-US"/>
+        </w:rPr>
+        <w:t>Smaller heap = more frequent GC = GC pauses -&gt; latency spikes.</w:t>
+      </w:r>
+    </w:p>
+    <w:p>
+      <w:pPr>
+        <w:numPr>
+          <w:ilvl w:val="1"/>
+          <w:numId w:val="9"/>
+        </w:numPr>
+        <w:rPr>
+          <w:lang w:val="en-US"/>
+        </w:rPr>
+      </w:pPr>
+      <w:r>
+        <w:rPr>
+          <w:lang w:val="en-US"/>
+        </w:rPr>
+        <w:t>We also observe Full GCs if the heap size becomes too small to sustain concurrent collection.</w:t>
+      </w:r>
+    </w:p>
+    <w:p>
+      <w:pPr>
+        <w:numPr>
+          <w:ilvl w:val="0"/>
+          <w:numId w:val="9"/>
+        </w:numPr>
+        <w:rPr>
+          <w:lang w:val="en-US"/>
+        </w:rPr>
+      </w:pPr>
+      <w:r>
+        <w:rPr>
+          <w:lang w:val="en-US"/>
+        </w:rPr>
+        <w:t xml:space="preserve">Even if memory usage is below limit, the JVM knows about the limit (via </w:t>
+      </w:r>
+      <w:proofErr w:type="spellStart"/>
+      <w:r>
+        <w:rPr>
+          <w:lang w:val="en-US"/>
+        </w:rPr>
+        <w:t>cgroups</w:t>
+      </w:r>
+      <w:proofErr w:type="spellEnd"/>
+      <w:r>
+        <w:rPr>
+          <w:lang w:val="en-US"/>
+        </w:rPr>
+        <w:t>) and triggers GC early and often under memory stress.</w:t>
+      </w:r>
+    </w:p>
+    <w:p/>
     <w:p/>
     <w:p/>
     <w:sectPr>
@@ -1639,6 +1814,155 @@
     </w:lvl>
   </w:abstractNum>
   <w:abstractNum w:abstractNumId="7" w15:restartNumberingAfterBreak="0">
+    <w:nsid w:val="7C912B9E"/>
+    <w:multiLevelType w:val="multilevel"/>
+    <w:tmpl w:val="2CC040AA"/>
+    <w:lvl w:ilvl="0">
+      <w:start w:val="1"/>
+      <w:numFmt w:val="bullet"/>
+      <w:lvlText w:val=""/>
+      <w:lvlJc w:val="left"/>
+      <w:pPr>
+        <w:tabs>
+          <w:tab w:val="num" w:pos="720"/>
+        </w:tabs>
+        <w:ind w:left="720" w:hanging="360"/>
+      </w:pPr>
+      <w:rPr>
+        <w:rFonts w:ascii="Symbol" w:hAnsi="Symbol" w:hint="default"/>
+        <w:sz w:val="20"/>
+      </w:rPr>
+    </w:lvl>
+    <w:lvl w:ilvl="1">
+      <w:start w:val="1"/>
+      <w:numFmt w:val="bullet"/>
+      <w:lvlText w:val="o"/>
+      <w:lvlJc w:val="left"/>
+      <w:pPr>
+        <w:tabs>
+          <w:tab w:val="num" w:pos="1440"/>
+        </w:tabs>
+        <w:ind w:left="1440" w:hanging="360"/>
+      </w:pPr>
+      <w:rPr>
+        <w:rFonts w:ascii="Courier New" w:hAnsi="Courier New" w:hint="default"/>
+        <w:sz w:val="20"/>
+      </w:rPr>
+    </w:lvl>
+    <w:lvl w:ilvl="2" w:tentative="1">
+      <w:start w:val="1"/>
+      <w:numFmt w:val="bullet"/>
+      <w:lvlText w:val=""/>
+      <w:lvlJc w:val="left"/>
+      <w:pPr>
+        <w:tabs>
+          <w:tab w:val="num" w:pos="2160"/>
+        </w:tabs>
+        <w:ind w:left="2160" w:hanging="360"/>
+      </w:pPr>
+      <w:rPr>
+        <w:rFonts w:ascii="Wingdings" w:hAnsi="Wingdings" w:hint="default"/>
+        <w:sz w:val="20"/>
+      </w:rPr>
+    </w:lvl>
+    <w:lvl w:ilvl="3" w:tentative="1">
+      <w:start w:val="1"/>
+      <w:numFmt w:val="bullet"/>
+      <w:lvlText w:val=""/>
+      <w:lvlJc w:val="left"/>
+      <w:pPr>
+        <w:tabs>
+          <w:tab w:val="num" w:pos="2880"/>
+        </w:tabs>
+        <w:ind w:left="2880" w:hanging="360"/>
+      </w:pPr>
+      <w:rPr>
+        <w:rFonts w:ascii="Wingdings" w:hAnsi="Wingdings" w:hint="default"/>
+        <w:sz w:val="20"/>
+      </w:rPr>
+    </w:lvl>
+    <w:lvl w:ilvl="4" w:tentative="1">
+      <w:start w:val="1"/>
+      <w:numFmt w:val="bullet"/>
+      <w:lvlText w:val=""/>
+      <w:lvlJc w:val="left"/>
+      <w:pPr>
+        <w:tabs>
+          <w:tab w:val="num" w:pos="3600"/>
+        </w:tabs>
+        <w:ind w:left="3600" w:hanging="360"/>
+      </w:pPr>
+      <w:rPr>
+        <w:rFonts w:ascii="Wingdings" w:hAnsi="Wingdings" w:hint="default"/>
+        <w:sz w:val="20"/>
+      </w:rPr>
+    </w:lvl>
+    <w:lvl w:ilvl="5" w:tentative="1">
+      <w:start w:val="1"/>
+      <w:numFmt w:val="bullet"/>
+      <w:lvlText w:val=""/>
+      <w:lvlJc w:val="left"/>
+      <w:pPr>
+        <w:tabs>
+          <w:tab w:val="num" w:pos="4320"/>
+        </w:tabs>
+        <w:ind w:left="4320" w:hanging="360"/>
+      </w:pPr>
+      <w:rPr>
+        <w:rFonts w:ascii="Wingdings" w:hAnsi="Wingdings" w:hint="default"/>
+        <w:sz w:val="20"/>
+      </w:rPr>
+    </w:lvl>
+    <w:lvl w:ilvl="6" w:tentative="1">
+      <w:start w:val="1"/>
+      <w:numFmt w:val="bullet"/>
+      <w:lvlText w:val=""/>
+      <w:lvlJc w:val="left"/>
+      <w:pPr>
+        <w:tabs>
+          <w:tab w:val="num" w:pos="5040"/>
+        </w:tabs>
+        <w:ind w:left="5040" w:hanging="360"/>
+      </w:pPr>
+      <w:rPr>
+        <w:rFonts w:ascii="Wingdings" w:hAnsi="Wingdings" w:hint="default"/>
+        <w:sz w:val="20"/>
+      </w:rPr>
+    </w:lvl>
+    <w:lvl w:ilvl="7" w:tentative="1">
+      <w:start w:val="1"/>
+      <w:numFmt w:val="bullet"/>
+      <w:lvlText w:val=""/>
+      <w:lvlJc w:val="left"/>
+      <w:pPr>
+        <w:tabs>
+          <w:tab w:val="num" w:pos="5760"/>
+        </w:tabs>
+        <w:ind w:left="5760" w:hanging="360"/>
+      </w:pPr>
+      <w:rPr>
+        <w:rFonts w:ascii="Wingdings" w:hAnsi="Wingdings" w:hint="default"/>
+        <w:sz w:val="20"/>
+      </w:rPr>
+    </w:lvl>
+    <w:lvl w:ilvl="8" w:tentative="1">
+      <w:start w:val="1"/>
+      <w:numFmt w:val="bullet"/>
+      <w:lvlText w:val=""/>
+      <w:lvlJc w:val="left"/>
+      <w:pPr>
+        <w:tabs>
+          <w:tab w:val="num" w:pos="6480"/>
+        </w:tabs>
+        <w:ind w:left="6480" w:hanging="360"/>
+      </w:pPr>
+      <w:rPr>
+        <w:rFonts w:ascii="Wingdings" w:hAnsi="Wingdings" w:hint="default"/>
+        <w:sz w:val="20"/>
+      </w:rPr>
+    </w:lvl>
+  </w:abstractNum>
+  <w:abstractNum w:abstractNumId="8" w15:restartNumberingAfterBreak="0">
     <w:nsid w:val="7FE1349F"/>
     <w:multiLevelType w:val="multilevel"/>
     <w:tmpl w:val="CEDED150"/>
@@ -1758,7 +2082,7 @@
     <w:abstractNumId w:val="4"/>
   </w:num>
   <w:num w:numId="3" w16cid:durableId="1358309539">
-    <w:abstractNumId w:val="7"/>
+    <w:abstractNumId w:val="8"/>
   </w:num>
   <w:num w:numId="4" w16cid:durableId="1409500245">
     <w:abstractNumId w:val="0"/>
@@ -1795,6 +2119,9 @@
   </w:num>
   <w:num w:numId="8" w16cid:durableId="1409501937">
     <w:abstractNumId w:val="2"/>
+  </w:num>
+  <w:num w:numId="9" w16cid:durableId="568075783">
+    <w:abstractNumId w:val="7"/>
   </w:num>
 </w:numbering>
 </file>

</xml_diff>

<commit_message>
Add explanation to memory fluctuations of hashgen
</commit_message>
<xml_diff>
--- a/Latency Analysis/Hashgen service - Deep Analysis.docx
+++ b/Latency Analysis/Hashgen service - Deep Analysis.docx
@@ -900,6 +900,104 @@
         <w:t>) and triggers GC early and often under memory stress.</w:t>
       </w:r>
     </w:p>
+    <w:p>
+      <w:pPr>
+        <w:rPr>
+          <w:lang w:val="en-US"/>
+        </w:rPr>
+      </w:pPr>
+    </w:p>
+    <w:p>
+      <w:pPr>
+        <w:pStyle w:val="Subtitle"/>
+        <w:rPr>
+          <w:b/>
+          <w:bCs/>
+          <w:lang w:val="en-US"/>
+        </w:rPr>
+      </w:pPr>
+      <w:r>
+        <w:rPr>
+          <w:lang w:val="en-US"/>
+        </w:rPr>
+        <w:t>Memory Usage "Jitter" (Fluctuations)</w:t>
+      </w:r>
+    </w:p>
+    <w:p>
+      <w:pPr>
+        <w:numPr>
+          <w:ilvl w:val="0"/>
+          <w:numId w:val="10"/>
+        </w:numPr>
+        <w:rPr>
+          <w:lang w:val="en-US"/>
+        </w:rPr>
+      </w:pPr>
+      <w:r>
+        <w:rPr>
+          <w:lang w:val="en-US"/>
+        </w:rPr>
+        <w:t>The sharp drop &amp; rise in memory usage after limit reductions is classic GC behavior:</w:t>
+      </w:r>
+    </w:p>
+    <w:p>
+      <w:pPr>
+        <w:numPr>
+          <w:ilvl w:val="1"/>
+          <w:numId w:val="10"/>
+        </w:numPr>
+        <w:rPr>
+          <w:lang w:val="en-US"/>
+        </w:rPr>
+      </w:pPr>
+      <w:r>
+        <w:rPr>
+          <w:lang w:val="en-US"/>
+        </w:rPr>
+        <w:t>Heap fills -&gt; GC -&gt; memory drops -&gt; heap fills again -&gt; repeat.</w:t>
+      </w:r>
+    </w:p>
+    <w:p>
+      <w:pPr>
+        <w:numPr>
+          <w:ilvl w:val="0"/>
+          <w:numId w:val="10"/>
+        </w:numPr>
+        <w:rPr>
+          <w:lang w:val="en-US"/>
+        </w:rPr>
+      </w:pPr>
+      <w:r>
+        <w:rPr>
+          <w:lang w:val="en-US"/>
+        </w:rPr>
+        <w:t>Sharp downward spikes mean memory is reclaimed, but too frequently.</w:t>
+      </w:r>
+    </w:p>
+    <w:p>
+      <w:pPr>
+        <w:numPr>
+          <w:ilvl w:val="0"/>
+          <w:numId w:val="10"/>
+        </w:numPr>
+        <w:rPr>
+          <w:lang w:val="en-US"/>
+        </w:rPr>
+      </w:pPr>
+      <w:r>
+        <w:rPr>
+          <w:lang w:val="en-US"/>
+        </w:rPr>
+        <w:t>JVM is working harder to stay within reduced limits.</w:t>
+      </w:r>
+    </w:p>
+    <w:p>
+      <w:pPr>
+        <w:rPr>
+          <w:lang w:val="en-US"/>
+        </w:rPr>
+      </w:pPr>
+    </w:p>
     <w:p/>
     <w:p/>
     <w:p/>
@@ -916,6 +1014,155 @@
 <file path=word/numbering.xml><?xml version="1.0" encoding="utf-8"?>
 <w:numbering xmlns:wpc="http://schemas.microsoft.com/office/word/2010/wordprocessingCanvas" xmlns:cx="http://schemas.microsoft.com/office/drawing/2014/chartex" xmlns:cx1="http://schemas.microsoft.com/office/drawing/2015/9/8/chartex" xmlns:cx2="http://schemas.microsoft.com/office/drawing/2015/10/21/chartex" xmlns:cx3="http://schemas.microsoft.com/office/drawing/2016/5/9/chartex" xmlns:cx4="http://schemas.microsoft.com/office/drawing/2016/5/10/chartex" xmlns:cx5="http://schemas.microsoft.com/office/drawing/2016/5/11/chartex" xmlns:cx6="http://schemas.microsoft.com/office/drawing/2016/5/12/chartex" xmlns:cx7="http://schemas.microsoft.com/office/drawing/2016/5/13/chartex" xmlns:cx8="http://schemas.microsoft.com/office/drawing/2016/5/14/chartex" xmlns:mc="http://schemas.openxmlformats.org/markup-compatibility/2006" xmlns:aink="http://schemas.microsoft.com/office/drawing/2016/ink" xmlns:am3d="http://schemas.microsoft.com/office/drawing/2017/model3d" xmlns:o="urn:schemas-microsoft-com:office:office" xmlns:oel="http://schemas.microsoft.com/office/2019/extlst" xmlns:r="http://schemas.openxmlformats.org/officeDocument/2006/relationships" xmlns:m="http://schemas.openxmlformats.org/officeDocument/2006/math" xmlns:v="urn:schemas-microsoft-com:vml" xmlns:wp14="http://schemas.microsoft.com/office/word/2010/wordprocessingDrawing" xmlns:wp="http://schemas.openxmlformats.org/drawingml/2006/wordprocessingDrawing" xmlns:w10="urn:schemas-microsoft-com:office:word" xmlns:w="http://schemas.openxmlformats.org/wordprocessingml/2006/main" xmlns:w14="http://schemas.microsoft.com/office/word/2010/wordml" xmlns:w15="http://schemas.microsoft.com/office/word/2012/wordml" xmlns:w16cex="http://schemas.microsoft.com/office/word/2018/wordml/cex" xmlns:w16cid="http://schemas.microsoft.com/office/word/2016/wordml/cid" xmlns:w16="http://schemas.microsoft.com/office/word/2018/wordml" xmlns:w16du="http://schemas.microsoft.com/office/word/2023/wordml/word16du" xmlns:w16sdtdh="http://schemas.microsoft.com/office/word/2020/wordml/sdtdatahash" xmlns:w16sdtfl="http://schemas.microsoft.com/office/word/2024/wordml/sdtformatlock" xmlns:w16se="http://schemas.microsoft.com/office/word/2015/wordml/symex" xmlns:wpg="http://schemas.microsoft.com/office/word/2010/wordprocessingGroup" xmlns:wpi="http://schemas.microsoft.com/office/word/2010/wordprocessingInk" xmlns:wne="http://schemas.microsoft.com/office/word/2006/wordml" xmlns:wps="http://schemas.microsoft.com/office/word/2010/wordprocessingShape" mc:Ignorable="w14 w15 w16se w16cid w16 w16cex w16sdtdh w16sdtfl w16du wp14">
   <w:abstractNum w:abstractNumId="0" w15:restartNumberingAfterBreak="0">
+    <w:nsid w:val="18511C4E"/>
+    <w:multiLevelType w:val="multilevel"/>
+    <w:tmpl w:val="25D4B5D0"/>
+    <w:lvl w:ilvl="0">
+      <w:start w:val="1"/>
+      <w:numFmt w:val="bullet"/>
+      <w:lvlText w:val=""/>
+      <w:lvlJc w:val="left"/>
+      <w:pPr>
+        <w:tabs>
+          <w:tab w:val="num" w:pos="720"/>
+        </w:tabs>
+        <w:ind w:left="720" w:hanging="360"/>
+      </w:pPr>
+      <w:rPr>
+        <w:rFonts w:ascii="Symbol" w:hAnsi="Symbol" w:hint="default"/>
+        <w:sz w:val="20"/>
+      </w:rPr>
+    </w:lvl>
+    <w:lvl w:ilvl="1">
+      <w:start w:val="1"/>
+      <w:numFmt w:val="bullet"/>
+      <w:lvlText w:val="o"/>
+      <w:lvlJc w:val="left"/>
+      <w:pPr>
+        <w:tabs>
+          <w:tab w:val="num" w:pos="1440"/>
+        </w:tabs>
+        <w:ind w:left="1440" w:hanging="360"/>
+      </w:pPr>
+      <w:rPr>
+        <w:rFonts w:ascii="Courier New" w:hAnsi="Courier New" w:hint="default"/>
+        <w:sz w:val="20"/>
+      </w:rPr>
+    </w:lvl>
+    <w:lvl w:ilvl="2" w:tentative="1">
+      <w:start w:val="1"/>
+      <w:numFmt w:val="bullet"/>
+      <w:lvlText w:val=""/>
+      <w:lvlJc w:val="left"/>
+      <w:pPr>
+        <w:tabs>
+          <w:tab w:val="num" w:pos="2160"/>
+        </w:tabs>
+        <w:ind w:left="2160" w:hanging="360"/>
+      </w:pPr>
+      <w:rPr>
+        <w:rFonts w:ascii="Wingdings" w:hAnsi="Wingdings" w:hint="default"/>
+        <w:sz w:val="20"/>
+      </w:rPr>
+    </w:lvl>
+    <w:lvl w:ilvl="3" w:tentative="1">
+      <w:start w:val="1"/>
+      <w:numFmt w:val="bullet"/>
+      <w:lvlText w:val=""/>
+      <w:lvlJc w:val="left"/>
+      <w:pPr>
+        <w:tabs>
+          <w:tab w:val="num" w:pos="2880"/>
+        </w:tabs>
+        <w:ind w:left="2880" w:hanging="360"/>
+      </w:pPr>
+      <w:rPr>
+        <w:rFonts w:ascii="Wingdings" w:hAnsi="Wingdings" w:hint="default"/>
+        <w:sz w:val="20"/>
+      </w:rPr>
+    </w:lvl>
+    <w:lvl w:ilvl="4" w:tentative="1">
+      <w:start w:val="1"/>
+      <w:numFmt w:val="bullet"/>
+      <w:lvlText w:val=""/>
+      <w:lvlJc w:val="left"/>
+      <w:pPr>
+        <w:tabs>
+          <w:tab w:val="num" w:pos="3600"/>
+        </w:tabs>
+        <w:ind w:left="3600" w:hanging="360"/>
+      </w:pPr>
+      <w:rPr>
+        <w:rFonts w:ascii="Wingdings" w:hAnsi="Wingdings" w:hint="default"/>
+        <w:sz w:val="20"/>
+      </w:rPr>
+    </w:lvl>
+    <w:lvl w:ilvl="5" w:tentative="1">
+      <w:start w:val="1"/>
+      <w:numFmt w:val="bullet"/>
+      <w:lvlText w:val=""/>
+      <w:lvlJc w:val="left"/>
+      <w:pPr>
+        <w:tabs>
+          <w:tab w:val="num" w:pos="4320"/>
+        </w:tabs>
+        <w:ind w:left="4320" w:hanging="360"/>
+      </w:pPr>
+      <w:rPr>
+        <w:rFonts w:ascii="Wingdings" w:hAnsi="Wingdings" w:hint="default"/>
+        <w:sz w:val="20"/>
+      </w:rPr>
+    </w:lvl>
+    <w:lvl w:ilvl="6" w:tentative="1">
+      <w:start w:val="1"/>
+      <w:numFmt w:val="bullet"/>
+      <w:lvlText w:val=""/>
+      <w:lvlJc w:val="left"/>
+      <w:pPr>
+        <w:tabs>
+          <w:tab w:val="num" w:pos="5040"/>
+        </w:tabs>
+        <w:ind w:left="5040" w:hanging="360"/>
+      </w:pPr>
+      <w:rPr>
+        <w:rFonts w:ascii="Wingdings" w:hAnsi="Wingdings" w:hint="default"/>
+        <w:sz w:val="20"/>
+      </w:rPr>
+    </w:lvl>
+    <w:lvl w:ilvl="7" w:tentative="1">
+      <w:start w:val="1"/>
+      <w:numFmt w:val="bullet"/>
+      <w:lvlText w:val=""/>
+      <w:lvlJc w:val="left"/>
+      <w:pPr>
+        <w:tabs>
+          <w:tab w:val="num" w:pos="5760"/>
+        </w:tabs>
+        <w:ind w:left="5760" w:hanging="360"/>
+      </w:pPr>
+      <w:rPr>
+        <w:rFonts w:ascii="Wingdings" w:hAnsi="Wingdings" w:hint="default"/>
+        <w:sz w:val="20"/>
+      </w:rPr>
+    </w:lvl>
+    <w:lvl w:ilvl="8" w:tentative="1">
+      <w:start w:val="1"/>
+      <w:numFmt w:val="bullet"/>
+      <w:lvlText w:val=""/>
+      <w:lvlJc w:val="left"/>
+      <w:pPr>
+        <w:tabs>
+          <w:tab w:val="num" w:pos="6480"/>
+        </w:tabs>
+        <w:ind w:left="6480" w:hanging="360"/>
+      </w:pPr>
+      <w:rPr>
+        <w:rFonts w:ascii="Wingdings" w:hAnsi="Wingdings" w:hint="default"/>
+        <w:sz w:val="20"/>
+      </w:rPr>
+    </w:lvl>
+  </w:abstractNum>
+  <w:abstractNum w:abstractNumId="1" w15:restartNumberingAfterBreak="0">
     <w:nsid w:val="1DF6227E"/>
     <w:multiLevelType w:val="multilevel"/>
     <w:tmpl w:val="E9E0FCBE"/>
@@ -1064,7 +1311,7 @@
       </w:rPr>
     </w:lvl>
   </w:abstractNum>
-  <w:abstractNum w:abstractNumId="1" w15:restartNumberingAfterBreak="0">
+  <w:abstractNum w:abstractNumId="2" w15:restartNumberingAfterBreak="0">
     <w:nsid w:val="262B7576"/>
     <w:multiLevelType w:val="multilevel"/>
     <w:tmpl w:val="1AD6C30C"/>
@@ -1177,7 +1424,7 @@
       </w:pPr>
     </w:lvl>
   </w:abstractNum>
-  <w:abstractNum w:abstractNumId="2" w15:restartNumberingAfterBreak="0">
+  <w:abstractNum w:abstractNumId="3" w15:restartNumberingAfterBreak="0">
     <w:nsid w:val="368E1463"/>
     <w:multiLevelType w:val="multilevel"/>
     <w:tmpl w:val="92DC6CBA"/>
@@ -1326,7 +1573,7 @@
       </w:rPr>
     </w:lvl>
   </w:abstractNum>
-  <w:abstractNum w:abstractNumId="3" w15:restartNumberingAfterBreak="0">
+  <w:abstractNum w:abstractNumId="4" w15:restartNumberingAfterBreak="0">
     <w:nsid w:val="3A3259E9"/>
     <w:multiLevelType w:val="multilevel"/>
     <w:tmpl w:val="2482DD80"/>
@@ -1439,7 +1686,7 @@
       </w:pPr>
     </w:lvl>
   </w:abstractNum>
-  <w:abstractNum w:abstractNumId="4" w15:restartNumberingAfterBreak="0">
+  <w:abstractNum w:abstractNumId="5" w15:restartNumberingAfterBreak="0">
     <w:nsid w:val="4EC11A92"/>
     <w:multiLevelType w:val="multilevel"/>
     <w:tmpl w:val="F4F85380"/>
@@ -1588,7 +1835,7 @@
       </w:rPr>
     </w:lvl>
   </w:abstractNum>
-  <w:abstractNum w:abstractNumId="5" w15:restartNumberingAfterBreak="0">
+  <w:abstractNum w:abstractNumId="6" w15:restartNumberingAfterBreak="0">
     <w:nsid w:val="511E3130"/>
     <w:multiLevelType w:val="hybridMultilevel"/>
     <w:tmpl w:val="5FCC928E"/>
@@ -1700,7 +1947,7 @@
       </w:rPr>
     </w:lvl>
   </w:abstractNum>
-  <w:abstractNum w:abstractNumId="6" w15:restartNumberingAfterBreak="0">
+  <w:abstractNum w:abstractNumId="7" w15:restartNumberingAfterBreak="0">
     <w:nsid w:val="65BB00C5"/>
     <w:multiLevelType w:val="multilevel"/>
     <w:tmpl w:val="51721894"/>
@@ -1813,7 +2060,7 @@
       </w:pPr>
     </w:lvl>
   </w:abstractNum>
-  <w:abstractNum w:abstractNumId="7" w15:restartNumberingAfterBreak="0">
+  <w:abstractNum w:abstractNumId="8" w15:restartNumberingAfterBreak="0">
     <w:nsid w:val="7C912B9E"/>
     <w:multiLevelType w:val="multilevel"/>
     <w:tmpl w:val="2CC040AA"/>
@@ -1962,7 +2209,7 @@
       </w:rPr>
     </w:lvl>
   </w:abstractNum>
-  <w:abstractNum w:abstractNumId="8" w15:restartNumberingAfterBreak="0">
+  <w:abstractNum w:abstractNumId="9" w15:restartNumberingAfterBreak="0">
     <w:nsid w:val="7FE1349F"/>
     <w:multiLevelType w:val="multilevel"/>
     <w:tmpl w:val="CEDED150"/>
@@ -2076,19 +2323,19 @@
     </w:lvl>
   </w:abstractNum>
   <w:num w:numId="1" w16cid:durableId="1856071374">
+    <w:abstractNumId w:val="6"/>
+  </w:num>
+  <w:num w:numId="2" w16cid:durableId="1811752149">
     <w:abstractNumId w:val="5"/>
   </w:num>
-  <w:num w:numId="2" w16cid:durableId="1811752149">
-    <w:abstractNumId w:val="4"/>
-  </w:num>
   <w:num w:numId="3" w16cid:durableId="1358309539">
-    <w:abstractNumId w:val="8"/>
+    <w:abstractNumId w:val="9"/>
   </w:num>
   <w:num w:numId="4" w16cid:durableId="1409500245">
-    <w:abstractNumId w:val="0"/>
+    <w:abstractNumId w:val="1"/>
   </w:num>
   <w:num w:numId="5" w16cid:durableId="1710109723">
-    <w:abstractNumId w:val="3"/>
+    <w:abstractNumId w:val="4"/>
     <w:lvlOverride w:ilvl="0">
       <w:lvl w:ilvl="0">
         <w:numFmt w:val="decimal"/>
@@ -2098,7 +2345,7 @@
     </w:lvlOverride>
   </w:num>
   <w:num w:numId="6" w16cid:durableId="1206021393">
-    <w:abstractNumId w:val="1"/>
+    <w:abstractNumId w:val="2"/>
     <w:lvlOverride w:ilvl="0">
       <w:lvl w:ilvl="0">
         <w:numFmt w:val="decimal"/>
@@ -2108,7 +2355,7 @@
     </w:lvlOverride>
   </w:num>
   <w:num w:numId="7" w16cid:durableId="384645459">
-    <w:abstractNumId w:val="6"/>
+    <w:abstractNumId w:val="7"/>
     <w:lvlOverride w:ilvl="0">
       <w:lvl w:ilvl="0">
         <w:numFmt w:val="decimal"/>
@@ -2118,10 +2365,13 @@
     </w:lvlOverride>
   </w:num>
   <w:num w:numId="8" w16cid:durableId="1409501937">
-    <w:abstractNumId w:val="2"/>
+    <w:abstractNumId w:val="3"/>
   </w:num>
   <w:num w:numId="9" w16cid:durableId="568075783">
-    <w:abstractNumId w:val="7"/>
+    <w:abstractNumId w:val="8"/>
+  </w:num>
+  <w:num w:numId="10" w16cid:durableId="1008948644">
+    <w:abstractNumId w:val="0"/>
   </w:num>
 </w:numbering>
 </file>

</xml_diff>

<commit_message>
Add explanation for cpu usage change in hashgen
</commit_message>
<xml_diff>
--- a/Latency Analysis/Hashgen service - Deep Analysis.docx
+++ b/Latency Analysis/Hashgen service - Deep Analysis.docx
@@ -998,6 +998,104 @@
         </w:rPr>
       </w:pPr>
     </w:p>
+    <w:p>
+      <w:pPr>
+        <w:pStyle w:val="Subtitle"/>
+        <w:rPr>
+          <w:b/>
+          <w:bCs/>
+          <w:lang w:val="en-US"/>
+        </w:rPr>
+      </w:pPr>
+      <w:r>
+        <w:rPr>
+          <w:lang w:val="en-US"/>
+        </w:rPr>
+        <w:t>CPU Usage Increase Post 05-11 18</w:t>
+      </w:r>
+    </w:p>
+    <w:p>
+      <w:pPr>
+        <w:numPr>
+          <w:ilvl w:val="0"/>
+          <w:numId w:val="11"/>
+        </w:numPr>
+        <w:rPr>
+          <w:lang w:val="en-US"/>
+        </w:rPr>
+      </w:pPr>
+      <w:r>
+        <w:rPr>
+          <w:lang w:val="en-US"/>
+        </w:rPr>
+        <w:t>Likely a result of:</w:t>
+      </w:r>
+    </w:p>
+    <w:p>
+      <w:pPr>
+        <w:numPr>
+          <w:ilvl w:val="1"/>
+          <w:numId w:val="11"/>
+        </w:numPr>
+        <w:rPr>
+          <w:lang w:val="en-US"/>
+        </w:rPr>
+      </w:pPr>
+      <w:r>
+        <w:rPr>
+          <w:lang w:val="en-US"/>
+        </w:rPr>
+        <w:t>More GC cycles consuming CPU.</w:t>
+      </w:r>
+    </w:p>
+    <w:p>
+      <w:pPr>
+        <w:numPr>
+          <w:ilvl w:val="1"/>
+          <w:numId w:val="11"/>
+        </w:numPr>
+        <w:rPr>
+          <w:lang w:val="en-US"/>
+        </w:rPr>
+      </w:pPr>
+      <w:r>
+        <w:rPr>
+          <w:lang w:val="en-US"/>
+        </w:rPr>
+        <w:t>JVM thread management overhead under constrained memory.</w:t>
+      </w:r>
+    </w:p>
+    <w:p>
+      <w:pPr>
+        <w:numPr>
+          <w:ilvl w:val="0"/>
+          <w:numId w:val="11"/>
+        </w:numPr>
+        <w:rPr>
+          <w:lang w:val="en-US"/>
+        </w:rPr>
+      </w:pPr>
+      <w:r>
+        <w:rPr>
+          <w:lang w:val="en-US"/>
+        </w:rPr>
+        <w:t>This is classic “CPU/GC fight” - Java consumes CPU for GC trying to compensate for memory shortage.</w:t>
+      </w:r>
+    </w:p>
+    <w:p>
+      <w:pPr>
+        <w:rPr>
+          <w:lang w:val="en-US"/>
+        </w:rPr>
+      </w:pPr>
+    </w:p>
+    <w:p>
+      <w:pPr>
+        <w:rPr>
+          <w:lang w:val="en-US"/>
+        </w:rPr>
+      </w:pPr>
+    </w:p>
     <w:p/>
     <w:p/>
     <w:p/>
@@ -1425,6 +1523,155 @@
     </w:lvl>
   </w:abstractNum>
   <w:abstractNum w:abstractNumId="3" w15:restartNumberingAfterBreak="0">
+    <w:nsid w:val="2A164488"/>
+    <w:multiLevelType w:val="multilevel"/>
+    <w:tmpl w:val="99246B2A"/>
+    <w:lvl w:ilvl="0">
+      <w:start w:val="1"/>
+      <w:numFmt w:val="bullet"/>
+      <w:lvlText w:val=""/>
+      <w:lvlJc w:val="left"/>
+      <w:pPr>
+        <w:tabs>
+          <w:tab w:val="num" w:pos="720"/>
+        </w:tabs>
+        <w:ind w:left="720" w:hanging="360"/>
+      </w:pPr>
+      <w:rPr>
+        <w:rFonts w:ascii="Symbol" w:hAnsi="Symbol" w:hint="default"/>
+        <w:sz w:val="20"/>
+      </w:rPr>
+    </w:lvl>
+    <w:lvl w:ilvl="1">
+      <w:start w:val="1"/>
+      <w:numFmt w:val="bullet"/>
+      <w:lvlText w:val="o"/>
+      <w:lvlJc w:val="left"/>
+      <w:pPr>
+        <w:tabs>
+          <w:tab w:val="num" w:pos="1440"/>
+        </w:tabs>
+        <w:ind w:left="1440" w:hanging="360"/>
+      </w:pPr>
+      <w:rPr>
+        <w:rFonts w:ascii="Courier New" w:hAnsi="Courier New" w:hint="default"/>
+        <w:sz w:val="20"/>
+      </w:rPr>
+    </w:lvl>
+    <w:lvl w:ilvl="2" w:tentative="1">
+      <w:start w:val="1"/>
+      <w:numFmt w:val="bullet"/>
+      <w:lvlText w:val=""/>
+      <w:lvlJc w:val="left"/>
+      <w:pPr>
+        <w:tabs>
+          <w:tab w:val="num" w:pos="2160"/>
+        </w:tabs>
+        <w:ind w:left="2160" w:hanging="360"/>
+      </w:pPr>
+      <w:rPr>
+        <w:rFonts w:ascii="Wingdings" w:hAnsi="Wingdings" w:hint="default"/>
+        <w:sz w:val="20"/>
+      </w:rPr>
+    </w:lvl>
+    <w:lvl w:ilvl="3" w:tentative="1">
+      <w:start w:val="1"/>
+      <w:numFmt w:val="bullet"/>
+      <w:lvlText w:val=""/>
+      <w:lvlJc w:val="left"/>
+      <w:pPr>
+        <w:tabs>
+          <w:tab w:val="num" w:pos="2880"/>
+        </w:tabs>
+        <w:ind w:left="2880" w:hanging="360"/>
+      </w:pPr>
+      <w:rPr>
+        <w:rFonts w:ascii="Wingdings" w:hAnsi="Wingdings" w:hint="default"/>
+        <w:sz w:val="20"/>
+      </w:rPr>
+    </w:lvl>
+    <w:lvl w:ilvl="4" w:tentative="1">
+      <w:start w:val="1"/>
+      <w:numFmt w:val="bullet"/>
+      <w:lvlText w:val=""/>
+      <w:lvlJc w:val="left"/>
+      <w:pPr>
+        <w:tabs>
+          <w:tab w:val="num" w:pos="3600"/>
+        </w:tabs>
+        <w:ind w:left="3600" w:hanging="360"/>
+      </w:pPr>
+      <w:rPr>
+        <w:rFonts w:ascii="Wingdings" w:hAnsi="Wingdings" w:hint="default"/>
+        <w:sz w:val="20"/>
+      </w:rPr>
+    </w:lvl>
+    <w:lvl w:ilvl="5" w:tentative="1">
+      <w:start w:val="1"/>
+      <w:numFmt w:val="bullet"/>
+      <w:lvlText w:val=""/>
+      <w:lvlJc w:val="left"/>
+      <w:pPr>
+        <w:tabs>
+          <w:tab w:val="num" w:pos="4320"/>
+        </w:tabs>
+        <w:ind w:left="4320" w:hanging="360"/>
+      </w:pPr>
+      <w:rPr>
+        <w:rFonts w:ascii="Wingdings" w:hAnsi="Wingdings" w:hint="default"/>
+        <w:sz w:val="20"/>
+      </w:rPr>
+    </w:lvl>
+    <w:lvl w:ilvl="6" w:tentative="1">
+      <w:start w:val="1"/>
+      <w:numFmt w:val="bullet"/>
+      <w:lvlText w:val=""/>
+      <w:lvlJc w:val="left"/>
+      <w:pPr>
+        <w:tabs>
+          <w:tab w:val="num" w:pos="5040"/>
+        </w:tabs>
+        <w:ind w:left="5040" w:hanging="360"/>
+      </w:pPr>
+      <w:rPr>
+        <w:rFonts w:ascii="Wingdings" w:hAnsi="Wingdings" w:hint="default"/>
+        <w:sz w:val="20"/>
+      </w:rPr>
+    </w:lvl>
+    <w:lvl w:ilvl="7" w:tentative="1">
+      <w:start w:val="1"/>
+      <w:numFmt w:val="bullet"/>
+      <w:lvlText w:val=""/>
+      <w:lvlJc w:val="left"/>
+      <w:pPr>
+        <w:tabs>
+          <w:tab w:val="num" w:pos="5760"/>
+        </w:tabs>
+        <w:ind w:left="5760" w:hanging="360"/>
+      </w:pPr>
+      <w:rPr>
+        <w:rFonts w:ascii="Wingdings" w:hAnsi="Wingdings" w:hint="default"/>
+        <w:sz w:val="20"/>
+      </w:rPr>
+    </w:lvl>
+    <w:lvl w:ilvl="8" w:tentative="1">
+      <w:start w:val="1"/>
+      <w:numFmt w:val="bullet"/>
+      <w:lvlText w:val=""/>
+      <w:lvlJc w:val="left"/>
+      <w:pPr>
+        <w:tabs>
+          <w:tab w:val="num" w:pos="6480"/>
+        </w:tabs>
+        <w:ind w:left="6480" w:hanging="360"/>
+      </w:pPr>
+      <w:rPr>
+        <w:rFonts w:ascii="Wingdings" w:hAnsi="Wingdings" w:hint="default"/>
+        <w:sz w:val="20"/>
+      </w:rPr>
+    </w:lvl>
+  </w:abstractNum>
+  <w:abstractNum w:abstractNumId="4" w15:restartNumberingAfterBreak="0">
     <w:nsid w:val="368E1463"/>
     <w:multiLevelType w:val="multilevel"/>
     <w:tmpl w:val="92DC6CBA"/>
@@ -1573,7 +1820,7 @@
       </w:rPr>
     </w:lvl>
   </w:abstractNum>
-  <w:abstractNum w:abstractNumId="4" w15:restartNumberingAfterBreak="0">
+  <w:abstractNum w:abstractNumId="5" w15:restartNumberingAfterBreak="0">
     <w:nsid w:val="3A3259E9"/>
     <w:multiLevelType w:val="multilevel"/>
     <w:tmpl w:val="2482DD80"/>
@@ -1686,7 +1933,7 @@
       </w:pPr>
     </w:lvl>
   </w:abstractNum>
-  <w:abstractNum w:abstractNumId="5" w15:restartNumberingAfterBreak="0">
+  <w:abstractNum w:abstractNumId="6" w15:restartNumberingAfterBreak="0">
     <w:nsid w:val="4EC11A92"/>
     <w:multiLevelType w:val="multilevel"/>
     <w:tmpl w:val="F4F85380"/>
@@ -1835,7 +2082,7 @@
       </w:rPr>
     </w:lvl>
   </w:abstractNum>
-  <w:abstractNum w:abstractNumId="6" w15:restartNumberingAfterBreak="0">
+  <w:abstractNum w:abstractNumId="7" w15:restartNumberingAfterBreak="0">
     <w:nsid w:val="511E3130"/>
     <w:multiLevelType w:val="hybridMultilevel"/>
     <w:tmpl w:val="5FCC928E"/>
@@ -1947,7 +2194,7 @@
       </w:rPr>
     </w:lvl>
   </w:abstractNum>
-  <w:abstractNum w:abstractNumId="7" w15:restartNumberingAfterBreak="0">
+  <w:abstractNum w:abstractNumId="8" w15:restartNumberingAfterBreak="0">
     <w:nsid w:val="65BB00C5"/>
     <w:multiLevelType w:val="multilevel"/>
     <w:tmpl w:val="51721894"/>
@@ -2060,7 +2307,7 @@
       </w:pPr>
     </w:lvl>
   </w:abstractNum>
-  <w:abstractNum w:abstractNumId="8" w15:restartNumberingAfterBreak="0">
+  <w:abstractNum w:abstractNumId="9" w15:restartNumberingAfterBreak="0">
     <w:nsid w:val="7C912B9E"/>
     <w:multiLevelType w:val="multilevel"/>
     <w:tmpl w:val="2CC040AA"/>
@@ -2209,7 +2456,7 @@
       </w:rPr>
     </w:lvl>
   </w:abstractNum>
-  <w:abstractNum w:abstractNumId="9" w15:restartNumberingAfterBreak="0">
+  <w:abstractNum w:abstractNumId="10" w15:restartNumberingAfterBreak="0">
     <w:nsid w:val="7FE1349F"/>
     <w:multiLevelType w:val="multilevel"/>
     <w:tmpl w:val="CEDED150"/>
@@ -2323,19 +2570,19 @@
     </w:lvl>
   </w:abstractNum>
   <w:num w:numId="1" w16cid:durableId="1856071374">
+    <w:abstractNumId w:val="7"/>
+  </w:num>
+  <w:num w:numId="2" w16cid:durableId="1811752149">
     <w:abstractNumId w:val="6"/>
   </w:num>
-  <w:num w:numId="2" w16cid:durableId="1811752149">
-    <w:abstractNumId w:val="5"/>
-  </w:num>
   <w:num w:numId="3" w16cid:durableId="1358309539">
-    <w:abstractNumId w:val="9"/>
+    <w:abstractNumId w:val="10"/>
   </w:num>
   <w:num w:numId="4" w16cid:durableId="1409500245">
     <w:abstractNumId w:val="1"/>
   </w:num>
   <w:num w:numId="5" w16cid:durableId="1710109723">
-    <w:abstractNumId w:val="4"/>
+    <w:abstractNumId w:val="5"/>
     <w:lvlOverride w:ilvl="0">
       <w:lvl w:ilvl="0">
         <w:numFmt w:val="decimal"/>
@@ -2355,7 +2602,7 @@
     </w:lvlOverride>
   </w:num>
   <w:num w:numId="7" w16cid:durableId="384645459">
-    <w:abstractNumId w:val="7"/>
+    <w:abstractNumId w:val="8"/>
     <w:lvlOverride w:ilvl="0">
       <w:lvl w:ilvl="0">
         <w:numFmt w:val="decimal"/>
@@ -2365,13 +2612,16 @@
     </w:lvlOverride>
   </w:num>
   <w:num w:numId="8" w16cid:durableId="1409501937">
-    <w:abstractNumId w:val="3"/>
+    <w:abstractNumId w:val="4"/>
   </w:num>
   <w:num w:numId="9" w16cid:durableId="568075783">
-    <w:abstractNumId w:val="8"/>
+    <w:abstractNumId w:val="9"/>
   </w:num>
   <w:num w:numId="10" w16cid:durableId="1008948644">
     <w:abstractNumId w:val="0"/>
+  </w:num>
+  <w:num w:numId="11" w16cid:durableId="1562908004">
+    <w:abstractNumId w:val="3"/>
   </w:num>
 </w:numbering>
 </file>

</xml_diff>

<commit_message>
Add both limits reduction graphs for service 2
</commit_message>
<xml_diff>
--- a/Latency Analysis/Hashgen service - Deep Analysis.docx
+++ b/Latency Analysis/Hashgen service - Deep Analysis.docx
@@ -1081,6 +1081,193 @@
         </w:rPr>
         <w:t>This is classic “CPU/GC fight” - Java consumes CPU for GC trying to compensate for memory shortage.</w:t>
       </w:r>
+    </w:p>
+    <w:p>
+      <w:pPr>
+        <w:rPr>
+          <w:lang w:val="en-US"/>
+        </w:rPr>
+      </w:pPr>
+    </w:p>
+    <w:p>
+      <w:pPr>
+        <w:pStyle w:val="Heading1"/>
+        <w:rPr>
+          <w:color w:val="1E09E5"/>
+        </w:rPr>
+      </w:pPr>
+      <w:proofErr w:type="spellStart"/>
+      <w:r>
+        <w:rPr>
+          <w:color w:val="1E09E5"/>
+        </w:rPr>
+        <w:t>HashGen</w:t>
+      </w:r>
+      <w:proofErr w:type="spellEnd"/>
+      <w:r>
+        <w:rPr>
+          <w:color w:val="1E09E5"/>
+        </w:rPr>
+        <w:t xml:space="preserve"> Service </w:t>
+      </w:r>
+      <w:r>
+        <w:rPr>
+          <w:color w:val="1E09E5"/>
+        </w:rPr>
+        <w:t>Both</w:t>
+      </w:r>
+      <w:r>
+        <w:rPr>
+          <w:color w:val="1E09E5"/>
+        </w:rPr>
+        <w:t xml:space="preserve"> </w:t>
+      </w:r>
+      <w:r>
+        <w:rPr>
+          <w:color w:val="1E09E5"/>
+        </w:rPr>
+        <w:t>Resource</w:t>
+      </w:r>
+      <w:r>
+        <w:rPr>
+          <w:color w:val="1E09E5"/>
+        </w:rPr>
+        <w:t xml:space="preserve"> Limit</w:t>
+      </w:r>
+      <w:r>
+        <w:rPr>
+          <w:color w:val="1E09E5"/>
+        </w:rPr>
+        <w:t>s</w:t>
+      </w:r>
+      <w:r>
+        <w:rPr>
+          <w:color w:val="1E09E5"/>
+        </w:rPr>
+        <w:t xml:space="preserve"> Reduction</w:t>
+      </w:r>
+    </w:p>
+    <w:p>
+      <w:r>
+        <w:rPr>
+          <w:noProof/>
+          <w:color w:val="FF0000"/>
+          <w:bdr w:val="none" w:sz="0" w:space="0" w:color="auto" w:frame="1"/>
+        </w:rPr>
+        <w:drawing>
+          <wp:inline distT="0" distB="0" distL="0" distR="0" wp14:anchorId="0FD1C0B6" wp14:editId="58C57B37">
+            <wp:extent cx="5943600" cy="2933700"/>
+            <wp:effectExtent l="0" t="0" r="0" b="0"/>
+            <wp:docPr id="99654113" name="Picture 1"/>
+            <wp:cNvGraphicFramePr>
+              <a:graphicFrameLocks xmlns:a="http://schemas.openxmlformats.org/drawingml/2006/main" noChangeAspect="1"/>
+            </wp:cNvGraphicFramePr>
+            <a:graphic xmlns:a="http://schemas.openxmlformats.org/drawingml/2006/main">
+              <a:graphicData uri="http://schemas.openxmlformats.org/drawingml/2006/picture">
+                <pic:pic xmlns:pic="http://schemas.openxmlformats.org/drawingml/2006/picture">
+                  <pic:nvPicPr>
+                    <pic:cNvPr id="0" name="Picture 1"/>
+                    <pic:cNvPicPr>
+                      <a:picLocks noChangeAspect="1" noChangeArrowheads="1"/>
+                    </pic:cNvPicPr>
+                  </pic:nvPicPr>
+                  <pic:blipFill>
+                    <a:blip r:embed="rId9">
+                      <a:extLst>
+                        <a:ext uri="{28A0092B-C50C-407E-A947-70E740481C1C}">
+                          <a14:useLocalDpi xmlns:a14="http://schemas.microsoft.com/office/drawing/2010/main" val="0"/>
+                        </a:ext>
+                      </a:extLst>
+                    </a:blip>
+                    <a:srcRect/>
+                    <a:stretch>
+                      <a:fillRect/>
+                    </a:stretch>
+                  </pic:blipFill>
+                  <pic:spPr bwMode="auto">
+                    <a:xfrm>
+                      <a:off x="0" y="0"/>
+                      <a:ext cx="5943600" cy="2933700"/>
+                    </a:xfrm>
+                    <a:prstGeom prst="rect">
+                      <a:avLst/>
+                    </a:prstGeom>
+                    <a:noFill/>
+                    <a:ln>
+                      <a:noFill/>
+                    </a:ln>
+                  </pic:spPr>
+                </pic:pic>
+              </a:graphicData>
+            </a:graphic>
+          </wp:inline>
+        </w:drawing>
+      </w:r>
+    </w:p>
+    <w:p>
+      <w:r>
+        <w:rPr>
+          <w:noProof/>
+          <w:color w:val="FF0000"/>
+          <w:bdr w:val="none" w:sz="0" w:space="0" w:color="auto" w:frame="1"/>
+        </w:rPr>
+        <w:drawing>
+          <wp:inline distT="0" distB="0" distL="0" distR="0" wp14:anchorId="049A1432" wp14:editId="64F87842">
+            <wp:extent cx="5943600" cy="2933700"/>
+            <wp:effectExtent l="0" t="0" r="0" b="0"/>
+            <wp:docPr id="2051764533" name="Picture 2"/>
+            <wp:cNvGraphicFramePr>
+              <a:graphicFrameLocks xmlns:a="http://schemas.openxmlformats.org/drawingml/2006/main" noChangeAspect="1"/>
+            </wp:cNvGraphicFramePr>
+            <a:graphic xmlns:a="http://schemas.openxmlformats.org/drawingml/2006/main">
+              <a:graphicData uri="http://schemas.openxmlformats.org/drawingml/2006/picture">
+                <pic:pic xmlns:pic="http://schemas.openxmlformats.org/drawingml/2006/picture">
+                  <pic:nvPicPr>
+                    <pic:cNvPr id="0" name="Picture 3"/>
+                    <pic:cNvPicPr>
+                      <a:picLocks noChangeAspect="1" noChangeArrowheads="1"/>
+                    </pic:cNvPicPr>
+                  </pic:nvPicPr>
+                  <pic:blipFill>
+                    <a:blip r:embed="rId10">
+                      <a:extLst>
+                        <a:ext uri="{28A0092B-C50C-407E-A947-70E740481C1C}">
+                          <a14:useLocalDpi xmlns:a14="http://schemas.microsoft.com/office/drawing/2010/main" val="0"/>
+                        </a:ext>
+                      </a:extLst>
+                    </a:blip>
+                    <a:srcRect/>
+                    <a:stretch>
+                      <a:fillRect/>
+                    </a:stretch>
+                  </pic:blipFill>
+                  <pic:spPr bwMode="auto">
+                    <a:xfrm>
+                      <a:off x="0" y="0"/>
+                      <a:ext cx="5943600" cy="2933700"/>
+                    </a:xfrm>
+                    <a:prstGeom prst="rect">
+                      <a:avLst/>
+                    </a:prstGeom>
+                    <a:noFill/>
+                    <a:ln>
+                      <a:noFill/>
+                    </a:ln>
+                  </pic:spPr>
+                </pic:pic>
+              </a:graphicData>
+            </a:graphic>
+          </wp:inline>
+        </w:drawing>
+      </w:r>
+    </w:p>
+    <w:p/>
+    <w:p>
+      <w:pPr>
+        <w:rPr>
+          <w:lang w:val="en-US"/>
+        </w:rPr>
+      </w:pPr>
     </w:p>
     <w:p>
       <w:pPr>
@@ -3029,6 +3216,7 @@
     <w:name w:val="heading 1"/>
     <w:basedOn w:val="Normal"/>
     <w:next w:val="Normal"/>
+    <w:link w:val="Heading1Char"/>
     <w:uiPriority w:val="9"/>
     <w:qFormat/>
     <w:pPr>
@@ -3141,6 +3329,7 @@
   <w:style w:type="character" w:default="1" w:styleId="DefaultParagraphFont">
     <w:name w:val="Default Paragraph Font"/>
     <w:uiPriority w:val="1"/>
+    <w:semiHidden/>
     <w:unhideWhenUsed/>
   </w:style>
   <w:style w:type="table" w:default="1" w:styleId="TableNormal">
@@ -3207,6 +3396,17 @@
       <w:ind w:left="720"/>
       <w:contextualSpacing/>
     </w:pPr>
+  </w:style>
+  <w:style w:type="character" w:customStyle="1" w:styleId="Heading1Char">
+    <w:name w:val="Heading 1 Char"/>
+    <w:basedOn w:val="DefaultParagraphFont"/>
+    <w:link w:val="Heading1"/>
+    <w:uiPriority w:val="9"/>
+    <w:rsid w:val="00D61982"/>
+    <w:rPr>
+      <w:sz w:val="40"/>
+      <w:szCs w:val="40"/>
+    </w:rPr>
   </w:style>
 </w:styles>
 </file>

</xml_diff>

<commit_message>
Add overall analysis of hashgen service plots
</commit_message>
<xml_diff>
--- a/Latency Analysis/Hashgen service - Deep Analysis.docx
+++ b/Latency Analysis/Hashgen service - Deep Analysis.docx
@@ -1261,6 +1261,88 @@
         </w:drawing>
       </w:r>
     </w:p>
+    <w:p>
+      <w:pPr>
+        <w:numPr>
+          <w:ilvl w:val="0"/>
+          <w:numId w:val="12"/>
+        </w:numPr>
+        <w:rPr>
+          <w:lang w:val="en-US"/>
+        </w:rPr>
+      </w:pPr>
+      <w:r>
+        <w:rPr>
+          <w:lang w:val="en-US"/>
+        </w:rPr>
+        <w:t>CPU usage is low at first, then rises and tracks the limit closely after ~05-22 18.</w:t>
+      </w:r>
+    </w:p>
+    <w:p>
+      <w:pPr>
+        <w:numPr>
+          <w:ilvl w:val="0"/>
+          <w:numId w:val="12"/>
+        </w:numPr>
+        <w:rPr>
+          <w:lang w:val="en-US"/>
+        </w:rPr>
+      </w:pPr>
+      <w:r>
+        <w:rPr>
+          <w:lang w:val="en-US"/>
+        </w:rPr>
+        <w:t>Latency</w:t>
+      </w:r>
+      <w:r>
+        <w:rPr>
+          <w:b/>
+          <w:bCs/>
+          <w:lang w:val="en-US"/>
+        </w:rPr>
+        <w:t xml:space="preserve"> </w:t>
+      </w:r>
+      <w:r>
+        <w:rPr>
+          <w:lang w:val="en-US"/>
+        </w:rPr>
+        <w:t>spikes sharply and persistently post ~05-22 18, exactly where CPU limit reductions reach critical thresholds.</w:t>
+      </w:r>
+    </w:p>
+    <w:p>
+      <w:pPr>
+        <w:numPr>
+          <w:ilvl w:val="0"/>
+          <w:numId w:val="12"/>
+        </w:numPr>
+        <w:rPr>
+          <w:lang w:val="en-US"/>
+        </w:rPr>
+      </w:pPr>
+      <w:r>
+        <w:rPr>
+          <w:lang w:val="en-US"/>
+        </w:rPr>
+        <w:t>Memory Usage Spikes suddenly after 05-22 18 and becomes erratic, with extreme oscillations indicating OOM killer or GC stress.</w:t>
+      </w:r>
+    </w:p>
+    <w:p>
+      <w:pPr>
+        <w:numPr>
+          <w:ilvl w:val="0"/>
+          <w:numId w:val="12"/>
+        </w:numPr>
+        <w:rPr>
+          <w:lang w:val="en-US"/>
+        </w:rPr>
+      </w:pPr>
+      <w:r>
+        <w:rPr>
+          <w:lang w:val="en-US"/>
+        </w:rPr>
+        <w:t>Latency is perfectly correlated with the onset of these memory usage spasms and high CPU usage.</w:t>
+      </w:r>
+    </w:p>
     <w:p/>
     <w:p>
       <w:pPr>
@@ -1597,6 +1679,155 @@
     </w:lvl>
   </w:abstractNum>
   <w:abstractNum w:abstractNumId="2" w15:restartNumberingAfterBreak="0">
+    <w:nsid w:val="224C695F"/>
+    <w:multiLevelType w:val="multilevel"/>
+    <w:tmpl w:val="74EE5C62"/>
+    <w:lvl w:ilvl="0">
+      <w:start w:val="1"/>
+      <w:numFmt w:val="bullet"/>
+      <w:lvlText w:val=""/>
+      <w:lvlJc w:val="left"/>
+      <w:pPr>
+        <w:tabs>
+          <w:tab w:val="num" w:pos="720"/>
+        </w:tabs>
+        <w:ind w:left="720" w:hanging="360"/>
+      </w:pPr>
+      <w:rPr>
+        <w:rFonts w:ascii="Symbol" w:hAnsi="Symbol" w:hint="default"/>
+        <w:sz w:val="20"/>
+      </w:rPr>
+    </w:lvl>
+    <w:lvl w:ilvl="1" w:tentative="1">
+      <w:start w:val="1"/>
+      <w:numFmt w:val="bullet"/>
+      <w:lvlText w:val="o"/>
+      <w:lvlJc w:val="left"/>
+      <w:pPr>
+        <w:tabs>
+          <w:tab w:val="num" w:pos="1440"/>
+        </w:tabs>
+        <w:ind w:left="1440" w:hanging="360"/>
+      </w:pPr>
+      <w:rPr>
+        <w:rFonts w:ascii="Courier New" w:hAnsi="Courier New" w:hint="default"/>
+        <w:sz w:val="20"/>
+      </w:rPr>
+    </w:lvl>
+    <w:lvl w:ilvl="2" w:tentative="1">
+      <w:start w:val="1"/>
+      <w:numFmt w:val="bullet"/>
+      <w:lvlText w:val=""/>
+      <w:lvlJc w:val="left"/>
+      <w:pPr>
+        <w:tabs>
+          <w:tab w:val="num" w:pos="2160"/>
+        </w:tabs>
+        <w:ind w:left="2160" w:hanging="360"/>
+      </w:pPr>
+      <w:rPr>
+        <w:rFonts w:ascii="Wingdings" w:hAnsi="Wingdings" w:hint="default"/>
+        <w:sz w:val="20"/>
+      </w:rPr>
+    </w:lvl>
+    <w:lvl w:ilvl="3" w:tentative="1">
+      <w:start w:val="1"/>
+      <w:numFmt w:val="bullet"/>
+      <w:lvlText w:val=""/>
+      <w:lvlJc w:val="left"/>
+      <w:pPr>
+        <w:tabs>
+          <w:tab w:val="num" w:pos="2880"/>
+        </w:tabs>
+        <w:ind w:left="2880" w:hanging="360"/>
+      </w:pPr>
+      <w:rPr>
+        <w:rFonts w:ascii="Wingdings" w:hAnsi="Wingdings" w:hint="default"/>
+        <w:sz w:val="20"/>
+      </w:rPr>
+    </w:lvl>
+    <w:lvl w:ilvl="4" w:tentative="1">
+      <w:start w:val="1"/>
+      <w:numFmt w:val="bullet"/>
+      <w:lvlText w:val=""/>
+      <w:lvlJc w:val="left"/>
+      <w:pPr>
+        <w:tabs>
+          <w:tab w:val="num" w:pos="3600"/>
+        </w:tabs>
+        <w:ind w:left="3600" w:hanging="360"/>
+      </w:pPr>
+      <w:rPr>
+        <w:rFonts w:ascii="Wingdings" w:hAnsi="Wingdings" w:hint="default"/>
+        <w:sz w:val="20"/>
+      </w:rPr>
+    </w:lvl>
+    <w:lvl w:ilvl="5" w:tentative="1">
+      <w:start w:val="1"/>
+      <w:numFmt w:val="bullet"/>
+      <w:lvlText w:val=""/>
+      <w:lvlJc w:val="left"/>
+      <w:pPr>
+        <w:tabs>
+          <w:tab w:val="num" w:pos="4320"/>
+        </w:tabs>
+        <w:ind w:left="4320" w:hanging="360"/>
+      </w:pPr>
+      <w:rPr>
+        <w:rFonts w:ascii="Wingdings" w:hAnsi="Wingdings" w:hint="default"/>
+        <w:sz w:val="20"/>
+      </w:rPr>
+    </w:lvl>
+    <w:lvl w:ilvl="6" w:tentative="1">
+      <w:start w:val="1"/>
+      <w:numFmt w:val="bullet"/>
+      <w:lvlText w:val=""/>
+      <w:lvlJc w:val="left"/>
+      <w:pPr>
+        <w:tabs>
+          <w:tab w:val="num" w:pos="5040"/>
+        </w:tabs>
+        <w:ind w:left="5040" w:hanging="360"/>
+      </w:pPr>
+      <w:rPr>
+        <w:rFonts w:ascii="Wingdings" w:hAnsi="Wingdings" w:hint="default"/>
+        <w:sz w:val="20"/>
+      </w:rPr>
+    </w:lvl>
+    <w:lvl w:ilvl="7" w:tentative="1">
+      <w:start w:val="1"/>
+      <w:numFmt w:val="bullet"/>
+      <w:lvlText w:val=""/>
+      <w:lvlJc w:val="left"/>
+      <w:pPr>
+        <w:tabs>
+          <w:tab w:val="num" w:pos="5760"/>
+        </w:tabs>
+        <w:ind w:left="5760" w:hanging="360"/>
+      </w:pPr>
+      <w:rPr>
+        <w:rFonts w:ascii="Wingdings" w:hAnsi="Wingdings" w:hint="default"/>
+        <w:sz w:val="20"/>
+      </w:rPr>
+    </w:lvl>
+    <w:lvl w:ilvl="8" w:tentative="1">
+      <w:start w:val="1"/>
+      <w:numFmt w:val="bullet"/>
+      <w:lvlText w:val=""/>
+      <w:lvlJc w:val="left"/>
+      <w:pPr>
+        <w:tabs>
+          <w:tab w:val="num" w:pos="6480"/>
+        </w:tabs>
+        <w:ind w:left="6480" w:hanging="360"/>
+      </w:pPr>
+      <w:rPr>
+        <w:rFonts w:ascii="Wingdings" w:hAnsi="Wingdings" w:hint="default"/>
+        <w:sz w:val="20"/>
+      </w:rPr>
+    </w:lvl>
+  </w:abstractNum>
+  <w:abstractNum w:abstractNumId="3" w15:restartNumberingAfterBreak="0">
     <w:nsid w:val="262B7576"/>
     <w:multiLevelType w:val="multilevel"/>
     <w:tmpl w:val="1AD6C30C"/>
@@ -1709,7 +1940,7 @@
       </w:pPr>
     </w:lvl>
   </w:abstractNum>
-  <w:abstractNum w:abstractNumId="3" w15:restartNumberingAfterBreak="0">
+  <w:abstractNum w:abstractNumId="4" w15:restartNumberingAfterBreak="0">
     <w:nsid w:val="2A164488"/>
     <w:multiLevelType w:val="multilevel"/>
     <w:tmpl w:val="99246B2A"/>
@@ -1858,7 +2089,7 @@
       </w:rPr>
     </w:lvl>
   </w:abstractNum>
-  <w:abstractNum w:abstractNumId="4" w15:restartNumberingAfterBreak="0">
+  <w:abstractNum w:abstractNumId="5" w15:restartNumberingAfterBreak="0">
     <w:nsid w:val="368E1463"/>
     <w:multiLevelType w:val="multilevel"/>
     <w:tmpl w:val="92DC6CBA"/>
@@ -2007,7 +2238,7 @@
       </w:rPr>
     </w:lvl>
   </w:abstractNum>
-  <w:abstractNum w:abstractNumId="5" w15:restartNumberingAfterBreak="0">
+  <w:abstractNum w:abstractNumId="6" w15:restartNumberingAfterBreak="0">
     <w:nsid w:val="3A3259E9"/>
     <w:multiLevelType w:val="multilevel"/>
     <w:tmpl w:val="2482DD80"/>
@@ -2120,7 +2351,7 @@
       </w:pPr>
     </w:lvl>
   </w:abstractNum>
-  <w:abstractNum w:abstractNumId="6" w15:restartNumberingAfterBreak="0">
+  <w:abstractNum w:abstractNumId="7" w15:restartNumberingAfterBreak="0">
     <w:nsid w:val="4EC11A92"/>
     <w:multiLevelType w:val="multilevel"/>
     <w:tmpl w:val="F4F85380"/>
@@ -2269,7 +2500,7 @@
       </w:rPr>
     </w:lvl>
   </w:abstractNum>
-  <w:abstractNum w:abstractNumId="7" w15:restartNumberingAfterBreak="0">
+  <w:abstractNum w:abstractNumId="8" w15:restartNumberingAfterBreak="0">
     <w:nsid w:val="511E3130"/>
     <w:multiLevelType w:val="hybridMultilevel"/>
     <w:tmpl w:val="5FCC928E"/>
@@ -2381,7 +2612,7 @@
       </w:rPr>
     </w:lvl>
   </w:abstractNum>
-  <w:abstractNum w:abstractNumId="8" w15:restartNumberingAfterBreak="0">
+  <w:abstractNum w:abstractNumId="9" w15:restartNumberingAfterBreak="0">
     <w:nsid w:val="65BB00C5"/>
     <w:multiLevelType w:val="multilevel"/>
     <w:tmpl w:val="51721894"/>
@@ -2494,7 +2725,7 @@
       </w:pPr>
     </w:lvl>
   </w:abstractNum>
-  <w:abstractNum w:abstractNumId="9" w15:restartNumberingAfterBreak="0">
+  <w:abstractNum w:abstractNumId="10" w15:restartNumberingAfterBreak="0">
     <w:nsid w:val="7C912B9E"/>
     <w:multiLevelType w:val="multilevel"/>
     <w:tmpl w:val="2CC040AA"/>
@@ -2643,7 +2874,7 @@
       </w:rPr>
     </w:lvl>
   </w:abstractNum>
-  <w:abstractNum w:abstractNumId="10" w15:restartNumberingAfterBreak="0">
+  <w:abstractNum w:abstractNumId="11" w15:restartNumberingAfterBreak="0">
     <w:nsid w:val="7FE1349F"/>
     <w:multiLevelType w:val="multilevel"/>
     <w:tmpl w:val="CEDED150"/>
@@ -2757,19 +2988,19 @@
     </w:lvl>
   </w:abstractNum>
   <w:num w:numId="1" w16cid:durableId="1856071374">
+    <w:abstractNumId w:val="8"/>
+  </w:num>
+  <w:num w:numId="2" w16cid:durableId="1811752149">
     <w:abstractNumId w:val="7"/>
   </w:num>
-  <w:num w:numId="2" w16cid:durableId="1811752149">
-    <w:abstractNumId w:val="6"/>
-  </w:num>
   <w:num w:numId="3" w16cid:durableId="1358309539">
-    <w:abstractNumId w:val="10"/>
+    <w:abstractNumId w:val="11"/>
   </w:num>
   <w:num w:numId="4" w16cid:durableId="1409500245">
     <w:abstractNumId w:val="1"/>
   </w:num>
   <w:num w:numId="5" w16cid:durableId="1710109723">
-    <w:abstractNumId w:val="5"/>
+    <w:abstractNumId w:val="6"/>
     <w:lvlOverride w:ilvl="0">
       <w:lvl w:ilvl="0">
         <w:numFmt w:val="decimal"/>
@@ -2779,7 +3010,7 @@
     </w:lvlOverride>
   </w:num>
   <w:num w:numId="6" w16cid:durableId="1206021393">
-    <w:abstractNumId w:val="2"/>
+    <w:abstractNumId w:val="3"/>
     <w:lvlOverride w:ilvl="0">
       <w:lvl w:ilvl="0">
         <w:numFmt w:val="decimal"/>
@@ -2789,7 +3020,7 @@
     </w:lvlOverride>
   </w:num>
   <w:num w:numId="7" w16cid:durableId="384645459">
-    <w:abstractNumId w:val="8"/>
+    <w:abstractNumId w:val="9"/>
     <w:lvlOverride w:ilvl="0">
       <w:lvl w:ilvl="0">
         <w:numFmt w:val="decimal"/>
@@ -2799,16 +3030,19 @@
     </w:lvlOverride>
   </w:num>
   <w:num w:numId="8" w16cid:durableId="1409501937">
-    <w:abstractNumId w:val="4"/>
+    <w:abstractNumId w:val="5"/>
   </w:num>
   <w:num w:numId="9" w16cid:durableId="568075783">
-    <w:abstractNumId w:val="9"/>
+    <w:abstractNumId w:val="10"/>
   </w:num>
   <w:num w:numId="10" w16cid:durableId="1008948644">
     <w:abstractNumId w:val="0"/>
   </w:num>
   <w:num w:numId="11" w16cid:durableId="1562908004">
-    <w:abstractNumId w:val="3"/>
+    <w:abstractNumId w:val="4"/>
+  </w:num>
+  <w:num w:numId="12" w16cid:durableId="1354302004">
+    <w:abstractNumId w:val="2"/>
   </w:num>
 </w:numbering>
 </file>
@@ -3329,7 +3563,6 @@
   <w:style w:type="character" w:default="1" w:styleId="DefaultParagraphFont">
     <w:name w:val="Default Paragraph Font"/>
     <w:uiPriority w:val="1"/>
-    <w:semiHidden/>
     <w:unhideWhenUsed/>
   </w:style>
   <w:style w:type="table" w:default="1" w:styleId="TableNormal">

</xml_diff>

<commit_message>
Add latency vs CPU saturation for hashgen service
</commit_message>
<xml_diff>
--- a/Latency Analysis/Hashgen service - Deep Analysis.docx
+++ b/Latency Analysis/Hashgen service - Deep Analysis.docx
@@ -1346,6 +1346,75 @@
     <w:p/>
     <w:p>
       <w:pPr>
+        <w:numPr>
+          <w:ilvl w:val="0"/>
+          <w:numId w:val="13"/>
+        </w:numPr>
+        <w:rPr>
+          <w:lang w:val="en-US"/>
+        </w:rPr>
+      </w:pPr>
+      <w:r>
+        <w:rPr>
+          <w:lang w:val="en-US"/>
+        </w:rPr>
+        <w:t>Latency Begins Climbing When CPU Saturates (Post ~05-22 18)</w:t>
+      </w:r>
+    </w:p>
+    <w:p>
+      <w:pPr>
+        <w:numPr>
+          <w:ilvl w:val="0"/>
+          <w:numId w:val="14"/>
+        </w:numPr>
+        <w:rPr>
+          <w:lang w:val="en-US"/>
+        </w:rPr>
+      </w:pPr>
+      <w:r>
+        <w:rPr>
+          <w:lang w:val="en-US"/>
+        </w:rPr>
+        <w:t>CPU usage begins rising and tracks just below the reduced CPU limit.</w:t>
+      </w:r>
+    </w:p>
+    <w:p>
+      <w:pPr>
+        <w:numPr>
+          <w:ilvl w:val="0"/>
+          <w:numId w:val="14"/>
+        </w:numPr>
+        <w:rPr>
+          <w:lang w:val="en-US"/>
+        </w:rPr>
+      </w:pPr>
+      <w:r>
+        <w:rPr>
+          <w:lang w:val="en-US"/>
+        </w:rPr>
+        <w:t>Latency starts climbing soon after, suggesting the service can no longer compute hashes fast enough under CPU constraint.</w:t>
+      </w:r>
+    </w:p>
+    <w:p>
+      <w:pPr>
+        <w:numPr>
+          <w:ilvl w:val="0"/>
+          <w:numId w:val="14"/>
+        </w:numPr>
+        <w:rPr>
+          <w:lang w:val="en-US"/>
+        </w:rPr>
+      </w:pPr>
+      <w:r>
+        <w:rPr>
+          <w:lang w:val="en-US"/>
+        </w:rPr>
+        <w:t>CPU is the primary bottleneck initiator - this is when your hash service begins slowing down.</w:t>
+      </w:r>
+    </w:p>
+    <w:p/>
+    <w:p>
+      <w:pPr>
         <w:rPr>
           <w:lang w:val="en-US"/>
         </w:rPr>
@@ -2501,6 +2570,119 @@
     </w:lvl>
   </w:abstractNum>
   <w:abstractNum w:abstractNumId="8" w15:restartNumberingAfterBreak="0">
+    <w:nsid w:val="5075671D"/>
+    <w:multiLevelType w:val="multilevel"/>
+    <w:tmpl w:val="3C7E0748"/>
+    <w:lvl w:ilvl="0">
+      <w:start w:val="1"/>
+      <w:numFmt w:val="decimal"/>
+      <w:lvlText w:val="%1."/>
+      <w:lvlJc w:val="left"/>
+      <w:pPr>
+        <w:tabs>
+          <w:tab w:val="num" w:pos="720"/>
+        </w:tabs>
+        <w:ind w:left="720" w:hanging="360"/>
+      </w:pPr>
+    </w:lvl>
+    <w:lvl w:ilvl="1" w:tentative="1">
+      <w:start w:val="1"/>
+      <w:numFmt w:val="decimal"/>
+      <w:lvlText w:val="%2."/>
+      <w:lvlJc w:val="left"/>
+      <w:pPr>
+        <w:tabs>
+          <w:tab w:val="num" w:pos="1440"/>
+        </w:tabs>
+        <w:ind w:left="1440" w:hanging="360"/>
+      </w:pPr>
+    </w:lvl>
+    <w:lvl w:ilvl="2" w:tentative="1">
+      <w:start w:val="1"/>
+      <w:numFmt w:val="decimal"/>
+      <w:lvlText w:val="%3."/>
+      <w:lvlJc w:val="left"/>
+      <w:pPr>
+        <w:tabs>
+          <w:tab w:val="num" w:pos="2160"/>
+        </w:tabs>
+        <w:ind w:left="2160" w:hanging="360"/>
+      </w:pPr>
+    </w:lvl>
+    <w:lvl w:ilvl="3" w:tentative="1">
+      <w:start w:val="1"/>
+      <w:numFmt w:val="decimal"/>
+      <w:lvlText w:val="%4."/>
+      <w:lvlJc w:val="left"/>
+      <w:pPr>
+        <w:tabs>
+          <w:tab w:val="num" w:pos="2880"/>
+        </w:tabs>
+        <w:ind w:left="2880" w:hanging="360"/>
+      </w:pPr>
+    </w:lvl>
+    <w:lvl w:ilvl="4" w:tentative="1">
+      <w:start w:val="1"/>
+      <w:numFmt w:val="decimal"/>
+      <w:lvlText w:val="%5."/>
+      <w:lvlJc w:val="left"/>
+      <w:pPr>
+        <w:tabs>
+          <w:tab w:val="num" w:pos="3600"/>
+        </w:tabs>
+        <w:ind w:left="3600" w:hanging="360"/>
+      </w:pPr>
+    </w:lvl>
+    <w:lvl w:ilvl="5" w:tentative="1">
+      <w:start w:val="1"/>
+      <w:numFmt w:val="decimal"/>
+      <w:lvlText w:val="%6."/>
+      <w:lvlJc w:val="left"/>
+      <w:pPr>
+        <w:tabs>
+          <w:tab w:val="num" w:pos="4320"/>
+        </w:tabs>
+        <w:ind w:left="4320" w:hanging="360"/>
+      </w:pPr>
+    </w:lvl>
+    <w:lvl w:ilvl="6" w:tentative="1">
+      <w:start w:val="1"/>
+      <w:numFmt w:val="decimal"/>
+      <w:lvlText w:val="%7."/>
+      <w:lvlJc w:val="left"/>
+      <w:pPr>
+        <w:tabs>
+          <w:tab w:val="num" w:pos="5040"/>
+        </w:tabs>
+        <w:ind w:left="5040" w:hanging="360"/>
+      </w:pPr>
+    </w:lvl>
+    <w:lvl w:ilvl="7" w:tentative="1">
+      <w:start w:val="1"/>
+      <w:numFmt w:val="decimal"/>
+      <w:lvlText w:val="%8."/>
+      <w:lvlJc w:val="left"/>
+      <w:pPr>
+        <w:tabs>
+          <w:tab w:val="num" w:pos="5760"/>
+        </w:tabs>
+        <w:ind w:left="5760" w:hanging="360"/>
+      </w:pPr>
+    </w:lvl>
+    <w:lvl w:ilvl="8" w:tentative="1">
+      <w:start w:val="1"/>
+      <w:numFmt w:val="decimal"/>
+      <w:lvlText w:val="%9."/>
+      <w:lvlJc w:val="left"/>
+      <w:pPr>
+        <w:tabs>
+          <w:tab w:val="num" w:pos="6480"/>
+        </w:tabs>
+        <w:ind w:left="6480" w:hanging="360"/>
+      </w:pPr>
+    </w:lvl>
+  </w:abstractNum>
+  <w:abstractNum w:abstractNumId="9" w15:restartNumberingAfterBreak="0">
     <w:nsid w:val="511E3130"/>
     <w:multiLevelType w:val="hybridMultilevel"/>
     <w:tmpl w:val="5FCC928E"/>
@@ -2612,7 +2794,7 @@
       </w:rPr>
     </w:lvl>
   </w:abstractNum>
-  <w:abstractNum w:abstractNumId="9" w15:restartNumberingAfterBreak="0">
+  <w:abstractNum w:abstractNumId="10" w15:restartNumberingAfterBreak="0">
     <w:nsid w:val="65BB00C5"/>
     <w:multiLevelType w:val="multilevel"/>
     <w:tmpl w:val="51721894"/>
@@ -2725,7 +2907,156 @@
       </w:pPr>
     </w:lvl>
   </w:abstractNum>
-  <w:abstractNum w:abstractNumId="10" w15:restartNumberingAfterBreak="0">
+  <w:abstractNum w:abstractNumId="11" w15:restartNumberingAfterBreak="0">
+    <w:nsid w:val="6AE94D05"/>
+    <w:multiLevelType w:val="multilevel"/>
+    <w:tmpl w:val="1166C8B0"/>
+    <w:lvl w:ilvl="0">
+      <w:start w:val="1"/>
+      <w:numFmt w:val="bullet"/>
+      <w:lvlText w:val=""/>
+      <w:lvlJc w:val="left"/>
+      <w:pPr>
+        <w:tabs>
+          <w:tab w:val="num" w:pos="720"/>
+        </w:tabs>
+        <w:ind w:left="720" w:hanging="360"/>
+      </w:pPr>
+      <w:rPr>
+        <w:rFonts w:ascii="Symbol" w:hAnsi="Symbol" w:hint="default"/>
+        <w:sz w:val="20"/>
+      </w:rPr>
+    </w:lvl>
+    <w:lvl w:ilvl="1" w:tentative="1">
+      <w:start w:val="1"/>
+      <w:numFmt w:val="bullet"/>
+      <w:lvlText w:val="o"/>
+      <w:lvlJc w:val="left"/>
+      <w:pPr>
+        <w:tabs>
+          <w:tab w:val="num" w:pos="1440"/>
+        </w:tabs>
+        <w:ind w:left="1440" w:hanging="360"/>
+      </w:pPr>
+      <w:rPr>
+        <w:rFonts w:ascii="Courier New" w:hAnsi="Courier New" w:hint="default"/>
+        <w:sz w:val="20"/>
+      </w:rPr>
+    </w:lvl>
+    <w:lvl w:ilvl="2" w:tentative="1">
+      <w:start w:val="1"/>
+      <w:numFmt w:val="bullet"/>
+      <w:lvlText w:val=""/>
+      <w:lvlJc w:val="left"/>
+      <w:pPr>
+        <w:tabs>
+          <w:tab w:val="num" w:pos="2160"/>
+        </w:tabs>
+        <w:ind w:left="2160" w:hanging="360"/>
+      </w:pPr>
+      <w:rPr>
+        <w:rFonts w:ascii="Wingdings" w:hAnsi="Wingdings" w:hint="default"/>
+        <w:sz w:val="20"/>
+      </w:rPr>
+    </w:lvl>
+    <w:lvl w:ilvl="3" w:tentative="1">
+      <w:start w:val="1"/>
+      <w:numFmt w:val="bullet"/>
+      <w:lvlText w:val=""/>
+      <w:lvlJc w:val="left"/>
+      <w:pPr>
+        <w:tabs>
+          <w:tab w:val="num" w:pos="2880"/>
+        </w:tabs>
+        <w:ind w:left="2880" w:hanging="360"/>
+      </w:pPr>
+      <w:rPr>
+        <w:rFonts w:ascii="Wingdings" w:hAnsi="Wingdings" w:hint="default"/>
+        <w:sz w:val="20"/>
+      </w:rPr>
+    </w:lvl>
+    <w:lvl w:ilvl="4" w:tentative="1">
+      <w:start w:val="1"/>
+      <w:numFmt w:val="bullet"/>
+      <w:lvlText w:val=""/>
+      <w:lvlJc w:val="left"/>
+      <w:pPr>
+        <w:tabs>
+          <w:tab w:val="num" w:pos="3600"/>
+        </w:tabs>
+        <w:ind w:left="3600" w:hanging="360"/>
+      </w:pPr>
+      <w:rPr>
+        <w:rFonts w:ascii="Wingdings" w:hAnsi="Wingdings" w:hint="default"/>
+        <w:sz w:val="20"/>
+      </w:rPr>
+    </w:lvl>
+    <w:lvl w:ilvl="5" w:tentative="1">
+      <w:start w:val="1"/>
+      <w:numFmt w:val="bullet"/>
+      <w:lvlText w:val=""/>
+      <w:lvlJc w:val="left"/>
+      <w:pPr>
+        <w:tabs>
+          <w:tab w:val="num" w:pos="4320"/>
+        </w:tabs>
+        <w:ind w:left="4320" w:hanging="360"/>
+      </w:pPr>
+      <w:rPr>
+        <w:rFonts w:ascii="Wingdings" w:hAnsi="Wingdings" w:hint="default"/>
+        <w:sz w:val="20"/>
+      </w:rPr>
+    </w:lvl>
+    <w:lvl w:ilvl="6" w:tentative="1">
+      <w:start w:val="1"/>
+      <w:numFmt w:val="bullet"/>
+      <w:lvlText w:val=""/>
+      <w:lvlJc w:val="left"/>
+      <w:pPr>
+        <w:tabs>
+          <w:tab w:val="num" w:pos="5040"/>
+        </w:tabs>
+        <w:ind w:left="5040" w:hanging="360"/>
+      </w:pPr>
+      <w:rPr>
+        <w:rFonts w:ascii="Wingdings" w:hAnsi="Wingdings" w:hint="default"/>
+        <w:sz w:val="20"/>
+      </w:rPr>
+    </w:lvl>
+    <w:lvl w:ilvl="7" w:tentative="1">
+      <w:start w:val="1"/>
+      <w:numFmt w:val="bullet"/>
+      <w:lvlText w:val=""/>
+      <w:lvlJc w:val="left"/>
+      <w:pPr>
+        <w:tabs>
+          <w:tab w:val="num" w:pos="5760"/>
+        </w:tabs>
+        <w:ind w:left="5760" w:hanging="360"/>
+      </w:pPr>
+      <w:rPr>
+        <w:rFonts w:ascii="Wingdings" w:hAnsi="Wingdings" w:hint="default"/>
+        <w:sz w:val="20"/>
+      </w:rPr>
+    </w:lvl>
+    <w:lvl w:ilvl="8" w:tentative="1">
+      <w:start w:val="1"/>
+      <w:numFmt w:val="bullet"/>
+      <w:lvlText w:val=""/>
+      <w:lvlJc w:val="left"/>
+      <w:pPr>
+        <w:tabs>
+          <w:tab w:val="num" w:pos="6480"/>
+        </w:tabs>
+        <w:ind w:left="6480" w:hanging="360"/>
+      </w:pPr>
+      <w:rPr>
+        <w:rFonts w:ascii="Wingdings" w:hAnsi="Wingdings" w:hint="default"/>
+        <w:sz w:val="20"/>
+      </w:rPr>
+    </w:lvl>
+  </w:abstractNum>
+  <w:abstractNum w:abstractNumId="12" w15:restartNumberingAfterBreak="0">
     <w:nsid w:val="7C912B9E"/>
     <w:multiLevelType w:val="multilevel"/>
     <w:tmpl w:val="2CC040AA"/>
@@ -2874,7 +3205,7 @@
       </w:rPr>
     </w:lvl>
   </w:abstractNum>
-  <w:abstractNum w:abstractNumId="11" w15:restartNumberingAfterBreak="0">
+  <w:abstractNum w:abstractNumId="13" w15:restartNumberingAfterBreak="0">
     <w:nsid w:val="7FE1349F"/>
     <w:multiLevelType w:val="multilevel"/>
     <w:tmpl w:val="CEDED150"/>
@@ -2988,13 +3319,13 @@
     </w:lvl>
   </w:abstractNum>
   <w:num w:numId="1" w16cid:durableId="1856071374">
-    <w:abstractNumId w:val="8"/>
+    <w:abstractNumId w:val="9"/>
   </w:num>
   <w:num w:numId="2" w16cid:durableId="1811752149">
     <w:abstractNumId w:val="7"/>
   </w:num>
   <w:num w:numId="3" w16cid:durableId="1358309539">
-    <w:abstractNumId w:val="11"/>
+    <w:abstractNumId w:val="13"/>
   </w:num>
   <w:num w:numId="4" w16cid:durableId="1409500245">
     <w:abstractNumId w:val="1"/>
@@ -3020,7 +3351,7 @@
     </w:lvlOverride>
   </w:num>
   <w:num w:numId="7" w16cid:durableId="384645459">
-    <w:abstractNumId w:val="9"/>
+    <w:abstractNumId w:val="10"/>
     <w:lvlOverride w:ilvl="0">
       <w:lvl w:ilvl="0">
         <w:numFmt w:val="decimal"/>
@@ -3033,7 +3364,7 @@
     <w:abstractNumId w:val="5"/>
   </w:num>
   <w:num w:numId="9" w16cid:durableId="568075783">
-    <w:abstractNumId w:val="10"/>
+    <w:abstractNumId w:val="12"/>
   </w:num>
   <w:num w:numId="10" w16cid:durableId="1008948644">
     <w:abstractNumId w:val="0"/>
@@ -3043,6 +3374,12 @@
   </w:num>
   <w:num w:numId="12" w16cid:durableId="1354302004">
     <w:abstractNumId w:val="2"/>
+  </w:num>
+  <w:num w:numId="13" w16cid:durableId="1503203971">
+    <w:abstractNumId w:val="8"/>
+  </w:num>
+  <w:num w:numId="14" w16cid:durableId="1411269848">
+    <w:abstractNumId w:val="11"/>
   </w:num>
 </w:numbering>
 </file>

</xml_diff>

<commit_message>
Add mem usage vs latency for hashgen service
</commit_message>
<xml_diff>
--- a/Latency Analysis/Hashgen service - Deep Analysis.docx
+++ b/Latency Analysis/Hashgen service - Deep Analysis.docx
@@ -11,19 +11,11 @@
       </w:pPr>
       <w:bookmarkStart w:id="0" w:name="_2shcc86ylsxq" w:colFirst="0" w:colLast="0"/>
       <w:bookmarkEnd w:id="0"/>
-      <w:proofErr w:type="spellStart"/>
       <w:r>
         <w:rPr>
           <w:color w:val="0000FF"/>
         </w:rPr>
-        <w:t>HashGen</w:t>
-      </w:r>
-      <w:proofErr w:type="spellEnd"/>
-      <w:r>
-        <w:rPr>
-          <w:color w:val="0000FF"/>
-        </w:rPr>
-        <w:t xml:space="preserve"> Service</w:t>
+        <w:t>HashGen Service</w:t>
       </w:r>
       <w:r>
         <w:rPr>
@@ -250,21 +242,7 @@
         <w:rPr>
           <w:lang w:val="en-US"/>
         </w:rPr>
-        <w:t xml:space="preserve">The increasing slope before the drop suggests gradual memory accumulation, e.g., from </w:t>
-      </w:r>
-      <w:proofErr w:type="spellStart"/>
-      <w:r>
-        <w:rPr>
-          <w:lang w:val="en-US"/>
-        </w:rPr>
-        <w:t>unfreed</w:t>
-      </w:r>
-      <w:proofErr w:type="spellEnd"/>
-      <w:r>
-        <w:rPr>
-          <w:lang w:val="en-US"/>
-        </w:rPr>
-        <w:t xml:space="preserve"> objects or request buffers not being released.</w:t>
+        <w:t>The increasing slope before the drop suggests gradual memory accumulation, e.g., from unfreed objects or request buffers not being released.</w:t>
       </w:r>
     </w:p>
     <w:p/>
@@ -535,19 +513,11 @@
           <w:color w:val="1E09E5"/>
         </w:rPr>
       </w:pPr>
-      <w:proofErr w:type="spellStart"/>
       <w:r>
         <w:rPr>
           <w:color w:val="1E09E5"/>
         </w:rPr>
-        <w:t>HashGen</w:t>
-      </w:r>
-      <w:proofErr w:type="spellEnd"/>
-      <w:r>
-        <w:rPr>
-          <w:color w:val="1E09E5"/>
-        </w:rPr>
-        <w:t xml:space="preserve"> Service Only Memory Limit Reduction</w:t>
+        <w:t>HashGen Service Only Memory Limit Reduction</w:t>
       </w:r>
     </w:p>
     <w:p>
@@ -818,21 +788,7 @@
         <w:rPr>
           <w:lang w:val="en-US"/>
         </w:rPr>
-        <w:t xml:space="preserve">Java's Garbage Collector (GC), </w:t>
-      </w:r>
-      <w:proofErr w:type="spellStart"/>
-      <w:r>
-        <w:rPr>
-          <w:lang w:val="en-US"/>
-        </w:rPr>
-        <w:t>lsenses</w:t>
-      </w:r>
-      <w:proofErr w:type="spellEnd"/>
-      <w:r>
-        <w:rPr>
-          <w:lang w:val="en-US"/>
-        </w:rPr>
-        <w:t xml:space="preserve"> increased memory pressure.</w:t>
+        <w:t>Java's Garbage Collector (GC), lsenses increased memory pressure.</w:t>
       </w:r>
     </w:p>
     <w:p>
@@ -883,21 +839,7 @@
         <w:rPr>
           <w:lang w:val="en-US"/>
         </w:rPr>
-        <w:t xml:space="preserve">Even if memory usage is below limit, the JVM knows about the limit (via </w:t>
-      </w:r>
-      <w:proofErr w:type="spellStart"/>
-      <w:r>
-        <w:rPr>
-          <w:lang w:val="en-US"/>
-        </w:rPr>
-        <w:t>cgroups</w:t>
-      </w:r>
-      <w:proofErr w:type="spellEnd"/>
-      <w:r>
-        <w:rPr>
-          <w:lang w:val="en-US"/>
-        </w:rPr>
-        <w:t>) and triggers GC early and often under memory stress.</w:t>
+        <w:t>Even if memory usage is below limit, the JVM knows about the limit (via cgroups) and triggers GC early and often under memory stress.</w:t>
       </w:r>
     </w:p>
     <w:p>
@@ -1096,19 +1038,11 @@
           <w:color w:val="1E09E5"/>
         </w:rPr>
       </w:pPr>
-      <w:proofErr w:type="spellStart"/>
       <w:r>
         <w:rPr>
           <w:color w:val="1E09E5"/>
         </w:rPr>
-        <w:t>HashGen</w:t>
-      </w:r>
-      <w:proofErr w:type="spellEnd"/>
-      <w:r>
-        <w:rPr>
-          <w:color w:val="1E09E5"/>
-        </w:rPr>
-        <w:t xml:space="preserve"> Service </w:t>
+        <w:t xml:space="preserve">HashGen Service </w:t>
       </w:r>
       <w:r>
         <w:rPr>
@@ -1415,6 +1349,178 @@
     <w:p/>
     <w:p>
       <w:pPr>
+        <w:pStyle w:val="ListParagraph"/>
+        <w:numPr>
+          <w:ilvl w:val="0"/>
+          <w:numId w:val="13"/>
+        </w:numPr>
+        <w:rPr>
+          <w:lang w:val="en-US"/>
+        </w:rPr>
+      </w:pPr>
+      <w:r>
+        <w:rPr>
+          <w:lang w:val="en-US"/>
+        </w:rPr>
+        <w:t>Latency Spikes Dramatically When Memory Usage Becomes Unstable</w:t>
+      </w:r>
+    </w:p>
+    <w:p>
+      <w:pPr>
+        <w:numPr>
+          <w:ilvl w:val="0"/>
+          <w:numId w:val="16"/>
+        </w:numPr>
+        <w:rPr>
+          <w:lang w:val="en-US"/>
+        </w:rPr>
+      </w:pPr>
+      <w:r>
+        <w:rPr>
+          <w:lang w:val="en-US"/>
+        </w:rPr>
+        <w:t>Around 05-12 20, memory usage suddenly:</w:t>
+      </w:r>
+    </w:p>
+    <w:p>
+      <w:pPr>
+        <w:numPr>
+          <w:ilvl w:val="1"/>
+          <w:numId w:val="16"/>
+        </w:numPr>
+        <w:rPr>
+          <w:lang w:val="en-US"/>
+        </w:rPr>
+      </w:pPr>
+      <w:r>
+        <w:rPr>
+          <w:lang w:val="en-US"/>
+        </w:rPr>
+        <w:t>Becomes noisy and erratic (due to GC thrashing).</w:t>
+      </w:r>
+    </w:p>
+    <w:p>
+      <w:pPr>
+        <w:numPr>
+          <w:ilvl w:val="1"/>
+          <w:numId w:val="16"/>
+        </w:numPr>
+        <w:rPr>
+          <w:lang w:val="en-US"/>
+        </w:rPr>
+      </w:pPr>
+      <w:r>
+        <w:rPr>
+          <w:lang w:val="en-US"/>
+        </w:rPr>
+        <w:t>Drops rapidly (due to memory eviction &amp; OOM killer resets).</w:t>
+      </w:r>
+    </w:p>
+    <w:p>
+      <w:pPr>
+        <w:numPr>
+          <w:ilvl w:val="0"/>
+          <w:numId w:val="16"/>
+        </w:numPr>
+        <w:rPr>
+          <w:lang w:val="en-US"/>
+        </w:rPr>
+      </w:pPr>
+      <w:r>
+        <w:rPr>
+          <w:lang w:val="en-US"/>
+        </w:rPr>
+        <w:t>At the same time:</w:t>
+      </w:r>
+    </w:p>
+    <w:p>
+      <w:pPr>
+        <w:numPr>
+          <w:ilvl w:val="1"/>
+          <w:numId w:val="16"/>
+        </w:numPr>
+        <w:rPr>
+          <w:lang w:val="en-US"/>
+        </w:rPr>
+      </w:pPr>
+      <w:r>
+        <w:rPr>
+          <w:lang w:val="en-US"/>
+        </w:rPr>
+        <w:t>Latency spikes from 0.01s to 0.08s - 8× increase!</w:t>
+      </w:r>
+    </w:p>
+    <w:p>
+      <w:pPr>
+        <w:numPr>
+          <w:ilvl w:val="1"/>
+          <w:numId w:val="16"/>
+        </w:numPr>
+        <w:rPr>
+          <w:lang w:val="en-US"/>
+        </w:rPr>
+      </w:pPr>
+      <w:r>
+        <w:rPr>
+          <w:lang w:val="en-US"/>
+        </w:rPr>
+        <w:t>This indicates memory pressure has now exacerbated CPU delay, due to:</w:t>
+      </w:r>
+    </w:p>
+    <w:p>
+      <w:pPr>
+        <w:numPr>
+          <w:ilvl w:val="2"/>
+          <w:numId w:val="16"/>
+        </w:numPr>
+        <w:rPr>
+          <w:lang w:val="en-US"/>
+        </w:rPr>
+      </w:pPr>
+      <w:r>
+        <w:rPr>
+          <w:lang w:val="en-US"/>
+        </w:rPr>
+        <w:t>GC pauses from frequent allocations.</w:t>
+      </w:r>
+    </w:p>
+    <w:p>
+      <w:pPr>
+        <w:numPr>
+          <w:ilvl w:val="2"/>
+          <w:numId w:val="16"/>
+        </w:numPr>
+        <w:rPr>
+          <w:lang w:val="en-US"/>
+        </w:rPr>
+      </w:pPr>
+      <w:r>
+        <w:rPr>
+          <w:lang w:val="en-US"/>
+        </w:rPr>
+        <w:t>JVM resizing heap or struggling with limited memory.</w:t>
+      </w:r>
+    </w:p>
+    <w:p>
+      <w:pPr>
+        <w:numPr>
+          <w:ilvl w:val="2"/>
+          <w:numId w:val="16"/>
+        </w:numPr>
+        <w:rPr>
+          <w:lang w:val="en-US"/>
+        </w:rPr>
+      </w:pPr>
+      <w:r>
+        <w:rPr>
+          <w:lang w:val="en-US"/>
+        </w:rPr>
+        <w:t>Failed memory allocations (temporary or fatal).</w:t>
+      </w:r>
+    </w:p>
+    <w:p/>
+    <w:p>
+      <w:pPr>
         <w:rPr>
           <w:lang w:val="en-US"/>
         </w:rPr>
@@ -1450,6 +1556,119 @@
 <file path=word/numbering.xml><?xml version="1.0" encoding="utf-8"?>
 <w:numbering xmlns:wpc="http://schemas.microsoft.com/office/word/2010/wordprocessingCanvas" xmlns:cx="http://schemas.microsoft.com/office/drawing/2014/chartex" xmlns:cx1="http://schemas.microsoft.com/office/drawing/2015/9/8/chartex" xmlns:cx2="http://schemas.microsoft.com/office/drawing/2015/10/21/chartex" xmlns:cx3="http://schemas.microsoft.com/office/drawing/2016/5/9/chartex" xmlns:cx4="http://schemas.microsoft.com/office/drawing/2016/5/10/chartex" xmlns:cx5="http://schemas.microsoft.com/office/drawing/2016/5/11/chartex" xmlns:cx6="http://schemas.microsoft.com/office/drawing/2016/5/12/chartex" xmlns:cx7="http://schemas.microsoft.com/office/drawing/2016/5/13/chartex" xmlns:cx8="http://schemas.microsoft.com/office/drawing/2016/5/14/chartex" xmlns:mc="http://schemas.openxmlformats.org/markup-compatibility/2006" xmlns:aink="http://schemas.microsoft.com/office/drawing/2016/ink" xmlns:am3d="http://schemas.microsoft.com/office/drawing/2017/model3d" xmlns:o="urn:schemas-microsoft-com:office:office" xmlns:oel="http://schemas.microsoft.com/office/2019/extlst" xmlns:r="http://schemas.openxmlformats.org/officeDocument/2006/relationships" xmlns:m="http://schemas.openxmlformats.org/officeDocument/2006/math" xmlns:v="urn:schemas-microsoft-com:vml" xmlns:wp14="http://schemas.microsoft.com/office/word/2010/wordprocessingDrawing" xmlns:wp="http://schemas.openxmlformats.org/drawingml/2006/wordprocessingDrawing" xmlns:w10="urn:schemas-microsoft-com:office:word" xmlns:w="http://schemas.openxmlformats.org/wordprocessingml/2006/main" xmlns:w14="http://schemas.microsoft.com/office/word/2010/wordml" xmlns:w15="http://schemas.microsoft.com/office/word/2012/wordml" xmlns:w16cex="http://schemas.microsoft.com/office/word/2018/wordml/cex" xmlns:w16cid="http://schemas.microsoft.com/office/word/2016/wordml/cid" xmlns:w16="http://schemas.microsoft.com/office/word/2018/wordml" xmlns:w16du="http://schemas.microsoft.com/office/word/2023/wordml/word16du" xmlns:w16sdtdh="http://schemas.microsoft.com/office/word/2020/wordml/sdtdatahash" xmlns:w16sdtfl="http://schemas.microsoft.com/office/word/2024/wordml/sdtformatlock" xmlns:w16se="http://schemas.microsoft.com/office/word/2015/wordml/symex" xmlns:wpg="http://schemas.microsoft.com/office/word/2010/wordprocessingGroup" xmlns:wpi="http://schemas.microsoft.com/office/word/2010/wordprocessingInk" xmlns:wne="http://schemas.microsoft.com/office/word/2006/wordml" xmlns:wps="http://schemas.microsoft.com/office/word/2010/wordprocessingShape" mc:Ignorable="w14 w15 w16se w16cid w16 w16cex w16sdtdh w16sdtfl w16du wp14">
   <w:abstractNum w:abstractNumId="0" w15:restartNumberingAfterBreak="0">
+    <w:nsid w:val="00112B14"/>
+    <w:multiLevelType w:val="multilevel"/>
+    <w:tmpl w:val="8E480BFA"/>
+    <w:lvl w:ilvl="0">
+      <w:start w:val="1"/>
+      <w:numFmt w:val="decimal"/>
+      <w:lvlText w:val="%1."/>
+      <w:lvlJc w:val="left"/>
+      <w:pPr>
+        <w:tabs>
+          <w:tab w:val="num" w:pos="720"/>
+        </w:tabs>
+        <w:ind w:left="720" w:hanging="360"/>
+      </w:pPr>
+    </w:lvl>
+    <w:lvl w:ilvl="1" w:tentative="1">
+      <w:start w:val="1"/>
+      <w:numFmt w:val="decimal"/>
+      <w:lvlText w:val="%2."/>
+      <w:lvlJc w:val="left"/>
+      <w:pPr>
+        <w:tabs>
+          <w:tab w:val="num" w:pos="1440"/>
+        </w:tabs>
+        <w:ind w:left="1440" w:hanging="360"/>
+      </w:pPr>
+    </w:lvl>
+    <w:lvl w:ilvl="2" w:tentative="1">
+      <w:start w:val="1"/>
+      <w:numFmt w:val="decimal"/>
+      <w:lvlText w:val="%3."/>
+      <w:lvlJc w:val="left"/>
+      <w:pPr>
+        <w:tabs>
+          <w:tab w:val="num" w:pos="2160"/>
+        </w:tabs>
+        <w:ind w:left="2160" w:hanging="360"/>
+      </w:pPr>
+    </w:lvl>
+    <w:lvl w:ilvl="3" w:tentative="1">
+      <w:start w:val="1"/>
+      <w:numFmt w:val="decimal"/>
+      <w:lvlText w:val="%4."/>
+      <w:lvlJc w:val="left"/>
+      <w:pPr>
+        <w:tabs>
+          <w:tab w:val="num" w:pos="2880"/>
+        </w:tabs>
+        <w:ind w:left="2880" w:hanging="360"/>
+      </w:pPr>
+    </w:lvl>
+    <w:lvl w:ilvl="4" w:tentative="1">
+      <w:start w:val="1"/>
+      <w:numFmt w:val="decimal"/>
+      <w:lvlText w:val="%5."/>
+      <w:lvlJc w:val="left"/>
+      <w:pPr>
+        <w:tabs>
+          <w:tab w:val="num" w:pos="3600"/>
+        </w:tabs>
+        <w:ind w:left="3600" w:hanging="360"/>
+      </w:pPr>
+    </w:lvl>
+    <w:lvl w:ilvl="5" w:tentative="1">
+      <w:start w:val="1"/>
+      <w:numFmt w:val="decimal"/>
+      <w:lvlText w:val="%6."/>
+      <w:lvlJc w:val="left"/>
+      <w:pPr>
+        <w:tabs>
+          <w:tab w:val="num" w:pos="4320"/>
+        </w:tabs>
+        <w:ind w:left="4320" w:hanging="360"/>
+      </w:pPr>
+    </w:lvl>
+    <w:lvl w:ilvl="6" w:tentative="1">
+      <w:start w:val="1"/>
+      <w:numFmt w:val="decimal"/>
+      <w:lvlText w:val="%7."/>
+      <w:lvlJc w:val="left"/>
+      <w:pPr>
+        <w:tabs>
+          <w:tab w:val="num" w:pos="5040"/>
+        </w:tabs>
+        <w:ind w:left="5040" w:hanging="360"/>
+      </w:pPr>
+    </w:lvl>
+    <w:lvl w:ilvl="7" w:tentative="1">
+      <w:start w:val="1"/>
+      <w:numFmt w:val="decimal"/>
+      <w:lvlText w:val="%8."/>
+      <w:lvlJc w:val="left"/>
+      <w:pPr>
+        <w:tabs>
+          <w:tab w:val="num" w:pos="5760"/>
+        </w:tabs>
+        <w:ind w:left="5760" w:hanging="360"/>
+      </w:pPr>
+    </w:lvl>
+    <w:lvl w:ilvl="8" w:tentative="1">
+      <w:start w:val="1"/>
+      <w:numFmt w:val="decimal"/>
+      <w:lvlText w:val="%9."/>
+      <w:lvlJc w:val="left"/>
+      <w:pPr>
+        <w:tabs>
+          <w:tab w:val="num" w:pos="6480"/>
+        </w:tabs>
+        <w:ind w:left="6480" w:hanging="360"/>
+      </w:pPr>
+    </w:lvl>
+  </w:abstractNum>
+  <w:abstractNum w:abstractNumId="1" w15:restartNumberingAfterBreak="0">
     <w:nsid w:val="18511C4E"/>
     <w:multiLevelType w:val="multilevel"/>
     <w:tmpl w:val="25D4B5D0"/>
@@ -1598,7 +1817,156 @@
       </w:rPr>
     </w:lvl>
   </w:abstractNum>
-  <w:abstractNum w:abstractNumId="1" w15:restartNumberingAfterBreak="0">
+  <w:abstractNum w:abstractNumId="2" w15:restartNumberingAfterBreak="0">
+    <w:nsid w:val="1B722B03"/>
+    <w:multiLevelType w:val="multilevel"/>
+    <w:tmpl w:val="7C96184A"/>
+    <w:lvl w:ilvl="0">
+      <w:start w:val="1"/>
+      <w:numFmt w:val="bullet"/>
+      <w:lvlText w:val=""/>
+      <w:lvlJc w:val="left"/>
+      <w:pPr>
+        <w:tabs>
+          <w:tab w:val="num" w:pos="720"/>
+        </w:tabs>
+        <w:ind w:left="720" w:hanging="360"/>
+      </w:pPr>
+      <w:rPr>
+        <w:rFonts w:ascii="Symbol" w:hAnsi="Symbol" w:hint="default"/>
+        <w:sz w:val="20"/>
+      </w:rPr>
+    </w:lvl>
+    <w:lvl w:ilvl="1">
+      <w:start w:val="1"/>
+      <w:numFmt w:val="bullet"/>
+      <w:lvlText w:val="o"/>
+      <w:lvlJc w:val="left"/>
+      <w:pPr>
+        <w:tabs>
+          <w:tab w:val="num" w:pos="1440"/>
+        </w:tabs>
+        <w:ind w:left="1440" w:hanging="360"/>
+      </w:pPr>
+      <w:rPr>
+        <w:rFonts w:ascii="Courier New" w:hAnsi="Courier New" w:hint="default"/>
+        <w:sz w:val="20"/>
+      </w:rPr>
+    </w:lvl>
+    <w:lvl w:ilvl="2">
+      <w:start w:val="1"/>
+      <w:numFmt w:val="bullet"/>
+      <w:lvlText w:val=""/>
+      <w:lvlJc w:val="left"/>
+      <w:pPr>
+        <w:tabs>
+          <w:tab w:val="num" w:pos="2160"/>
+        </w:tabs>
+        <w:ind w:left="2160" w:hanging="360"/>
+      </w:pPr>
+      <w:rPr>
+        <w:rFonts w:ascii="Wingdings" w:hAnsi="Wingdings" w:hint="default"/>
+        <w:sz w:val="20"/>
+      </w:rPr>
+    </w:lvl>
+    <w:lvl w:ilvl="3" w:tentative="1">
+      <w:start w:val="1"/>
+      <w:numFmt w:val="bullet"/>
+      <w:lvlText w:val=""/>
+      <w:lvlJc w:val="left"/>
+      <w:pPr>
+        <w:tabs>
+          <w:tab w:val="num" w:pos="2880"/>
+        </w:tabs>
+        <w:ind w:left="2880" w:hanging="360"/>
+      </w:pPr>
+      <w:rPr>
+        <w:rFonts w:ascii="Wingdings" w:hAnsi="Wingdings" w:hint="default"/>
+        <w:sz w:val="20"/>
+      </w:rPr>
+    </w:lvl>
+    <w:lvl w:ilvl="4" w:tentative="1">
+      <w:start w:val="1"/>
+      <w:numFmt w:val="bullet"/>
+      <w:lvlText w:val=""/>
+      <w:lvlJc w:val="left"/>
+      <w:pPr>
+        <w:tabs>
+          <w:tab w:val="num" w:pos="3600"/>
+        </w:tabs>
+        <w:ind w:left="3600" w:hanging="360"/>
+      </w:pPr>
+      <w:rPr>
+        <w:rFonts w:ascii="Wingdings" w:hAnsi="Wingdings" w:hint="default"/>
+        <w:sz w:val="20"/>
+      </w:rPr>
+    </w:lvl>
+    <w:lvl w:ilvl="5" w:tentative="1">
+      <w:start w:val="1"/>
+      <w:numFmt w:val="bullet"/>
+      <w:lvlText w:val=""/>
+      <w:lvlJc w:val="left"/>
+      <w:pPr>
+        <w:tabs>
+          <w:tab w:val="num" w:pos="4320"/>
+        </w:tabs>
+        <w:ind w:left="4320" w:hanging="360"/>
+      </w:pPr>
+      <w:rPr>
+        <w:rFonts w:ascii="Wingdings" w:hAnsi="Wingdings" w:hint="default"/>
+        <w:sz w:val="20"/>
+      </w:rPr>
+    </w:lvl>
+    <w:lvl w:ilvl="6" w:tentative="1">
+      <w:start w:val="1"/>
+      <w:numFmt w:val="bullet"/>
+      <w:lvlText w:val=""/>
+      <w:lvlJc w:val="left"/>
+      <w:pPr>
+        <w:tabs>
+          <w:tab w:val="num" w:pos="5040"/>
+        </w:tabs>
+        <w:ind w:left="5040" w:hanging="360"/>
+      </w:pPr>
+      <w:rPr>
+        <w:rFonts w:ascii="Wingdings" w:hAnsi="Wingdings" w:hint="default"/>
+        <w:sz w:val="20"/>
+      </w:rPr>
+    </w:lvl>
+    <w:lvl w:ilvl="7" w:tentative="1">
+      <w:start w:val="1"/>
+      <w:numFmt w:val="bullet"/>
+      <w:lvlText w:val=""/>
+      <w:lvlJc w:val="left"/>
+      <w:pPr>
+        <w:tabs>
+          <w:tab w:val="num" w:pos="5760"/>
+        </w:tabs>
+        <w:ind w:left="5760" w:hanging="360"/>
+      </w:pPr>
+      <w:rPr>
+        <w:rFonts w:ascii="Wingdings" w:hAnsi="Wingdings" w:hint="default"/>
+        <w:sz w:val="20"/>
+      </w:rPr>
+    </w:lvl>
+    <w:lvl w:ilvl="8" w:tentative="1">
+      <w:start w:val="1"/>
+      <w:numFmt w:val="bullet"/>
+      <w:lvlText w:val=""/>
+      <w:lvlJc w:val="left"/>
+      <w:pPr>
+        <w:tabs>
+          <w:tab w:val="num" w:pos="6480"/>
+        </w:tabs>
+        <w:ind w:left="6480" w:hanging="360"/>
+      </w:pPr>
+      <w:rPr>
+        <w:rFonts w:ascii="Wingdings" w:hAnsi="Wingdings" w:hint="default"/>
+        <w:sz w:val="20"/>
+      </w:rPr>
+    </w:lvl>
+  </w:abstractNum>
+  <w:abstractNum w:abstractNumId="3" w15:restartNumberingAfterBreak="0">
     <w:nsid w:val="1DF6227E"/>
     <w:multiLevelType w:val="multilevel"/>
     <w:tmpl w:val="E9E0FCBE"/>
@@ -1747,7 +2115,7 @@
       </w:rPr>
     </w:lvl>
   </w:abstractNum>
-  <w:abstractNum w:abstractNumId="2" w15:restartNumberingAfterBreak="0">
+  <w:abstractNum w:abstractNumId="4" w15:restartNumberingAfterBreak="0">
     <w:nsid w:val="224C695F"/>
     <w:multiLevelType w:val="multilevel"/>
     <w:tmpl w:val="74EE5C62"/>
@@ -1896,7 +2264,7 @@
       </w:rPr>
     </w:lvl>
   </w:abstractNum>
-  <w:abstractNum w:abstractNumId="3" w15:restartNumberingAfterBreak="0">
+  <w:abstractNum w:abstractNumId="5" w15:restartNumberingAfterBreak="0">
     <w:nsid w:val="262B7576"/>
     <w:multiLevelType w:val="multilevel"/>
     <w:tmpl w:val="1AD6C30C"/>
@@ -2009,7 +2377,7 @@
       </w:pPr>
     </w:lvl>
   </w:abstractNum>
-  <w:abstractNum w:abstractNumId="4" w15:restartNumberingAfterBreak="0">
+  <w:abstractNum w:abstractNumId="6" w15:restartNumberingAfterBreak="0">
     <w:nsid w:val="2A164488"/>
     <w:multiLevelType w:val="multilevel"/>
     <w:tmpl w:val="99246B2A"/>
@@ -2158,7 +2526,7 @@
       </w:rPr>
     </w:lvl>
   </w:abstractNum>
-  <w:abstractNum w:abstractNumId="5" w15:restartNumberingAfterBreak="0">
+  <w:abstractNum w:abstractNumId="7" w15:restartNumberingAfterBreak="0">
     <w:nsid w:val="368E1463"/>
     <w:multiLevelType w:val="multilevel"/>
     <w:tmpl w:val="92DC6CBA"/>
@@ -2307,7 +2675,7 @@
       </w:rPr>
     </w:lvl>
   </w:abstractNum>
-  <w:abstractNum w:abstractNumId="6" w15:restartNumberingAfterBreak="0">
+  <w:abstractNum w:abstractNumId="8" w15:restartNumberingAfterBreak="0">
     <w:nsid w:val="3A3259E9"/>
     <w:multiLevelType w:val="multilevel"/>
     <w:tmpl w:val="2482DD80"/>
@@ -2420,7 +2788,7 @@
       </w:pPr>
     </w:lvl>
   </w:abstractNum>
-  <w:abstractNum w:abstractNumId="7" w15:restartNumberingAfterBreak="0">
+  <w:abstractNum w:abstractNumId="9" w15:restartNumberingAfterBreak="0">
     <w:nsid w:val="4EC11A92"/>
     <w:multiLevelType w:val="multilevel"/>
     <w:tmpl w:val="F4F85380"/>
@@ -2569,7 +2937,7 @@
       </w:rPr>
     </w:lvl>
   </w:abstractNum>
-  <w:abstractNum w:abstractNumId="8" w15:restartNumberingAfterBreak="0">
+  <w:abstractNum w:abstractNumId="10" w15:restartNumberingAfterBreak="0">
     <w:nsid w:val="5075671D"/>
     <w:multiLevelType w:val="multilevel"/>
     <w:tmpl w:val="3C7E0748"/>
@@ -2682,7 +3050,7 @@
       </w:pPr>
     </w:lvl>
   </w:abstractNum>
-  <w:abstractNum w:abstractNumId="9" w15:restartNumberingAfterBreak="0">
+  <w:abstractNum w:abstractNumId="11" w15:restartNumberingAfterBreak="0">
     <w:nsid w:val="511E3130"/>
     <w:multiLevelType w:val="hybridMultilevel"/>
     <w:tmpl w:val="5FCC928E"/>
@@ -2794,7 +3162,7 @@
       </w:rPr>
     </w:lvl>
   </w:abstractNum>
-  <w:abstractNum w:abstractNumId="10" w15:restartNumberingAfterBreak="0">
+  <w:abstractNum w:abstractNumId="12" w15:restartNumberingAfterBreak="0">
     <w:nsid w:val="65BB00C5"/>
     <w:multiLevelType w:val="multilevel"/>
     <w:tmpl w:val="51721894"/>
@@ -2907,7 +3275,7 @@
       </w:pPr>
     </w:lvl>
   </w:abstractNum>
-  <w:abstractNum w:abstractNumId="11" w15:restartNumberingAfterBreak="0">
+  <w:abstractNum w:abstractNumId="13" w15:restartNumberingAfterBreak="0">
     <w:nsid w:val="6AE94D05"/>
     <w:multiLevelType w:val="multilevel"/>
     <w:tmpl w:val="1166C8B0"/>
@@ -3056,7 +3424,7 @@
       </w:rPr>
     </w:lvl>
   </w:abstractNum>
-  <w:abstractNum w:abstractNumId="12" w15:restartNumberingAfterBreak="0">
+  <w:abstractNum w:abstractNumId="14" w15:restartNumberingAfterBreak="0">
     <w:nsid w:val="7C912B9E"/>
     <w:multiLevelType w:val="multilevel"/>
     <w:tmpl w:val="2CC040AA"/>
@@ -3205,7 +3573,7 @@
       </w:rPr>
     </w:lvl>
   </w:abstractNum>
-  <w:abstractNum w:abstractNumId="13" w15:restartNumberingAfterBreak="0">
+  <w:abstractNum w:abstractNumId="15" w15:restartNumberingAfterBreak="0">
     <w:nsid w:val="7FE1349F"/>
     <w:multiLevelType w:val="multilevel"/>
     <w:tmpl w:val="CEDED150"/>
@@ -3319,19 +3687,19 @@
     </w:lvl>
   </w:abstractNum>
   <w:num w:numId="1" w16cid:durableId="1856071374">
+    <w:abstractNumId w:val="11"/>
+  </w:num>
+  <w:num w:numId="2" w16cid:durableId="1811752149">
     <w:abstractNumId w:val="9"/>
   </w:num>
-  <w:num w:numId="2" w16cid:durableId="1811752149">
-    <w:abstractNumId w:val="7"/>
-  </w:num>
   <w:num w:numId="3" w16cid:durableId="1358309539">
-    <w:abstractNumId w:val="13"/>
+    <w:abstractNumId w:val="15"/>
   </w:num>
   <w:num w:numId="4" w16cid:durableId="1409500245">
-    <w:abstractNumId w:val="1"/>
+    <w:abstractNumId w:val="3"/>
   </w:num>
   <w:num w:numId="5" w16cid:durableId="1710109723">
-    <w:abstractNumId w:val="6"/>
+    <w:abstractNumId w:val="8"/>
     <w:lvlOverride w:ilvl="0">
       <w:lvl w:ilvl="0">
         <w:numFmt w:val="decimal"/>
@@ -3341,7 +3709,7 @@
     </w:lvlOverride>
   </w:num>
   <w:num w:numId="6" w16cid:durableId="1206021393">
-    <w:abstractNumId w:val="3"/>
+    <w:abstractNumId w:val="5"/>
     <w:lvlOverride w:ilvl="0">
       <w:lvl w:ilvl="0">
         <w:numFmt w:val="decimal"/>
@@ -3351,7 +3719,7 @@
     </w:lvlOverride>
   </w:num>
   <w:num w:numId="7" w16cid:durableId="384645459">
-    <w:abstractNumId w:val="10"/>
+    <w:abstractNumId w:val="12"/>
     <w:lvlOverride w:ilvl="0">
       <w:lvl w:ilvl="0">
         <w:numFmt w:val="decimal"/>
@@ -3361,25 +3729,31 @@
     </w:lvlOverride>
   </w:num>
   <w:num w:numId="8" w16cid:durableId="1409501937">
-    <w:abstractNumId w:val="5"/>
+    <w:abstractNumId w:val="7"/>
   </w:num>
   <w:num w:numId="9" w16cid:durableId="568075783">
-    <w:abstractNumId w:val="12"/>
+    <w:abstractNumId w:val="14"/>
   </w:num>
   <w:num w:numId="10" w16cid:durableId="1008948644">
+    <w:abstractNumId w:val="1"/>
+  </w:num>
+  <w:num w:numId="11" w16cid:durableId="1562908004">
+    <w:abstractNumId w:val="6"/>
+  </w:num>
+  <w:num w:numId="12" w16cid:durableId="1354302004">
+    <w:abstractNumId w:val="4"/>
+  </w:num>
+  <w:num w:numId="13" w16cid:durableId="1503203971">
+    <w:abstractNumId w:val="10"/>
+  </w:num>
+  <w:num w:numId="14" w16cid:durableId="1411269848">
+    <w:abstractNumId w:val="13"/>
+  </w:num>
+  <w:num w:numId="15" w16cid:durableId="1584102442">
     <w:abstractNumId w:val="0"/>
   </w:num>
-  <w:num w:numId="11" w16cid:durableId="1562908004">
-    <w:abstractNumId w:val="4"/>
-  </w:num>
-  <w:num w:numId="12" w16cid:durableId="1354302004">
+  <w:num w:numId="16" w16cid:durableId="736561059">
     <w:abstractNumId w:val="2"/>
-  </w:num>
-  <w:num w:numId="13" w16cid:durableId="1503203971">
-    <w:abstractNumId w:val="8"/>
-  </w:num>
-  <w:num w:numId="14" w16cid:durableId="1411269848">
-    <w:abstractNumId w:val="11"/>
   </w:num>
 </w:numbering>
 </file>

</xml_diff>

<commit_message>
Add effect comparison among mem & cpu for hashgen service
</commit_message>
<xml_diff>
--- a/Latency Analysis/Hashgen service - Deep Analysis.docx
+++ b/Latency Analysis/Hashgen service - Deep Analysis.docx
@@ -1518,6 +1518,89 @@
         <w:t>Failed memory allocations (temporary or fatal).</w:t>
       </w:r>
     </w:p>
+    <w:p>
+      <w:pPr>
+        <w:rPr>
+          <w:lang w:val="en-US"/>
+        </w:rPr>
+      </w:pPr>
+    </w:p>
+    <w:p>
+      <w:pPr>
+        <w:pStyle w:val="ListParagraph"/>
+        <w:numPr>
+          <w:ilvl w:val="0"/>
+          <w:numId w:val="13"/>
+        </w:numPr>
+        <w:rPr>
+          <w:lang w:val="en-US"/>
+        </w:rPr>
+      </w:pPr>
+      <w:r>
+        <w:rPr>
+          <w:lang w:val="en-US"/>
+        </w:rPr>
+        <w:t>Strong Compounding Effect Between CPU &amp; Memory Bottlenecks</w:t>
+      </w:r>
+    </w:p>
+    <w:p>
+      <w:pPr>
+        <w:numPr>
+          <w:ilvl w:val="0"/>
+          <w:numId w:val="18"/>
+        </w:numPr>
+        <w:rPr>
+          <w:lang w:val="en-US"/>
+        </w:rPr>
+      </w:pPr>
+      <w:r>
+        <w:rPr>
+          <w:lang w:val="en-US"/>
+        </w:rPr>
+        <w:t>When only CPU was constrained (05-22 18), latency began increasing.</w:t>
+      </w:r>
+    </w:p>
+    <w:p>
+      <w:pPr>
+        <w:numPr>
+          <w:ilvl w:val="0"/>
+          <w:numId w:val="18"/>
+        </w:numPr>
+        <w:rPr>
+          <w:lang w:val="en-US"/>
+        </w:rPr>
+      </w:pPr>
+      <w:r>
+        <w:rPr>
+          <w:lang w:val="en-US"/>
+        </w:rPr>
+        <w:t>When memory also began failing (05-22 20), latency spiked massively.</w:t>
+      </w:r>
+    </w:p>
+    <w:p>
+      <w:pPr>
+        <w:numPr>
+          <w:ilvl w:val="0"/>
+          <w:numId w:val="18"/>
+        </w:numPr>
+        <w:rPr>
+          <w:lang w:val="en-US"/>
+        </w:rPr>
+      </w:pPr>
+      <w:r>
+        <w:rPr>
+          <w:lang w:val="en-US"/>
+        </w:rPr>
+        <w:t>CPU was the primary bottleneck, memory became a secondary amplifying factor once usage crossed a stress threshold.</w:t>
+      </w:r>
+    </w:p>
+    <w:p>
+      <w:pPr>
+        <w:rPr>
+          <w:lang w:val="en-US"/>
+        </w:rPr>
+      </w:pPr>
+    </w:p>
     <w:p/>
     <w:p>
       <w:pPr>
@@ -2378,6 +2461,119 @@
     </w:lvl>
   </w:abstractNum>
   <w:abstractNum w:abstractNumId="6" w15:restartNumberingAfterBreak="0">
+    <w:nsid w:val="27F82051"/>
+    <w:multiLevelType w:val="multilevel"/>
+    <w:tmpl w:val="10BE9296"/>
+    <w:lvl w:ilvl="0">
+      <w:start w:val="1"/>
+      <w:numFmt w:val="decimal"/>
+      <w:lvlText w:val="%1."/>
+      <w:lvlJc w:val="left"/>
+      <w:pPr>
+        <w:tabs>
+          <w:tab w:val="num" w:pos="720"/>
+        </w:tabs>
+        <w:ind w:left="720" w:hanging="360"/>
+      </w:pPr>
+    </w:lvl>
+    <w:lvl w:ilvl="1" w:tentative="1">
+      <w:start w:val="1"/>
+      <w:numFmt w:val="decimal"/>
+      <w:lvlText w:val="%2."/>
+      <w:lvlJc w:val="left"/>
+      <w:pPr>
+        <w:tabs>
+          <w:tab w:val="num" w:pos="1440"/>
+        </w:tabs>
+        <w:ind w:left="1440" w:hanging="360"/>
+      </w:pPr>
+    </w:lvl>
+    <w:lvl w:ilvl="2" w:tentative="1">
+      <w:start w:val="1"/>
+      <w:numFmt w:val="decimal"/>
+      <w:lvlText w:val="%3."/>
+      <w:lvlJc w:val="left"/>
+      <w:pPr>
+        <w:tabs>
+          <w:tab w:val="num" w:pos="2160"/>
+        </w:tabs>
+        <w:ind w:left="2160" w:hanging="360"/>
+      </w:pPr>
+    </w:lvl>
+    <w:lvl w:ilvl="3" w:tentative="1">
+      <w:start w:val="1"/>
+      <w:numFmt w:val="decimal"/>
+      <w:lvlText w:val="%4."/>
+      <w:lvlJc w:val="left"/>
+      <w:pPr>
+        <w:tabs>
+          <w:tab w:val="num" w:pos="2880"/>
+        </w:tabs>
+        <w:ind w:left="2880" w:hanging="360"/>
+      </w:pPr>
+    </w:lvl>
+    <w:lvl w:ilvl="4" w:tentative="1">
+      <w:start w:val="1"/>
+      <w:numFmt w:val="decimal"/>
+      <w:lvlText w:val="%5."/>
+      <w:lvlJc w:val="left"/>
+      <w:pPr>
+        <w:tabs>
+          <w:tab w:val="num" w:pos="3600"/>
+        </w:tabs>
+        <w:ind w:left="3600" w:hanging="360"/>
+      </w:pPr>
+    </w:lvl>
+    <w:lvl w:ilvl="5" w:tentative="1">
+      <w:start w:val="1"/>
+      <w:numFmt w:val="decimal"/>
+      <w:lvlText w:val="%6."/>
+      <w:lvlJc w:val="left"/>
+      <w:pPr>
+        <w:tabs>
+          <w:tab w:val="num" w:pos="4320"/>
+        </w:tabs>
+        <w:ind w:left="4320" w:hanging="360"/>
+      </w:pPr>
+    </w:lvl>
+    <w:lvl w:ilvl="6" w:tentative="1">
+      <w:start w:val="1"/>
+      <w:numFmt w:val="decimal"/>
+      <w:lvlText w:val="%7."/>
+      <w:lvlJc w:val="left"/>
+      <w:pPr>
+        <w:tabs>
+          <w:tab w:val="num" w:pos="5040"/>
+        </w:tabs>
+        <w:ind w:left="5040" w:hanging="360"/>
+      </w:pPr>
+    </w:lvl>
+    <w:lvl w:ilvl="7" w:tentative="1">
+      <w:start w:val="1"/>
+      <w:numFmt w:val="decimal"/>
+      <w:lvlText w:val="%8."/>
+      <w:lvlJc w:val="left"/>
+      <w:pPr>
+        <w:tabs>
+          <w:tab w:val="num" w:pos="5760"/>
+        </w:tabs>
+        <w:ind w:left="5760" w:hanging="360"/>
+      </w:pPr>
+    </w:lvl>
+    <w:lvl w:ilvl="8" w:tentative="1">
+      <w:start w:val="1"/>
+      <w:numFmt w:val="decimal"/>
+      <w:lvlText w:val="%9."/>
+      <w:lvlJc w:val="left"/>
+      <w:pPr>
+        <w:tabs>
+          <w:tab w:val="num" w:pos="6480"/>
+        </w:tabs>
+        <w:ind w:left="6480" w:hanging="360"/>
+      </w:pPr>
+    </w:lvl>
+  </w:abstractNum>
+  <w:abstractNum w:abstractNumId="7" w15:restartNumberingAfterBreak="0">
     <w:nsid w:val="2A164488"/>
     <w:multiLevelType w:val="multilevel"/>
     <w:tmpl w:val="99246B2A"/>
@@ -2526,7 +2722,7 @@
       </w:rPr>
     </w:lvl>
   </w:abstractNum>
-  <w:abstractNum w:abstractNumId="7" w15:restartNumberingAfterBreak="0">
+  <w:abstractNum w:abstractNumId="8" w15:restartNumberingAfterBreak="0">
     <w:nsid w:val="368E1463"/>
     <w:multiLevelType w:val="multilevel"/>
     <w:tmpl w:val="92DC6CBA"/>
@@ -2675,7 +2871,7 @@
       </w:rPr>
     </w:lvl>
   </w:abstractNum>
-  <w:abstractNum w:abstractNumId="8" w15:restartNumberingAfterBreak="0">
+  <w:abstractNum w:abstractNumId="9" w15:restartNumberingAfterBreak="0">
     <w:nsid w:val="3A3259E9"/>
     <w:multiLevelType w:val="multilevel"/>
     <w:tmpl w:val="2482DD80"/>
@@ -2788,7 +2984,7 @@
       </w:pPr>
     </w:lvl>
   </w:abstractNum>
-  <w:abstractNum w:abstractNumId="9" w15:restartNumberingAfterBreak="0">
+  <w:abstractNum w:abstractNumId="10" w15:restartNumberingAfterBreak="0">
     <w:nsid w:val="4EC11A92"/>
     <w:multiLevelType w:val="multilevel"/>
     <w:tmpl w:val="F4F85380"/>
@@ -2937,7 +3133,7 @@
       </w:rPr>
     </w:lvl>
   </w:abstractNum>
-  <w:abstractNum w:abstractNumId="10" w15:restartNumberingAfterBreak="0">
+  <w:abstractNum w:abstractNumId="11" w15:restartNumberingAfterBreak="0">
     <w:nsid w:val="5075671D"/>
     <w:multiLevelType w:val="multilevel"/>
     <w:tmpl w:val="3C7E0748"/>
@@ -3050,7 +3246,7 @@
       </w:pPr>
     </w:lvl>
   </w:abstractNum>
-  <w:abstractNum w:abstractNumId="11" w15:restartNumberingAfterBreak="0">
+  <w:abstractNum w:abstractNumId="12" w15:restartNumberingAfterBreak="0">
     <w:nsid w:val="511E3130"/>
     <w:multiLevelType w:val="hybridMultilevel"/>
     <w:tmpl w:val="5FCC928E"/>
@@ -3162,7 +3358,156 @@
       </w:rPr>
     </w:lvl>
   </w:abstractNum>
-  <w:abstractNum w:abstractNumId="12" w15:restartNumberingAfterBreak="0">
+  <w:abstractNum w:abstractNumId="13" w15:restartNumberingAfterBreak="0">
+    <w:nsid w:val="5FA50F12"/>
+    <w:multiLevelType w:val="multilevel"/>
+    <w:tmpl w:val="B8C4E662"/>
+    <w:lvl w:ilvl="0">
+      <w:start w:val="1"/>
+      <w:numFmt w:val="bullet"/>
+      <w:lvlText w:val=""/>
+      <w:lvlJc w:val="left"/>
+      <w:pPr>
+        <w:tabs>
+          <w:tab w:val="num" w:pos="720"/>
+        </w:tabs>
+        <w:ind w:left="720" w:hanging="360"/>
+      </w:pPr>
+      <w:rPr>
+        <w:rFonts w:ascii="Symbol" w:hAnsi="Symbol" w:hint="default"/>
+        <w:sz w:val="20"/>
+      </w:rPr>
+    </w:lvl>
+    <w:lvl w:ilvl="1" w:tentative="1">
+      <w:start w:val="1"/>
+      <w:numFmt w:val="bullet"/>
+      <w:lvlText w:val="o"/>
+      <w:lvlJc w:val="left"/>
+      <w:pPr>
+        <w:tabs>
+          <w:tab w:val="num" w:pos="1440"/>
+        </w:tabs>
+        <w:ind w:left="1440" w:hanging="360"/>
+      </w:pPr>
+      <w:rPr>
+        <w:rFonts w:ascii="Courier New" w:hAnsi="Courier New" w:hint="default"/>
+        <w:sz w:val="20"/>
+      </w:rPr>
+    </w:lvl>
+    <w:lvl w:ilvl="2" w:tentative="1">
+      <w:start w:val="1"/>
+      <w:numFmt w:val="bullet"/>
+      <w:lvlText w:val=""/>
+      <w:lvlJc w:val="left"/>
+      <w:pPr>
+        <w:tabs>
+          <w:tab w:val="num" w:pos="2160"/>
+        </w:tabs>
+        <w:ind w:left="2160" w:hanging="360"/>
+      </w:pPr>
+      <w:rPr>
+        <w:rFonts w:ascii="Wingdings" w:hAnsi="Wingdings" w:hint="default"/>
+        <w:sz w:val="20"/>
+      </w:rPr>
+    </w:lvl>
+    <w:lvl w:ilvl="3" w:tentative="1">
+      <w:start w:val="1"/>
+      <w:numFmt w:val="bullet"/>
+      <w:lvlText w:val=""/>
+      <w:lvlJc w:val="left"/>
+      <w:pPr>
+        <w:tabs>
+          <w:tab w:val="num" w:pos="2880"/>
+        </w:tabs>
+        <w:ind w:left="2880" w:hanging="360"/>
+      </w:pPr>
+      <w:rPr>
+        <w:rFonts w:ascii="Wingdings" w:hAnsi="Wingdings" w:hint="default"/>
+        <w:sz w:val="20"/>
+      </w:rPr>
+    </w:lvl>
+    <w:lvl w:ilvl="4" w:tentative="1">
+      <w:start w:val="1"/>
+      <w:numFmt w:val="bullet"/>
+      <w:lvlText w:val=""/>
+      <w:lvlJc w:val="left"/>
+      <w:pPr>
+        <w:tabs>
+          <w:tab w:val="num" w:pos="3600"/>
+        </w:tabs>
+        <w:ind w:left="3600" w:hanging="360"/>
+      </w:pPr>
+      <w:rPr>
+        <w:rFonts w:ascii="Wingdings" w:hAnsi="Wingdings" w:hint="default"/>
+        <w:sz w:val="20"/>
+      </w:rPr>
+    </w:lvl>
+    <w:lvl w:ilvl="5" w:tentative="1">
+      <w:start w:val="1"/>
+      <w:numFmt w:val="bullet"/>
+      <w:lvlText w:val=""/>
+      <w:lvlJc w:val="left"/>
+      <w:pPr>
+        <w:tabs>
+          <w:tab w:val="num" w:pos="4320"/>
+        </w:tabs>
+        <w:ind w:left="4320" w:hanging="360"/>
+      </w:pPr>
+      <w:rPr>
+        <w:rFonts w:ascii="Wingdings" w:hAnsi="Wingdings" w:hint="default"/>
+        <w:sz w:val="20"/>
+      </w:rPr>
+    </w:lvl>
+    <w:lvl w:ilvl="6" w:tentative="1">
+      <w:start w:val="1"/>
+      <w:numFmt w:val="bullet"/>
+      <w:lvlText w:val=""/>
+      <w:lvlJc w:val="left"/>
+      <w:pPr>
+        <w:tabs>
+          <w:tab w:val="num" w:pos="5040"/>
+        </w:tabs>
+        <w:ind w:left="5040" w:hanging="360"/>
+      </w:pPr>
+      <w:rPr>
+        <w:rFonts w:ascii="Wingdings" w:hAnsi="Wingdings" w:hint="default"/>
+        <w:sz w:val="20"/>
+      </w:rPr>
+    </w:lvl>
+    <w:lvl w:ilvl="7" w:tentative="1">
+      <w:start w:val="1"/>
+      <w:numFmt w:val="bullet"/>
+      <w:lvlText w:val=""/>
+      <w:lvlJc w:val="left"/>
+      <w:pPr>
+        <w:tabs>
+          <w:tab w:val="num" w:pos="5760"/>
+        </w:tabs>
+        <w:ind w:left="5760" w:hanging="360"/>
+      </w:pPr>
+      <w:rPr>
+        <w:rFonts w:ascii="Wingdings" w:hAnsi="Wingdings" w:hint="default"/>
+        <w:sz w:val="20"/>
+      </w:rPr>
+    </w:lvl>
+    <w:lvl w:ilvl="8" w:tentative="1">
+      <w:start w:val="1"/>
+      <w:numFmt w:val="bullet"/>
+      <w:lvlText w:val=""/>
+      <w:lvlJc w:val="left"/>
+      <w:pPr>
+        <w:tabs>
+          <w:tab w:val="num" w:pos="6480"/>
+        </w:tabs>
+        <w:ind w:left="6480" w:hanging="360"/>
+      </w:pPr>
+      <w:rPr>
+        <w:rFonts w:ascii="Wingdings" w:hAnsi="Wingdings" w:hint="default"/>
+        <w:sz w:val="20"/>
+      </w:rPr>
+    </w:lvl>
+  </w:abstractNum>
+  <w:abstractNum w:abstractNumId="14" w15:restartNumberingAfterBreak="0">
     <w:nsid w:val="65BB00C5"/>
     <w:multiLevelType w:val="multilevel"/>
     <w:tmpl w:val="51721894"/>
@@ -3275,7 +3620,7 @@
       </w:pPr>
     </w:lvl>
   </w:abstractNum>
-  <w:abstractNum w:abstractNumId="13" w15:restartNumberingAfterBreak="0">
+  <w:abstractNum w:abstractNumId="15" w15:restartNumberingAfterBreak="0">
     <w:nsid w:val="6AE94D05"/>
     <w:multiLevelType w:val="multilevel"/>
     <w:tmpl w:val="1166C8B0"/>
@@ -3424,7 +3769,7 @@
       </w:rPr>
     </w:lvl>
   </w:abstractNum>
-  <w:abstractNum w:abstractNumId="14" w15:restartNumberingAfterBreak="0">
+  <w:abstractNum w:abstractNumId="16" w15:restartNumberingAfterBreak="0">
     <w:nsid w:val="7C912B9E"/>
     <w:multiLevelType w:val="multilevel"/>
     <w:tmpl w:val="2CC040AA"/>
@@ -3573,7 +3918,7 @@
       </w:rPr>
     </w:lvl>
   </w:abstractNum>
-  <w:abstractNum w:abstractNumId="15" w15:restartNumberingAfterBreak="0">
+  <w:abstractNum w:abstractNumId="17" w15:restartNumberingAfterBreak="0">
     <w:nsid w:val="7FE1349F"/>
     <w:multiLevelType w:val="multilevel"/>
     <w:tmpl w:val="CEDED150"/>
@@ -3687,19 +4032,19 @@
     </w:lvl>
   </w:abstractNum>
   <w:num w:numId="1" w16cid:durableId="1856071374">
-    <w:abstractNumId w:val="11"/>
+    <w:abstractNumId w:val="12"/>
   </w:num>
   <w:num w:numId="2" w16cid:durableId="1811752149">
-    <w:abstractNumId w:val="9"/>
+    <w:abstractNumId w:val="10"/>
   </w:num>
   <w:num w:numId="3" w16cid:durableId="1358309539">
-    <w:abstractNumId w:val="15"/>
+    <w:abstractNumId w:val="17"/>
   </w:num>
   <w:num w:numId="4" w16cid:durableId="1409500245">
     <w:abstractNumId w:val="3"/>
   </w:num>
   <w:num w:numId="5" w16cid:durableId="1710109723">
-    <w:abstractNumId w:val="8"/>
+    <w:abstractNumId w:val="9"/>
     <w:lvlOverride w:ilvl="0">
       <w:lvl w:ilvl="0">
         <w:numFmt w:val="decimal"/>
@@ -3719,7 +4064,7 @@
     </w:lvlOverride>
   </w:num>
   <w:num w:numId="7" w16cid:durableId="384645459">
-    <w:abstractNumId w:val="12"/>
+    <w:abstractNumId w:val="14"/>
     <w:lvlOverride w:ilvl="0">
       <w:lvl w:ilvl="0">
         <w:numFmt w:val="decimal"/>
@@ -3729,31 +4074,37 @@
     </w:lvlOverride>
   </w:num>
   <w:num w:numId="8" w16cid:durableId="1409501937">
-    <w:abstractNumId w:val="7"/>
+    <w:abstractNumId w:val="8"/>
   </w:num>
   <w:num w:numId="9" w16cid:durableId="568075783">
-    <w:abstractNumId w:val="14"/>
+    <w:abstractNumId w:val="16"/>
   </w:num>
   <w:num w:numId="10" w16cid:durableId="1008948644">
     <w:abstractNumId w:val="1"/>
   </w:num>
   <w:num w:numId="11" w16cid:durableId="1562908004">
-    <w:abstractNumId w:val="6"/>
+    <w:abstractNumId w:val="7"/>
   </w:num>
   <w:num w:numId="12" w16cid:durableId="1354302004">
     <w:abstractNumId w:val="4"/>
   </w:num>
   <w:num w:numId="13" w16cid:durableId="1503203971">
-    <w:abstractNumId w:val="10"/>
+    <w:abstractNumId w:val="11"/>
   </w:num>
   <w:num w:numId="14" w16cid:durableId="1411269848">
-    <w:abstractNumId w:val="13"/>
+    <w:abstractNumId w:val="15"/>
   </w:num>
   <w:num w:numId="15" w16cid:durableId="1584102442">
     <w:abstractNumId w:val="0"/>
   </w:num>
   <w:num w:numId="16" w16cid:durableId="736561059">
     <w:abstractNumId w:val="2"/>
+  </w:num>
+  <w:num w:numId="17" w16cid:durableId="61490683">
+    <w:abstractNumId w:val="6"/>
+  </w:num>
+  <w:num w:numId="18" w16cid:durableId="2133669540">
+    <w:abstractNumId w:val="13"/>
   </w:num>
 </w:numbering>
 </file>

</xml_diff>

<commit_message>
Add key observations of hashgen service
</commit_message>
<xml_diff>
--- a/Latency Analysis/Hashgen service - Deep Analysis.docx
+++ b/Latency Analysis/Hashgen service - Deep Analysis.docx
@@ -11,11 +11,19 @@
       </w:pPr>
       <w:bookmarkStart w:id="0" w:name="_2shcc86ylsxq" w:colFirst="0" w:colLast="0"/>
       <w:bookmarkEnd w:id="0"/>
+      <w:proofErr w:type="spellStart"/>
       <w:r>
         <w:rPr>
           <w:color w:val="0000FF"/>
         </w:rPr>
-        <w:t>HashGen Service</w:t>
+        <w:t>HashGen</w:t>
+      </w:r>
+      <w:proofErr w:type="spellEnd"/>
+      <w:r>
+        <w:rPr>
+          <w:color w:val="0000FF"/>
+        </w:rPr>
+        <w:t xml:space="preserve"> Service</w:t>
       </w:r>
       <w:r>
         <w:rPr>
@@ -242,7 +250,21 @@
         <w:rPr>
           <w:lang w:val="en-US"/>
         </w:rPr>
-        <w:t>The increasing slope before the drop suggests gradual memory accumulation, e.g., from unfreed objects or request buffers not being released.</w:t>
+        <w:t xml:space="preserve">The increasing slope before the drop suggests gradual memory accumulation, e.g., from </w:t>
+      </w:r>
+      <w:proofErr w:type="spellStart"/>
+      <w:r>
+        <w:rPr>
+          <w:lang w:val="en-US"/>
+        </w:rPr>
+        <w:t>unfreed</w:t>
+      </w:r>
+      <w:proofErr w:type="spellEnd"/>
+      <w:r>
+        <w:rPr>
+          <w:lang w:val="en-US"/>
+        </w:rPr>
+        <w:t xml:space="preserve"> objects or request buffers not being released.</w:t>
       </w:r>
     </w:p>
     <w:p/>
@@ -513,11 +535,19 @@
           <w:color w:val="1E09E5"/>
         </w:rPr>
       </w:pPr>
+      <w:proofErr w:type="spellStart"/>
       <w:r>
         <w:rPr>
           <w:color w:val="1E09E5"/>
         </w:rPr>
-        <w:t>HashGen Service Only Memory Limit Reduction</w:t>
+        <w:t>HashGen</w:t>
+      </w:r>
+      <w:proofErr w:type="spellEnd"/>
+      <w:r>
+        <w:rPr>
+          <w:color w:val="1E09E5"/>
+        </w:rPr>
+        <w:t xml:space="preserve"> Service Only Memory Limit Reduction</w:t>
       </w:r>
     </w:p>
     <w:p>
@@ -788,7 +818,21 @@
         <w:rPr>
           <w:lang w:val="en-US"/>
         </w:rPr>
-        <w:t>Java's Garbage Collector (GC), lsenses increased memory pressure.</w:t>
+        <w:t xml:space="preserve">Java's Garbage Collector (GC), </w:t>
+      </w:r>
+      <w:proofErr w:type="spellStart"/>
+      <w:r>
+        <w:rPr>
+          <w:lang w:val="en-US"/>
+        </w:rPr>
+        <w:t>lsenses</w:t>
+      </w:r>
+      <w:proofErr w:type="spellEnd"/>
+      <w:r>
+        <w:rPr>
+          <w:lang w:val="en-US"/>
+        </w:rPr>
+        <w:t xml:space="preserve"> increased memory pressure.</w:t>
       </w:r>
     </w:p>
     <w:p>
@@ -839,7 +883,21 @@
         <w:rPr>
           <w:lang w:val="en-US"/>
         </w:rPr>
-        <w:t>Even if memory usage is below limit, the JVM knows about the limit (via cgroups) and triggers GC early and often under memory stress.</w:t>
+        <w:t xml:space="preserve">Even if memory usage is below limit, the JVM knows about the limit (via </w:t>
+      </w:r>
+      <w:proofErr w:type="spellStart"/>
+      <w:r>
+        <w:rPr>
+          <w:lang w:val="en-US"/>
+        </w:rPr>
+        <w:t>cgroups</w:t>
+      </w:r>
+      <w:proofErr w:type="spellEnd"/>
+      <w:r>
+        <w:rPr>
+          <w:lang w:val="en-US"/>
+        </w:rPr>
+        <w:t>) and triggers GC early and often under memory stress.</w:t>
       </w:r>
     </w:p>
     <w:p>
@@ -1038,11 +1096,19 @@
           <w:color w:val="1E09E5"/>
         </w:rPr>
       </w:pPr>
+      <w:proofErr w:type="spellStart"/>
       <w:r>
         <w:rPr>
           <w:color w:val="1E09E5"/>
         </w:rPr>
-        <w:t xml:space="preserve">HashGen Service </w:t>
+        <w:t>HashGen</w:t>
+      </w:r>
+      <w:proofErr w:type="spellEnd"/>
+      <w:r>
+        <w:rPr>
+          <w:color w:val="1E09E5"/>
+        </w:rPr>
+        <w:t xml:space="preserve"> Service </w:t>
       </w:r>
       <w:r>
         <w:rPr>
@@ -1591,8 +1657,120 @@
         <w:rPr>
           <w:lang w:val="en-US"/>
         </w:rPr>
-        <w:t>CPU was the primary bottleneck, memory became a secondary amplifying factor once usage crossed a stress threshold.</w:t>
-      </w:r>
+        <w:t xml:space="preserve">CPU was the primary </w:t>
+      </w:r>
+      <w:proofErr w:type="gramStart"/>
+      <w:r>
+        <w:rPr>
+          <w:lang w:val="en-US"/>
+        </w:rPr>
+        <w:t>bottleneck,</w:t>
+      </w:r>
+      <w:proofErr w:type="gramEnd"/>
+      <w:r>
+        <w:rPr>
+          <w:lang w:val="en-US"/>
+        </w:rPr>
+        <w:t xml:space="preserve"> memory became a secondary amplifying factor once usage crossed a stress threshold.</w:t>
+      </w:r>
+    </w:p>
+    <w:p>
+      <w:pPr>
+        <w:rPr>
+          <w:lang w:val="en-US"/>
+        </w:rPr>
+      </w:pPr>
+    </w:p>
+    <w:p>
+      <w:pPr>
+        <w:pStyle w:val="Subtitle"/>
+        <w:rPr>
+          <w:b/>
+          <w:bCs/>
+          <w:lang w:val="en-US"/>
+        </w:rPr>
+      </w:pPr>
+      <w:r>
+        <w:rPr>
+          <w:lang w:val="en-US"/>
+        </w:rPr>
+        <w:t>Key Observations</w:t>
+      </w:r>
+    </w:p>
+    <w:p>
+      <w:pPr>
+        <w:numPr>
+          <w:ilvl w:val="0"/>
+          <w:numId w:val="19"/>
+        </w:numPr>
+        <w:rPr>
+          <w:lang w:val="en-US"/>
+        </w:rPr>
+      </w:pPr>
+      <w:r>
+        <w:rPr>
+          <w:lang w:val="en-US"/>
+        </w:rPr>
+        <w:t>CPU Limit - Primary trigger - CPU usage tracked the limit - queue builds - latency increases.</w:t>
+      </w:r>
+    </w:p>
+    <w:p>
+      <w:pPr>
+        <w:numPr>
+          <w:ilvl w:val="0"/>
+          <w:numId w:val="19"/>
+        </w:numPr>
+        <w:rPr>
+          <w:lang w:val="en-US"/>
+        </w:rPr>
+      </w:pPr>
+      <w:r>
+        <w:rPr>
+          <w:lang w:val="en-US"/>
+        </w:rPr>
+        <w:t>Memory Limit - Amplifier - only impacted latency when usage neared or exceeded the limit, triggering instability.</w:t>
+      </w:r>
+    </w:p>
+    <w:p>
+      <w:pPr>
+        <w:numPr>
+          <w:ilvl w:val="0"/>
+          <w:numId w:val="19"/>
+        </w:numPr>
+        <w:rPr>
+          <w:lang w:val="en-US"/>
+        </w:rPr>
+      </w:pPr>
+      <w:r>
+        <w:rPr>
+          <w:lang w:val="en-US"/>
+        </w:rPr>
+        <w:t>Memory Usage - Smooth initially -&gt; chaotic under stress -&gt; correlates with the worst latency spike.</w:t>
+      </w:r>
+    </w:p>
+    <w:p>
+      <w:pPr>
+        <w:numPr>
+          <w:ilvl w:val="0"/>
+          <w:numId w:val="19"/>
+        </w:numPr>
+        <w:rPr>
+          <w:lang w:val="en-US"/>
+        </w:rPr>
+      </w:pPr>
+      <w:r>
+        <w:rPr>
+          <w:lang w:val="en-US"/>
+        </w:rPr>
+        <w:t>Latency Trend - Steady until system resource stress kicks in, then increases exponentially.</w:t>
+      </w:r>
+    </w:p>
+    <w:p>
+      <w:pPr>
+        <w:rPr>
+          <w:lang w:val="en-US"/>
+        </w:rPr>
+      </w:pPr>
     </w:p>
     <w:p>
       <w:pPr>
@@ -2985,6 +3163,155 @@
     </w:lvl>
   </w:abstractNum>
   <w:abstractNum w:abstractNumId="10" w15:restartNumberingAfterBreak="0">
+    <w:nsid w:val="4D3A772A"/>
+    <w:multiLevelType w:val="multilevel"/>
+    <w:tmpl w:val="AB7AD918"/>
+    <w:lvl w:ilvl="0">
+      <w:start w:val="1"/>
+      <w:numFmt w:val="bullet"/>
+      <w:lvlText w:val=""/>
+      <w:lvlJc w:val="left"/>
+      <w:pPr>
+        <w:tabs>
+          <w:tab w:val="num" w:pos="720"/>
+        </w:tabs>
+        <w:ind w:left="720" w:hanging="360"/>
+      </w:pPr>
+      <w:rPr>
+        <w:rFonts w:ascii="Symbol" w:hAnsi="Symbol" w:hint="default"/>
+        <w:sz w:val="20"/>
+      </w:rPr>
+    </w:lvl>
+    <w:lvl w:ilvl="1" w:tentative="1">
+      <w:start w:val="1"/>
+      <w:numFmt w:val="bullet"/>
+      <w:lvlText w:val="o"/>
+      <w:lvlJc w:val="left"/>
+      <w:pPr>
+        <w:tabs>
+          <w:tab w:val="num" w:pos="1440"/>
+        </w:tabs>
+        <w:ind w:left="1440" w:hanging="360"/>
+      </w:pPr>
+      <w:rPr>
+        <w:rFonts w:ascii="Courier New" w:hAnsi="Courier New" w:hint="default"/>
+        <w:sz w:val="20"/>
+      </w:rPr>
+    </w:lvl>
+    <w:lvl w:ilvl="2" w:tentative="1">
+      <w:start w:val="1"/>
+      <w:numFmt w:val="bullet"/>
+      <w:lvlText w:val=""/>
+      <w:lvlJc w:val="left"/>
+      <w:pPr>
+        <w:tabs>
+          <w:tab w:val="num" w:pos="2160"/>
+        </w:tabs>
+        <w:ind w:left="2160" w:hanging="360"/>
+      </w:pPr>
+      <w:rPr>
+        <w:rFonts w:ascii="Wingdings" w:hAnsi="Wingdings" w:hint="default"/>
+        <w:sz w:val="20"/>
+      </w:rPr>
+    </w:lvl>
+    <w:lvl w:ilvl="3" w:tentative="1">
+      <w:start w:val="1"/>
+      <w:numFmt w:val="bullet"/>
+      <w:lvlText w:val=""/>
+      <w:lvlJc w:val="left"/>
+      <w:pPr>
+        <w:tabs>
+          <w:tab w:val="num" w:pos="2880"/>
+        </w:tabs>
+        <w:ind w:left="2880" w:hanging="360"/>
+      </w:pPr>
+      <w:rPr>
+        <w:rFonts w:ascii="Wingdings" w:hAnsi="Wingdings" w:hint="default"/>
+        <w:sz w:val="20"/>
+      </w:rPr>
+    </w:lvl>
+    <w:lvl w:ilvl="4" w:tentative="1">
+      <w:start w:val="1"/>
+      <w:numFmt w:val="bullet"/>
+      <w:lvlText w:val=""/>
+      <w:lvlJc w:val="left"/>
+      <w:pPr>
+        <w:tabs>
+          <w:tab w:val="num" w:pos="3600"/>
+        </w:tabs>
+        <w:ind w:left="3600" w:hanging="360"/>
+      </w:pPr>
+      <w:rPr>
+        <w:rFonts w:ascii="Wingdings" w:hAnsi="Wingdings" w:hint="default"/>
+        <w:sz w:val="20"/>
+      </w:rPr>
+    </w:lvl>
+    <w:lvl w:ilvl="5" w:tentative="1">
+      <w:start w:val="1"/>
+      <w:numFmt w:val="bullet"/>
+      <w:lvlText w:val=""/>
+      <w:lvlJc w:val="left"/>
+      <w:pPr>
+        <w:tabs>
+          <w:tab w:val="num" w:pos="4320"/>
+        </w:tabs>
+        <w:ind w:left="4320" w:hanging="360"/>
+      </w:pPr>
+      <w:rPr>
+        <w:rFonts w:ascii="Wingdings" w:hAnsi="Wingdings" w:hint="default"/>
+        <w:sz w:val="20"/>
+      </w:rPr>
+    </w:lvl>
+    <w:lvl w:ilvl="6" w:tentative="1">
+      <w:start w:val="1"/>
+      <w:numFmt w:val="bullet"/>
+      <w:lvlText w:val=""/>
+      <w:lvlJc w:val="left"/>
+      <w:pPr>
+        <w:tabs>
+          <w:tab w:val="num" w:pos="5040"/>
+        </w:tabs>
+        <w:ind w:left="5040" w:hanging="360"/>
+      </w:pPr>
+      <w:rPr>
+        <w:rFonts w:ascii="Wingdings" w:hAnsi="Wingdings" w:hint="default"/>
+        <w:sz w:val="20"/>
+      </w:rPr>
+    </w:lvl>
+    <w:lvl w:ilvl="7" w:tentative="1">
+      <w:start w:val="1"/>
+      <w:numFmt w:val="bullet"/>
+      <w:lvlText w:val=""/>
+      <w:lvlJc w:val="left"/>
+      <w:pPr>
+        <w:tabs>
+          <w:tab w:val="num" w:pos="5760"/>
+        </w:tabs>
+        <w:ind w:left="5760" w:hanging="360"/>
+      </w:pPr>
+      <w:rPr>
+        <w:rFonts w:ascii="Wingdings" w:hAnsi="Wingdings" w:hint="default"/>
+        <w:sz w:val="20"/>
+      </w:rPr>
+    </w:lvl>
+    <w:lvl w:ilvl="8" w:tentative="1">
+      <w:start w:val="1"/>
+      <w:numFmt w:val="bullet"/>
+      <w:lvlText w:val=""/>
+      <w:lvlJc w:val="left"/>
+      <w:pPr>
+        <w:tabs>
+          <w:tab w:val="num" w:pos="6480"/>
+        </w:tabs>
+        <w:ind w:left="6480" w:hanging="360"/>
+      </w:pPr>
+      <w:rPr>
+        <w:rFonts w:ascii="Wingdings" w:hAnsi="Wingdings" w:hint="default"/>
+        <w:sz w:val="20"/>
+      </w:rPr>
+    </w:lvl>
+  </w:abstractNum>
+  <w:abstractNum w:abstractNumId="11" w15:restartNumberingAfterBreak="0">
     <w:nsid w:val="4EC11A92"/>
     <w:multiLevelType w:val="multilevel"/>
     <w:tmpl w:val="F4F85380"/>
@@ -3133,7 +3460,7 @@
       </w:rPr>
     </w:lvl>
   </w:abstractNum>
-  <w:abstractNum w:abstractNumId="11" w15:restartNumberingAfterBreak="0">
+  <w:abstractNum w:abstractNumId="12" w15:restartNumberingAfterBreak="0">
     <w:nsid w:val="5075671D"/>
     <w:multiLevelType w:val="multilevel"/>
     <w:tmpl w:val="3C7E0748"/>
@@ -3246,7 +3573,7 @@
       </w:pPr>
     </w:lvl>
   </w:abstractNum>
-  <w:abstractNum w:abstractNumId="12" w15:restartNumberingAfterBreak="0">
+  <w:abstractNum w:abstractNumId="13" w15:restartNumberingAfterBreak="0">
     <w:nsid w:val="511E3130"/>
     <w:multiLevelType w:val="hybridMultilevel"/>
     <w:tmpl w:val="5FCC928E"/>
@@ -3358,7 +3685,7 @@
       </w:rPr>
     </w:lvl>
   </w:abstractNum>
-  <w:abstractNum w:abstractNumId="13" w15:restartNumberingAfterBreak="0">
+  <w:abstractNum w:abstractNumId="14" w15:restartNumberingAfterBreak="0">
     <w:nsid w:val="5FA50F12"/>
     <w:multiLevelType w:val="multilevel"/>
     <w:tmpl w:val="B8C4E662"/>
@@ -3507,7 +3834,7 @@
       </w:rPr>
     </w:lvl>
   </w:abstractNum>
-  <w:abstractNum w:abstractNumId="14" w15:restartNumberingAfterBreak="0">
+  <w:abstractNum w:abstractNumId="15" w15:restartNumberingAfterBreak="0">
     <w:nsid w:val="65BB00C5"/>
     <w:multiLevelType w:val="multilevel"/>
     <w:tmpl w:val="51721894"/>
@@ -3620,7 +3947,7 @@
       </w:pPr>
     </w:lvl>
   </w:abstractNum>
-  <w:abstractNum w:abstractNumId="15" w15:restartNumberingAfterBreak="0">
+  <w:abstractNum w:abstractNumId="16" w15:restartNumberingAfterBreak="0">
     <w:nsid w:val="6AE94D05"/>
     <w:multiLevelType w:val="multilevel"/>
     <w:tmpl w:val="1166C8B0"/>
@@ -3769,7 +4096,7 @@
       </w:rPr>
     </w:lvl>
   </w:abstractNum>
-  <w:abstractNum w:abstractNumId="16" w15:restartNumberingAfterBreak="0">
+  <w:abstractNum w:abstractNumId="17" w15:restartNumberingAfterBreak="0">
     <w:nsid w:val="7C912B9E"/>
     <w:multiLevelType w:val="multilevel"/>
     <w:tmpl w:val="2CC040AA"/>
@@ -3918,7 +4245,7 @@
       </w:rPr>
     </w:lvl>
   </w:abstractNum>
-  <w:abstractNum w:abstractNumId="17" w15:restartNumberingAfterBreak="0">
+  <w:abstractNum w:abstractNumId="18" w15:restartNumberingAfterBreak="0">
     <w:nsid w:val="7FE1349F"/>
     <w:multiLevelType w:val="multilevel"/>
     <w:tmpl w:val="CEDED150"/>
@@ -4032,13 +4359,13 @@
     </w:lvl>
   </w:abstractNum>
   <w:num w:numId="1" w16cid:durableId="1856071374">
-    <w:abstractNumId w:val="12"/>
+    <w:abstractNumId w:val="13"/>
   </w:num>
   <w:num w:numId="2" w16cid:durableId="1811752149">
-    <w:abstractNumId w:val="10"/>
+    <w:abstractNumId w:val="11"/>
   </w:num>
   <w:num w:numId="3" w16cid:durableId="1358309539">
-    <w:abstractNumId w:val="17"/>
+    <w:abstractNumId w:val="18"/>
   </w:num>
   <w:num w:numId="4" w16cid:durableId="1409500245">
     <w:abstractNumId w:val="3"/>
@@ -4064,7 +4391,7 @@
     </w:lvlOverride>
   </w:num>
   <w:num w:numId="7" w16cid:durableId="384645459">
-    <w:abstractNumId w:val="14"/>
+    <w:abstractNumId w:val="15"/>
     <w:lvlOverride w:ilvl="0">
       <w:lvl w:ilvl="0">
         <w:numFmt w:val="decimal"/>
@@ -4077,7 +4404,7 @@
     <w:abstractNumId w:val="8"/>
   </w:num>
   <w:num w:numId="9" w16cid:durableId="568075783">
-    <w:abstractNumId w:val="16"/>
+    <w:abstractNumId w:val="17"/>
   </w:num>
   <w:num w:numId="10" w16cid:durableId="1008948644">
     <w:abstractNumId w:val="1"/>
@@ -4089,10 +4416,10 @@
     <w:abstractNumId w:val="4"/>
   </w:num>
   <w:num w:numId="13" w16cid:durableId="1503203971">
-    <w:abstractNumId w:val="11"/>
+    <w:abstractNumId w:val="12"/>
   </w:num>
   <w:num w:numId="14" w16cid:durableId="1411269848">
-    <w:abstractNumId w:val="15"/>
+    <w:abstractNumId w:val="16"/>
   </w:num>
   <w:num w:numId="15" w16cid:durableId="1584102442">
     <w:abstractNumId w:val="0"/>
@@ -4104,7 +4431,10 @@
     <w:abstractNumId w:val="6"/>
   </w:num>
   <w:num w:numId="18" w16cid:durableId="2133669540">
-    <w:abstractNumId w:val="13"/>
+    <w:abstractNumId w:val="14"/>
+  </w:num>
+  <w:num w:numId="19" w16cid:durableId="408499345">
+    <w:abstractNumId w:val="10"/>
   </w:num>
 </w:numbering>
 </file>

</xml_diff>

<commit_message>
Add behavioural summary of hashgen service
</commit_message>
<xml_diff>
--- a/Latency Analysis/Hashgen service - Deep Analysis.docx
+++ b/Latency Analysis/Hashgen service - Deep Analysis.docx
@@ -1774,6 +1774,95 @@
     </w:p>
     <w:p>
       <w:pPr>
+        <w:pStyle w:val="Subtitle"/>
+        <w:rPr>
+          <w:b/>
+          <w:bCs/>
+          <w:lang w:val="en-US"/>
+        </w:rPr>
+      </w:pPr>
+      <w:proofErr w:type="spellStart"/>
+      <w:r>
+        <w:rPr>
+          <w:lang w:val="en-US"/>
+        </w:rPr>
+        <w:t>Behavioural</w:t>
+      </w:r>
+      <w:proofErr w:type="spellEnd"/>
+      <w:r>
+        <w:rPr>
+          <w:lang w:val="en-US"/>
+        </w:rPr>
+        <w:t xml:space="preserve"> Summary</w:t>
+      </w:r>
+    </w:p>
+    <w:p>
+      <w:pPr>
+        <w:numPr>
+          <w:ilvl w:val="0"/>
+          <w:numId w:val="20"/>
+        </w:numPr>
+        <w:rPr>
+          <w:lang w:val="en-US"/>
+        </w:rPr>
+      </w:pPr>
+      <w:r>
+        <w:rPr>
+          <w:lang w:val="en-US"/>
+        </w:rPr>
+        <w:t>This hash generator service is CPU-heavy, with some memory sensitivity under load.</w:t>
+      </w:r>
+    </w:p>
+    <w:p>
+      <w:pPr>
+        <w:numPr>
+          <w:ilvl w:val="0"/>
+          <w:numId w:val="20"/>
+        </w:numPr>
+        <w:rPr>
+          <w:lang w:val="en-US"/>
+        </w:rPr>
+      </w:pPr>
+      <w:r>
+        <w:rPr>
+          <w:lang w:val="en-US"/>
+        </w:rPr>
+        <w:t>Latency remained low while CPU and memory were under their thresholds.</w:t>
+      </w:r>
+    </w:p>
+    <w:p>
+      <w:pPr>
+        <w:numPr>
+          <w:ilvl w:val="0"/>
+          <w:numId w:val="20"/>
+        </w:numPr>
+        <w:rPr>
+          <w:lang w:val="en-US"/>
+        </w:rPr>
+      </w:pPr>
+      <w:r>
+        <w:rPr>
+          <w:lang w:val="en-US"/>
+        </w:rPr>
+        <w:t>Once CPU became saturated and memory started oscillating, latency spiked — the system was cascading into performance degradation.</w:t>
+      </w:r>
+    </w:p>
+    <w:p>
+      <w:pPr>
+        <w:rPr>
+          <w:lang w:val="en-US"/>
+        </w:rPr>
+      </w:pPr>
+    </w:p>
+    <w:p>
+      <w:pPr>
+        <w:rPr>
+          <w:lang w:val="en-US"/>
+        </w:rPr>
+      </w:pPr>
+    </w:p>
+    <w:p>
+      <w:pPr>
         <w:rPr>
           <w:lang w:val="en-US"/>
         </w:rPr>
@@ -3686,6 +3775,155 @@
     </w:lvl>
   </w:abstractNum>
   <w:abstractNum w:abstractNumId="14" w15:restartNumberingAfterBreak="0">
+    <w:nsid w:val="54505722"/>
+    <w:multiLevelType w:val="multilevel"/>
+    <w:tmpl w:val="06262D4A"/>
+    <w:lvl w:ilvl="0">
+      <w:start w:val="1"/>
+      <w:numFmt w:val="bullet"/>
+      <w:lvlText w:val=""/>
+      <w:lvlJc w:val="left"/>
+      <w:pPr>
+        <w:tabs>
+          <w:tab w:val="num" w:pos="720"/>
+        </w:tabs>
+        <w:ind w:left="720" w:hanging="360"/>
+      </w:pPr>
+      <w:rPr>
+        <w:rFonts w:ascii="Symbol" w:hAnsi="Symbol" w:hint="default"/>
+        <w:sz w:val="20"/>
+      </w:rPr>
+    </w:lvl>
+    <w:lvl w:ilvl="1" w:tentative="1">
+      <w:start w:val="1"/>
+      <w:numFmt w:val="bullet"/>
+      <w:lvlText w:val="o"/>
+      <w:lvlJc w:val="left"/>
+      <w:pPr>
+        <w:tabs>
+          <w:tab w:val="num" w:pos="1440"/>
+        </w:tabs>
+        <w:ind w:left="1440" w:hanging="360"/>
+      </w:pPr>
+      <w:rPr>
+        <w:rFonts w:ascii="Courier New" w:hAnsi="Courier New" w:hint="default"/>
+        <w:sz w:val="20"/>
+      </w:rPr>
+    </w:lvl>
+    <w:lvl w:ilvl="2" w:tentative="1">
+      <w:start w:val="1"/>
+      <w:numFmt w:val="bullet"/>
+      <w:lvlText w:val=""/>
+      <w:lvlJc w:val="left"/>
+      <w:pPr>
+        <w:tabs>
+          <w:tab w:val="num" w:pos="2160"/>
+        </w:tabs>
+        <w:ind w:left="2160" w:hanging="360"/>
+      </w:pPr>
+      <w:rPr>
+        <w:rFonts w:ascii="Wingdings" w:hAnsi="Wingdings" w:hint="default"/>
+        <w:sz w:val="20"/>
+      </w:rPr>
+    </w:lvl>
+    <w:lvl w:ilvl="3" w:tentative="1">
+      <w:start w:val="1"/>
+      <w:numFmt w:val="bullet"/>
+      <w:lvlText w:val=""/>
+      <w:lvlJc w:val="left"/>
+      <w:pPr>
+        <w:tabs>
+          <w:tab w:val="num" w:pos="2880"/>
+        </w:tabs>
+        <w:ind w:left="2880" w:hanging="360"/>
+      </w:pPr>
+      <w:rPr>
+        <w:rFonts w:ascii="Wingdings" w:hAnsi="Wingdings" w:hint="default"/>
+        <w:sz w:val="20"/>
+      </w:rPr>
+    </w:lvl>
+    <w:lvl w:ilvl="4" w:tentative="1">
+      <w:start w:val="1"/>
+      <w:numFmt w:val="bullet"/>
+      <w:lvlText w:val=""/>
+      <w:lvlJc w:val="left"/>
+      <w:pPr>
+        <w:tabs>
+          <w:tab w:val="num" w:pos="3600"/>
+        </w:tabs>
+        <w:ind w:left="3600" w:hanging="360"/>
+      </w:pPr>
+      <w:rPr>
+        <w:rFonts w:ascii="Wingdings" w:hAnsi="Wingdings" w:hint="default"/>
+        <w:sz w:val="20"/>
+      </w:rPr>
+    </w:lvl>
+    <w:lvl w:ilvl="5" w:tentative="1">
+      <w:start w:val="1"/>
+      <w:numFmt w:val="bullet"/>
+      <w:lvlText w:val=""/>
+      <w:lvlJc w:val="left"/>
+      <w:pPr>
+        <w:tabs>
+          <w:tab w:val="num" w:pos="4320"/>
+        </w:tabs>
+        <w:ind w:left="4320" w:hanging="360"/>
+      </w:pPr>
+      <w:rPr>
+        <w:rFonts w:ascii="Wingdings" w:hAnsi="Wingdings" w:hint="default"/>
+        <w:sz w:val="20"/>
+      </w:rPr>
+    </w:lvl>
+    <w:lvl w:ilvl="6" w:tentative="1">
+      <w:start w:val="1"/>
+      <w:numFmt w:val="bullet"/>
+      <w:lvlText w:val=""/>
+      <w:lvlJc w:val="left"/>
+      <w:pPr>
+        <w:tabs>
+          <w:tab w:val="num" w:pos="5040"/>
+        </w:tabs>
+        <w:ind w:left="5040" w:hanging="360"/>
+      </w:pPr>
+      <w:rPr>
+        <w:rFonts w:ascii="Wingdings" w:hAnsi="Wingdings" w:hint="default"/>
+        <w:sz w:val="20"/>
+      </w:rPr>
+    </w:lvl>
+    <w:lvl w:ilvl="7" w:tentative="1">
+      <w:start w:val="1"/>
+      <w:numFmt w:val="bullet"/>
+      <w:lvlText w:val=""/>
+      <w:lvlJc w:val="left"/>
+      <w:pPr>
+        <w:tabs>
+          <w:tab w:val="num" w:pos="5760"/>
+        </w:tabs>
+        <w:ind w:left="5760" w:hanging="360"/>
+      </w:pPr>
+      <w:rPr>
+        <w:rFonts w:ascii="Wingdings" w:hAnsi="Wingdings" w:hint="default"/>
+        <w:sz w:val="20"/>
+      </w:rPr>
+    </w:lvl>
+    <w:lvl w:ilvl="8" w:tentative="1">
+      <w:start w:val="1"/>
+      <w:numFmt w:val="bullet"/>
+      <w:lvlText w:val=""/>
+      <w:lvlJc w:val="left"/>
+      <w:pPr>
+        <w:tabs>
+          <w:tab w:val="num" w:pos="6480"/>
+        </w:tabs>
+        <w:ind w:left="6480" w:hanging="360"/>
+      </w:pPr>
+      <w:rPr>
+        <w:rFonts w:ascii="Wingdings" w:hAnsi="Wingdings" w:hint="default"/>
+        <w:sz w:val="20"/>
+      </w:rPr>
+    </w:lvl>
+  </w:abstractNum>
+  <w:abstractNum w:abstractNumId="15" w15:restartNumberingAfterBreak="0">
     <w:nsid w:val="5FA50F12"/>
     <w:multiLevelType w:val="multilevel"/>
     <w:tmpl w:val="B8C4E662"/>
@@ -3834,7 +4072,7 @@
       </w:rPr>
     </w:lvl>
   </w:abstractNum>
-  <w:abstractNum w:abstractNumId="15" w15:restartNumberingAfterBreak="0">
+  <w:abstractNum w:abstractNumId="16" w15:restartNumberingAfterBreak="0">
     <w:nsid w:val="65BB00C5"/>
     <w:multiLevelType w:val="multilevel"/>
     <w:tmpl w:val="51721894"/>
@@ -3947,7 +4185,7 @@
       </w:pPr>
     </w:lvl>
   </w:abstractNum>
-  <w:abstractNum w:abstractNumId="16" w15:restartNumberingAfterBreak="0">
+  <w:abstractNum w:abstractNumId="17" w15:restartNumberingAfterBreak="0">
     <w:nsid w:val="6AE94D05"/>
     <w:multiLevelType w:val="multilevel"/>
     <w:tmpl w:val="1166C8B0"/>
@@ -4096,7 +4334,7 @@
       </w:rPr>
     </w:lvl>
   </w:abstractNum>
-  <w:abstractNum w:abstractNumId="17" w15:restartNumberingAfterBreak="0">
+  <w:abstractNum w:abstractNumId="18" w15:restartNumberingAfterBreak="0">
     <w:nsid w:val="7C912B9E"/>
     <w:multiLevelType w:val="multilevel"/>
     <w:tmpl w:val="2CC040AA"/>
@@ -4245,7 +4483,7 @@
       </w:rPr>
     </w:lvl>
   </w:abstractNum>
-  <w:abstractNum w:abstractNumId="18" w15:restartNumberingAfterBreak="0">
+  <w:abstractNum w:abstractNumId="19" w15:restartNumberingAfterBreak="0">
     <w:nsid w:val="7FE1349F"/>
     <w:multiLevelType w:val="multilevel"/>
     <w:tmpl w:val="CEDED150"/>
@@ -4365,7 +4603,7 @@
     <w:abstractNumId w:val="11"/>
   </w:num>
   <w:num w:numId="3" w16cid:durableId="1358309539">
-    <w:abstractNumId w:val="18"/>
+    <w:abstractNumId w:val="19"/>
   </w:num>
   <w:num w:numId="4" w16cid:durableId="1409500245">
     <w:abstractNumId w:val="3"/>
@@ -4391,7 +4629,7 @@
     </w:lvlOverride>
   </w:num>
   <w:num w:numId="7" w16cid:durableId="384645459">
-    <w:abstractNumId w:val="15"/>
+    <w:abstractNumId w:val="16"/>
     <w:lvlOverride w:ilvl="0">
       <w:lvl w:ilvl="0">
         <w:numFmt w:val="decimal"/>
@@ -4404,7 +4642,7 @@
     <w:abstractNumId w:val="8"/>
   </w:num>
   <w:num w:numId="9" w16cid:durableId="568075783">
-    <w:abstractNumId w:val="17"/>
+    <w:abstractNumId w:val="18"/>
   </w:num>
   <w:num w:numId="10" w16cid:durableId="1008948644">
     <w:abstractNumId w:val="1"/>
@@ -4419,7 +4657,7 @@
     <w:abstractNumId w:val="12"/>
   </w:num>
   <w:num w:numId="14" w16cid:durableId="1411269848">
-    <w:abstractNumId w:val="16"/>
+    <w:abstractNumId w:val="17"/>
   </w:num>
   <w:num w:numId="15" w16cid:durableId="1584102442">
     <w:abstractNumId w:val="0"/>
@@ -4431,10 +4669,13 @@
     <w:abstractNumId w:val="6"/>
   </w:num>
   <w:num w:numId="18" w16cid:durableId="2133669540">
-    <w:abstractNumId w:val="14"/>
+    <w:abstractNumId w:val="15"/>
   </w:num>
   <w:num w:numId="19" w16cid:durableId="408499345">
     <w:abstractNumId w:val="10"/>
+  </w:num>
+  <w:num w:numId="20" w16cid:durableId="2046102855">
+    <w:abstractNumId w:val="14"/>
   </w:num>
 </w:numbering>
 </file>

</xml_diff>

<commit_message>
Add all observation of both reduction hashgen service
</commit_message>
<xml_diff>
--- a/Latency Analysis/Hashgen service - Deep Analysis.docx
+++ b/Latency Analysis/Hashgen service - Deep Analysis.docx
@@ -1265,19 +1265,268 @@
       <w:pPr>
         <w:numPr>
           <w:ilvl w:val="0"/>
-          <w:numId w:val="12"/>
-        </w:numPr>
-        <w:rPr>
-          <w:lang w:val="en-US"/>
-        </w:rPr>
-      </w:pPr>
-      <w:r>
-        <w:rPr>
-          <w:lang w:val="en-US"/>
-        </w:rPr>
-        <w:t>CPU usage is low at first, then rises and tracks the limit closely after ~05-22 18.</w:t>
-      </w:r>
-    </w:p>
+          <w:numId w:val="21"/>
+        </w:numPr>
+        <w:rPr>
+          <w:lang w:val="en-US"/>
+        </w:rPr>
+      </w:pPr>
+      <w:r>
+        <w:rPr>
+          <w:lang w:val="en-US"/>
+        </w:rPr>
+        <w:t>CPU usage start rising significantly &amp; becomes a peak when reducing the CPU limits.</w:t>
+      </w:r>
+    </w:p>
+    <w:p>
+      <w:pPr>
+        <w:numPr>
+          <w:ilvl w:val="0"/>
+          <w:numId w:val="21"/>
+        </w:numPr>
+        <w:rPr>
+          <w:lang w:val="en-US"/>
+        </w:rPr>
+      </w:pPr>
+      <w:r>
+        <w:rPr>
+          <w:lang w:val="en-US"/>
+        </w:rPr>
+        <w:t>The application is throttled due to tight limits.</w:t>
+      </w:r>
+    </w:p>
+    <w:p>
+      <w:pPr>
+        <w:numPr>
+          <w:ilvl w:val="0"/>
+          <w:numId w:val="21"/>
+        </w:numPr>
+        <w:rPr>
+          <w:lang w:val="en-US"/>
+        </w:rPr>
+      </w:pPr>
+      <w:r>
+        <w:rPr>
+          <w:lang w:val="en-US"/>
+        </w:rPr>
+        <w:t>Latency rises sharply after some point &amp; it spikes when:</w:t>
+      </w:r>
+    </w:p>
+    <w:p>
+      <w:pPr>
+        <w:numPr>
+          <w:ilvl w:val="1"/>
+          <w:numId w:val="21"/>
+        </w:numPr>
+        <w:rPr>
+          <w:lang w:val="en-US"/>
+        </w:rPr>
+      </w:pPr>
+      <w:r>
+        <w:rPr>
+          <w:lang w:val="en-US"/>
+        </w:rPr>
+        <w:t>CPU usage increases</w:t>
+      </w:r>
+    </w:p>
+    <w:p>
+      <w:pPr>
+        <w:numPr>
+          <w:ilvl w:val="1"/>
+          <w:numId w:val="21"/>
+        </w:numPr>
+        <w:rPr>
+          <w:lang w:val="en-US"/>
+        </w:rPr>
+      </w:pPr>
+      <w:r>
+        <w:rPr>
+          <w:lang w:val="en-US"/>
+        </w:rPr>
+        <w:t>CPU limits reduced.</w:t>
+      </w:r>
+    </w:p>
+    <w:p>
+      <w:pPr>
+        <w:numPr>
+          <w:ilvl w:val="0"/>
+          <w:numId w:val="21"/>
+        </w:numPr>
+        <w:rPr>
+          <w:lang w:val="en-US"/>
+        </w:rPr>
+      </w:pPr>
+      <w:r>
+        <w:rPr>
+          <w:lang w:val="en-US"/>
+        </w:rPr>
+        <w:t>Latency is tightly correlated with CPU usage vs limit headroom. As CPU usage nears the limit, latency spikes, indicating:</w:t>
+      </w:r>
+    </w:p>
+    <w:p>
+      <w:pPr>
+        <w:numPr>
+          <w:ilvl w:val="1"/>
+          <w:numId w:val="21"/>
+        </w:numPr>
+        <w:rPr>
+          <w:lang w:val="en-US"/>
+        </w:rPr>
+      </w:pPr>
+      <w:r>
+        <w:rPr>
+          <w:lang w:val="en-US"/>
+        </w:rPr>
+        <w:t>CPU throttling</w:t>
+      </w:r>
+    </w:p>
+    <w:p>
+      <w:pPr>
+        <w:numPr>
+          <w:ilvl w:val="1"/>
+          <w:numId w:val="21"/>
+        </w:numPr>
+        <w:rPr>
+          <w:lang w:val="en-US"/>
+        </w:rPr>
+      </w:pPr>
+      <w:r>
+        <w:rPr>
+          <w:lang w:val="en-US"/>
+        </w:rPr>
+        <w:t>Suffering under pressure</w:t>
+      </w:r>
+    </w:p>
+    <w:p>
+      <w:pPr>
+        <w:numPr>
+          <w:ilvl w:val="0"/>
+          <w:numId w:val="21"/>
+        </w:numPr>
+        <w:rPr>
+          <w:lang w:val="en-US"/>
+        </w:rPr>
+      </w:pPr>
+      <w:r>
+        <w:rPr>
+          <w:lang w:val="en-US"/>
+        </w:rPr>
+        <w:t>Memory usage becomes highly erratic with frequent drops/spikes indicating:</w:t>
+      </w:r>
+    </w:p>
+    <w:p>
+      <w:pPr>
+        <w:numPr>
+          <w:ilvl w:val="1"/>
+          <w:numId w:val="21"/>
+        </w:numPr>
+        <w:rPr>
+          <w:lang w:val="en-US"/>
+        </w:rPr>
+      </w:pPr>
+      <w:r>
+        <w:rPr>
+          <w:lang w:val="en-US"/>
+        </w:rPr>
+        <w:t>Memory pressure</w:t>
+      </w:r>
+    </w:p>
+    <w:p>
+      <w:pPr>
+        <w:numPr>
+          <w:ilvl w:val="1"/>
+          <w:numId w:val="21"/>
+        </w:numPr>
+        <w:rPr>
+          <w:lang w:val="en-US"/>
+        </w:rPr>
+      </w:pPr>
+      <w:r>
+        <w:rPr>
+          <w:lang w:val="en-US"/>
+        </w:rPr>
+        <w:t>Garbage collection activity</w:t>
+      </w:r>
+    </w:p>
+    <w:p>
+      <w:pPr>
+        <w:numPr>
+          <w:ilvl w:val="1"/>
+          <w:numId w:val="21"/>
+        </w:numPr>
+        <w:rPr>
+          <w:lang w:val="en-US"/>
+        </w:rPr>
+      </w:pPr>
+      <w:r>
+        <w:rPr>
+          <w:lang w:val="en-US"/>
+        </w:rPr>
+        <w:t>OOM events</w:t>
+      </w:r>
+    </w:p>
+    <w:p>
+      <w:pPr>
+        <w:numPr>
+          <w:ilvl w:val="1"/>
+          <w:numId w:val="21"/>
+        </w:numPr>
+        <w:rPr>
+          <w:lang w:val="en-US"/>
+        </w:rPr>
+      </w:pPr>
+      <w:proofErr w:type="spellStart"/>
+      <w:r>
+        <w:rPr>
+          <w:lang w:val="en-US"/>
+        </w:rPr>
+        <w:t>Sruggling</w:t>
+      </w:r>
+      <w:proofErr w:type="spellEnd"/>
+      <w:r>
+        <w:rPr>
+          <w:lang w:val="en-US"/>
+        </w:rPr>
+        <w:t xml:space="preserve"> to stay within memory limits</w:t>
+      </w:r>
+    </w:p>
+    <w:p>
+      <w:pPr>
+        <w:numPr>
+          <w:ilvl w:val="0"/>
+          <w:numId w:val="21"/>
+        </w:numPr>
+        <w:rPr>
+          <w:lang w:val="en-US"/>
+        </w:rPr>
+      </w:pPr>
+      <w:r>
+        <w:rPr>
+          <w:lang w:val="en-US"/>
+        </w:rPr>
+        <w:t>Both CPU &amp; memory reduction contribute to latency rise.</w:t>
+      </w:r>
+    </w:p>
+    <w:p>
+      <w:pPr>
+        <w:numPr>
+          <w:ilvl w:val="0"/>
+          <w:numId w:val="21"/>
+        </w:numPr>
+        <w:rPr>
+          <w:lang w:val="en-US"/>
+        </w:rPr>
+      </w:pPr>
+      <w:r>
+        <w:rPr>
+          <w:lang w:val="en-US"/>
+        </w:rPr>
+        <w:t>Latency increases are strongly correlated with decreased resource limits &amp; increased usage(CPU throttling, Garbage collection &amp; Out of Memory activity)</w:t>
+      </w:r>
+    </w:p>
+    <w:p/>
+    <w:p/>
+    <w:p/>
     <w:p>
       <w:pPr>
         <w:numPr>
@@ -1292,6 +1541,23 @@
         <w:rPr>
           <w:lang w:val="en-US"/>
         </w:rPr>
+        <w:t>CPU usage is low at first, then rises and tracks the limit closely after ~05-22 18.</w:t>
+      </w:r>
+    </w:p>
+    <w:p>
+      <w:pPr>
+        <w:numPr>
+          <w:ilvl w:val="0"/>
+          <w:numId w:val="12"/>
+        </w:numPr>
+        <w:rPr>
+          <w:lang w:val="en-US"/>
+        </w:rPr>
+      </w:pPr>
+      <w:r>
+        <w:rPr>
+          <w:lang w:val="en-US"/>
+        </w:rPr>
         <w:t>Latency</w:t>
       </w:r>
       <w:r>
@@ -1657,21 +1923,7 @@
         <w:rPr>
           <w:lang w:val="en-US"/>
         </w:rPr>
-        <w:t xml:space="preserve">CPU was the primary </w:t>
-      </w:r>
-      <w:proofErr w:type="gramStart"/>
-      <w:r>
-        <w:rPr>
-          <w:lang w:val="en-US"/>
-        </w:rPr>
-        <w:t>bottleneck,</w:t>
-      </w:r>
-      <w:proofErr w:type="gramEnd"/>
-      <w:r>
-        <w:rPr>
-          <w:lang w:val="en-US"/>
-        </w:rPr>
-        <w:t xml:space="preserve"> memory became a secondary amplifying factor once usage crossed a stress threshold.</w:t>
+        <w:t>CPU was the primary bottleneck, memory became a secondary amplifying factor once usage crossed a stress threshold.</w:t>
       </w:r>
     </w:p>
     <w:p>
@@ -3252,6 +3504,155 @@
     </w:lvl>
   </w:abstractNum>
   <w:abstractNum w:abstractNumId="10" w15:restartNumberingAfterBreak="0">
+    <w:nsid w:val="45051B63"/>
+    <w:multiLevelType w:val="multilevel"/>
+    <w:tmpl w:val="9C9E018E"/>
+    <w:lvl w:ilvl="0">
+      <w:start w:val="1"/>
+      <w:numFmt w:val="bullet"/>
+      <w:lvlText w:val=""/>
+      <w:lvlJc w:val="left"/>
+      <w:pPr>
+        <w:tabs>
+          <w:tab w:val="num" w:pos="720"/>
+        </w:tabs>
+        <w:ind w:left="720" w:hanging="360"/>
+      </w:pPr>
+      <w:rPr>
+        <w:rFonts w:ascii="Symbol" w:hAnsi="Symbol" w:hint="default"/>
+        <w:sz w:val="20"/>
+      </w:rPr>
+    </w:lvl>
+    <w:lvl w:ilvl="1">
+      <w:start w:val="1"/>
+      <w:numFmt w:val="bullet"/>
+      <w:lvlText w:val="o"/>
+      <w:lvlJc w:val="left"/>
+      <w:pPr>
+        <w:tabs>
+          <w:tab w:val="num" w:pos="1440"/>
+        </w:tabs>
+        <w:ind w:left="1440" w:hanging="360"/>
+      </w:pPr>
+      <w:rPr>
+        <w:rFonts w:ascii="Courier New" w:hAnsi="Courier New" w:hint="default"/>
+        <w:sz w:val="20"/>
+      </w:rPr>
+    </w:lvl>
+    <w:lvl w:ilvl="2" w:tentative="1">
+      <w:start w:val="1"/>
+      <w:numFmt w:val="bullet"/>
+      <w:lvlText w:val=""/>
+      <w:lvlJc w:val="left"/>
+      <w:pPr>
+        <w:tabs>
+          <w:tab w:val="num" w:pos="2160"/>
+        </w:tabs>
+        <w:ind w:left="2160" w:hanging="360"/>
+      </w:pPr>
+      <w:rPr>
+        <w:rFonts w:ascii="Wingdings" w:hAnsi="Wingdings" w:hint="default"/>
+        <w:sz w:val="20"/>
+      </w:rPr>
+    </w:lvl>
+    <w:lvl w:ilvl="3" w:tentative="1">
+      <w:start w:val="1"/>
+      <w:numFmt w:val="bullet"/>
+      <w:lvlText w:val=""/>
+      <w:lvlJc w:val="left"/>
+      <w:pPr>
+        <w:tabs>
+          <w:tab w:val="num" w:pos="2880"/>
+        </w:tabs>
+        <w:ind w:left="2880" w:hanging="360"/>
+      </w:pPr>
+      <w:rPr>
+        <w:rFonts w:ascii="Wingdings" w:hAnsi="Wingdings" w:hint="default"/>
+        <w:sz w:val="20"/>
+      </w:rPr>
+    </w:lvl>
+    <w:lvl w:ilvl="4" w:tentative="1">
+      <w:start w:val="1"/>
+      <w:numFmt w:val="bullet"/>
+      <w:lvlText w:val=""/>
+      <w:lvlJc w:val="left"/>
+      <w:pPr>
+        <w:tabs>
+          <w:tab w:val="num" w:pos="3600"/>
+        </w:tabs>
+        <w:ind w:left="3600" w:hanging="360"/>
+      </w:pPr>
+      <w:rPr>
+        <w:rFonts w:ascii="Wingdings" w:hAnsi="Wingdings" w:hint="default"/>
+        <w:sz w:val="20"/>
+      </w:rPr>
+    </w:lvl>
+    <w:lvl w:ilvl="5" w:tentative="1">
+      <w:start w:val="1"/>
+      <w:numFmt w:val="bullet"/>
+      <w:lvlText w:val=""/>
+      <w:lvlJc w:val="left"/>
+      <w:pPr>
+        <w:tabs>
+          <w:tab w:val="num" w:pos="4320"/>
+        </w:tabs>
+        <w:ind w:left="4320" w:hanging="360"/>
+      </w:pPr>
+      <w:rPr>
+        <w:rFonts w:ascii="Wingdings" w:hAnsi="Wingdings" w:hint="default"/>
+        <w:sz w:val="20"/>
+      </w:rPr>
+    </w:lvl>
+    <w:lvl w:ilvl="6" w:tentative="1">
+      <w:start w:val="1"/>
+      <w:numFmt w:val="bullet"/>
+      <w:lvlText w:val=""/>
+      <w:lvlJc w:val="left"/>
+      <w:pPr>
+        <w:tabs>
+          <w:tab w:val="num" w:pos="5040"/>
+        </w:tabs>
+        <w:ind w:left="5040" w:hanging="360"/>
+      </w:pPr>
+      <w:rPr>
+        <w:rFonts w:ascii="Wingdings" w:hAnsi="Wingdings" w:hint="default"/>
+        <w:sz w:val="20"/>
+      </w:rPr>
+    </w:lvl>
+    <w:lvl w:ilvl="7" w:tentative="1">
+      <w:start w:val="1"/>
+      <w:numFmt w:val="bullet"/>
+      <w:lvlText w:val=""/>
+      <w:lvlJc w:val="left"/>
+      <w:pPr>
+        <w:tabs>
+          <w:tab w:val="num" w:pos="5760"/>
+        </w:tabs>
+        <w:ind w:left="5760" w:hanging="360"/>
+      </w:pPr>
+      <w:rPr>
+        <w:rFonts w:ascii="Wingdings" w:hAnsi="Wingdings" w:hint="default"/>
+        <w:sz w:val="20"/>
+      </w:rPr>
+    </w:lvl>
+    <w:lvl w:ilvl="8" w:tentative="1">
+      <w:start w:val="1"/>
+      <w:numFmt w:val="bullet"/>
+      <w:lvlText w:val=""/>
+      <w:lvlJc w:val="left"/>
+      <w:pPr>
+        <w:tabs>
+          <w:tab w:val="num" w:pos="6480"/>
+        </w:tabs>
+        <w:ind w:left="6480" w:hanging="360"/>
+      </w:pPr>
+      <w:rPr>
+        <w:rFonts w:ascii="Wingdings" w:hAnsi="Wingdings" w:hint="default"/>
+        <w:sz w:val="20"/>
+      </w:rPr>
+    </w:lvl>
+  </w:abstractNum>
+  <w:abstractNum w:abstractNumId="11" w15:restartNumberingAfterBreak="0">
     <w:nsid w:val="4D3A772A"/>
     <w:multiLevelType w:val="multilevel"/>
     <w:tmpl w:val="AB7AD918"/>
@@ -3400,7 +3801,7 @@
       </w:rPr>
     </w:lvl>
   </w:abstractNum>
-  <w:abstractNum w:abstractNumId="11" w15:restartNumberingAfterBreak="0">
+  <w:abstractNum w:abstractNumId="12" w15:restartNumberingAfterBreak="0">
     <w:nsid w:val="4EC11A92"/>
     <w:multiLevelType w:val="multilevel"/>
     <w:tmpl w:val="F4F85380"/>
@@ -3549,7 +3950,7 @@
       </w:rPr>
     </w:lvl>
   </w:abstractNum>
-  <w:abstractNum w:abstractNumId="12" w15:restartNumberingAfterBreak="0">
+  <w:abstractNum w:abstractNumId="13" w15:restartNumberingAfterBreak="0">
     <w:nsid w:val="5075671D"/>
     <w:multiLevelType w:val="multilevel"/>
     <w:tmpl w:val="3C7E0748"/>
@@ -3662,7 +4063,7 @@
       </w:pPr>
     </w:lvl>
   </w:abstractNum>
-  <w:abstractNum w:abstractNumId="13" w15:restartNumberingAfterBreak="0">
+  <w:abstractNum w:abstractNumId="14" w15:restartNumberingAfterBreak="0">
     <w:nsid w:val="511E3130"/>
     <w:multiLevelType w:val="hybridMultilevel"/>
     <w:tmpl w:val="5FCC928E"/>
@@ -3774,7 +4175,7 @@
       </w:rPr>
     </w:lvl>
   </w:abstractNum>
-  <w:abstractNum w:abstractNumId="14" w15:restartNumberingAfterBreak="0">
+  <w:abstractNum w:abstractNumId="15" w15:restartNumberingAfterBreak="0">
     <w:nsid w:val="54505722"/>
     <w:multiLevelType w:val="multilevel"/>
     <w:tmpl w:val="06262D4A"/>
@@ -3923,7 +4324,7 @@
       </w:rPr>
     </w:lvl>
   </w:abstractNum>
-  <w:abstractNum w:abstractNumId="15" w15:restartNumberingAfterBreak="0">
+  <w:abstractNum w:abstractNumId="16" w15:restartNumberingAfterBreak="0">
     <w:nsid w:val="5FA50F12"/>
     <w:multiLevelType w:val="multilevel"/>
     <w:tmpl w:val="B8C4E662"/>
@@ -4072,7 +4473,7 @@
       </w:rPr>
     </w:lvl>
   </w:abstractNum>
-  <w:abstractNum w:abstractNumId="16" w15:restartNumberingAfterBreak="0">
+  <w:abstractNum w:abstractNumId="17" w15:restartNumberingAfterBreak="0">
     <w:nsid w:val="65BB00C5"/>
     <w:multiLevelType w:val="multilevel"/>
     <w:tmpl w:val="51721894"/>
@@ -4185,7 +4586,7 @@
       </w:pPr>
     </w:lvl>
   </w:abstractNum>
-  <w:abstractNum w:abstractNumId="17" w15:restartNumberingAfterBreak="0">
+  <w:abstractNum w:abstractNumId="18" w15:restartNumberingAfterBreak="0">
     <w:nsid w:val="6AE94D05"/>
     <w:multiLevelType w:val="multilevel"/>
     <w:tmpl w:val="1166C8B0"/>
@@ -4334,7 +4735,7 @@
       </w:rPr>
     </w:lvl>
   </w:abstractNum>
-  <w:abstractNum w:abstractNumId="18" w15:restartNumberingAfterBreak="0">
+  <w:abstractNum w:abstractNumId="19" w15:restartNumberingAfterBreak="0">
     <w:nsid w:val="7C912B9E"/>
     <w:multiLevelType w:val="multilevel"/>
     <w:tmpl w:val="2CC040AA"/>
@@ -4483,7 +4884,7 @@
       </w:rPr>
     </w:lvl>
   </w:abstractNum>
-  <w:abstractNum w:abstractNumId="19" w15:restartNumberingAfterBreak="0">
+  <w:abstractNum w:abstractNumId="20" w15:restartNumberingAfterBreak="0">
     <w:nsid w:val="7FE1349F"/>
     <w:multiLevelType w:val="multilevel"/>
     <w:tmpl w:val="CEDED150"/>
@@ -4597,13 +4998,13 @@
     </w:lvl>
   </w:abstractNum>
   <w:num w:numId="1" w16cid:durableId="1856071374">
-    <w:abstractNumId w:val="13"/>
+    <w:abstractNumId w:val="14"/>
   </w:num>
   <w:num w:numId="2" w16cid:durableId="1811752149">
-    <w:abstractNumId w:val="11"/>
+    <w:abstractNumId w:val="12"/>
   </w:num>
   <w:num w:numId="3" w16cid:durableId="1358309539">
-    <w:abstractNumId w:val="19"/>
+    <w:abstractNumId w:val="20"/>
   </w:num>
   <w:num w:numId="4" w16cid:durableId="1409500245">
     <w:abstractNumId w:val="3"/>
@@ -4629,7 +5030,7 @@
     </w:lvlOverride>
   </w:num>
   <w:num w:numId="7" w16cid:durableId="384645459">
-    <w:abstractNumId w:val="16"/>
+    <w:abstractNumId w:val="17"/>
     <w:lvlOverride w:ilvl="0">
       <w:lvl w:ilvl="0">
         <w:numFmt w:val="decimal"/>
@@ -4642,7 +5043,7 @@
     <w:abstractNumId w:val="8"/>
   </w:num>
   <w:num w:numId="9" w16cid:durableId="568075783">
-    <w:abstractNumId w:val="18"/>
+    <w:abstractNumId w:val="19"/>
   </w:num>
   <w:num w:numId="10" w16cid:durableId="1008948644">
     <w:abstractNumId w:val="1"/>
@@ -4654,10 +5055,10 @@
     <w:abstractNumId w:val="4"/>
   </w:num>
   <w:num w:numId="13" w16cid:durableId="1503203971">
-    <w:abstractNumId w:val="12"/>
+    <w:abstractNumId w:val="13"/>
   </w:num>
   <w:num w:numId="14" w16cid:durableId="1411269848">
-    <w:abstractNumId w:val="17"/>
+    <w:abstractNumId w:val="18"/>
   </w:num>
   <w:num w:numId="15" w16cid:durableId="1584102442">
     <w:abstractNumId w:val="0"/>
@@ -4669,13 +5070,16 @@
     <w:abstractNumId w:val="6"/>
   </w:num>
   <w:num w:numId="18" w16cid:durableId="2133669540">
+    <w:abstractNumId w:val="16"/>
+  </w:num>
+  <w:num w:numId="19" w16cid:durableId="408499345">
+    <w:abstractNumId w:val="11"/>
+  </w:num>
+  <w:num w:numId="20" w16cid:durableId="2046102855">
     <w:abstractNumId w:val="15"/>
   </w:num>
-  <w:num w:numId="19" w16cid:durableId="408499345">
+  <w:num w:numId="21" w16cid:durableId="12154914">
     <w:abstractNumId w:val="10"/>
-  </w:num>
-  <w:num w:numId="20" w16cid:durableId="2046102855">
-    <w:abstractNumId w:val="14"/>
   </w:num>
 </w:numbering>
 </file>

</xml_diff>

<commit_message>
Add all observation of mem reduction hashgen service
</commit_message>
<xml_diff>
--- a/Latency Analysis/Hashgen service - Deep Analysis.docx
+++ b/Latency Analysis/Hashgen service - Deep Analysis.docx
@@ -663,6 +663,347 @@
           </wp:inline>
         </w:drawing>
       </w:r>
+    </w:p>
+    <w:p>
+      <w:pPr>
+        <w:numPr>
+          <w:ilvl w:val="0"/>
+          <w:numId w:val="22"/>
+        </w:numPr>
+        <w:rPr>
+          <w:lang w:val="en-US"/>
+        </w:rPr>
+      </w:pPr>
+      <w:r>
+        <w:rPr>
+          <w:lang w:val="en-US"/>
+        </w:rPr>
+        <w:t>Memory limit drops below actual usage, sudden increase in latency starts around this point.</w:t>
+      </w:r>
+    </w:p>
+    <w:p>
+      <w:pPr>
+        <w:numPr>
+          <w:ilvl w:val="0"/>
+          <w:numId w:val="22"/>
+        </w:numPr>
+        <w:rPr>
+          <w:lang w:val="en-US"/>
+        </w:rPr>
+      </w:pPr>
+      <w:r>
+        <w:rPr>
+          <w:lang w:val="en-US"/>
+        </w:rPr>
+        <w:t>The memory has rapid drops &amp; recoveries, indicating Garbage Collection &amp; OOM Kill mitigation</w:t>
+      </w:r>
+    </w:p>
+    <w:p>
+      <w:pPr>
+        <w:numPr>
+          <w:ilvl w:val="0"/>
+          <w:numId w:val="22"/>
+        </w:numPr>
+        <w:rPr>
+          <w:lang w:val="en-US"/>
+        </w:rPr>
+      </w:pPr>
+      <w:r>
+        <w:rPr>
+          <w:lang w:val="en-US"/>
+        </w:rPr>
+        <w:t>This will be a inflection point where memory becomes the bottleneck.</w:t>
+      </w:r>
+    </w:p>
+    <w:p>
+      <w:pPr>
+        <w:numPr>
+          <w:ilvl w:val="0"/>
+          <w:numId w:val="22"/>
+        </w:numPr>
+        <w:rPr>
+          <w:lang w:val="en-US"/>
+        </w:rPr>
+      </w:pPr>
+      <w:r>
+        <w:rPr>
+          <w:lang w:val="en-US"/>
+        </w:rPr>
+        <w:t>System enters a memory-constrained state, which leads to:</w:t>
+      </w:r>
+    </w:p>
+    <w:p>
+      <w:pPr>
+        <w:numPr>
+          <w:ilvl w:val="1"/>
+          <w:numId w:val="22"/>
+        </w:numPr>
+        <w:rPr>
+          <w:lang w:val="en-US"/>
+        </w:rPr>
+      </w:pPr>
+      <w:r>
+        <w:rPr>
+          <w:lang w:val="en-US"/>
+        </w:rPr>
+        <w:t>Garbage collection.</w:t>
+      </w:r>
+    </w:p>
+    <w:p>
+      <w:pPr>
+        <w:numPr>
+          <w:ilvl w:val="1"/>
+          <w:numId w:val="22"/>
+        </w:numPr>
+        <w:rPr>
+          <w:lang w:val="en-US"/>
+        </w:rPr>
+      </w:pPr>
+      <w:r>
+        <w:rPr>
+          <w:lang w:val="en-US"/>
+        </w:rPr>
+        <w:t>Kernel memory reclaim (page cache drops)</w:t>
+      </w:r>
+    </w:p>
+    <w:p>
+      <w:pPr>
+        <w:numPr>
+          <w:ilvl w:val="1"/>
+          <w:numId w:val="22"/>
+        </w:numPr>
+        <w:rPr>
+          <w:lang w:val="en-US"/>
+        </w:rPr>
+      </w:pPr>
+      <w:r>
+        <w:rPr>
+          <w:lang w:val="en-US"/>
+        </w:rPr>
+        <w:t>Soft OOM or eviction</w:t>
+      </w:r>
+    </w:p>
+    <w:p>
+      <w:pPr>
+        <w:numPr>
+          <w:ilvl w:val="0"/>
+          <w:numId w:val="22"/>
+        </w:numPr>
+        <w:rPr>
+          <w:lang w:val="en-US"/>
+        </w:rPr>
+      </w:pPr>
+      <w:r>
+        <w:rPr>
+          <w:lang w:val="en-US"/>
+        </w:rPr>
+        <w:t>Latency rises sharply in tandem, strongly causal link between memory pressure &amp; response degradation.</w:t>
+      </w:r>
+    </w:p>
+    <w:p>
+      <w:pPr>
+        <w:numPr>
+          <w:ilvl w:val="0"/>
+          <w:numId w:val="22"/>
+        </w:numPr>
+        <w:rPr>
+          <w:lang w:val="en-US"/>
+        </w:rPr>
+      </w:pPr>
+      <w:r>
+        <w:rPr>
+          <w:lang w:val="en-US"/>
+        </w:rPr>
+        <w:t>Memory usage now exhibits sharp, regular drops (due to Garbage collection or memory throttling)</w:t>
+      </w:r>
+    </w:p>
+    <w:p>
+      <w:pPr>
+        <w:numPr>
+          <w:ilvl w:val="0"/>
+          <w:numId w:val="22"/>
+        </w:numPr>
+        <w:rPr>
+          <w:lang w:val="en-US"/>
+        </w:rPr>
+      </w:pPr>
+      <w:r>
+        <w:rPr>
+          <w:lang w:val="en-US"/>
+        </w:rPr>
+        <w:t>The workload is operating under frequent memory pressure, resulting in:</w:t>
+      </w:r>
+    </w:p>
+    <w:p>
+      <w:pPr>
+        <w:numPr>
+          <w:ilvl w:val="1"/>
+          <w:numId w:val="22"/>
+        </w:numPr>
+        <w:rPr>
+          <w:lang w:val="en-US"/>
+        </w:rPr>
+      </w:pPr>
+      <w:r>
+        <w:rPr>
+          <w:lang w:val="en-US"/>
+        </w:rPr>
+        <w:t>Severe garbage collection activity</w:t>
+      </w:r>
+    </w:p>
+    <w:p>
+      <w:pPr>
+        <w:numPr>
+          <w:ilvl w:val="1"/>
+          <w:numId w:val="22"/>
+        </w:numPr>
+        <w:rPr>
+          <w:lang w:val="en-US"/>
+        </w:rPr>
+      </w:pPr>
+      <w:r>
+        <w:rPr>
+          <w:lang w:val="en-US"/>
+        </w:rPr>
+        <w:t>Thread blocking/ queuing</w:t>
+      </w:r>
+    </w:p>
+    <w:p>
+      <w:pPr>
+        <w:numPr>
+          <w:ilvl w:val="1"/>
+          <w:numId w:val="22"/>
+        </w:numPr>
+        <w:rPr>
+          <w:lang w:val="en-US"/>
+        </w:rPr>
+      </w:pPr>
+      <w:r>
+        <w:rPr>
+          <w:lang w:val="en-US"/>
+        </w:rPr>
+        <w:t>Memory fragmentation</w:t>
+      </w:r>
+    </w:p>
+    <w:p>
+      <w:pPr>
+        <w:numPr>
+          <w:ilvl w:val="0"/>
+          <w:numId w:val="22"/>
+        </w:numPr>
+        <w:rPr>
+          <w:lang w:val="en-US"/>
+        </w:rPr>
+      </w:pPr>
+      <w:r>
+        <w:rPr>
+          <w:lang w:val="en-US"/>
+        </w:rPr>
+        <w:t>The oscillating memory usage pattern suggests the app is struggling to reclaim memory to avoid eviction.</w:t>
+      </w:r>
+    </w:p>
+    <w:p>
+      <w:pPr>
+        <w:numPr>
+          <w:ilvl w:val="0"/>
+          <w:numId w:val="22"/>
+        </w:numPr>
+        <w:rPr>
+          <w:lang w:val="en-US"/>
+        </w:rPr>
+      </w:pPr>
+      <w:r>
+        <w:rPr>
+          <w:lang w:val="en-US"/>
+        </w:rPr>
+        <w:t>The latency spikes correlate much more strongly with memory pressure than CPU usage.</w:t>
+      </w:r>
+    </w:p>
+    <w:p>
+      <w:pPr>
+        <w:numPr>
+          <w:ilvl w:val="0"/>
+          <w:numId w:val="22"/>
+        </w:numPr>
+        <w:rPr>
+          <w:lang w:val="en-US"/>
+        </w:rPr>
+      </w:pPr>
+      <w:r>
+        <w:rPr>
+          <w:lang w:val="en-US"/>
+        </w:rPr>
+        <w:t>CPU usage shows brief periodic spikes, with the memory reduction.</w:t>
+      </w:r>
+    </w:p>
+    <w:p>
+      <w:pPr>
+        <w:numPr>
+          <w:ilvl w:val="0"/>
+          <w:numId w:val="22"/>
+        </w:numPr>
+        <w:rPr>
+          <w:lang w:val="en-US"/>
+        </w:rPr>
+      </w:pPr>
+      <w:r>
+        <w:rPr>
+          <w:lang w:val="en-US"/>
+        </w:rPr>
+        <w:t>Latency tracks usage spikes &amp; memory reductions closely, showing a tight correlation</w:t>
+      </w:r>
+    </w:p>
+    <w:p>
+      <w:pPr>
+        <w:numPr>
+          <w:ilvl w:val="0"/>
+          <w:numId w:val="22"/>
+        </w:numPr>
+        <w:rPr>
+          <w:lang w:val="en-US"/>
+        </w:rPr>
+      </w:pPr>
+      <w:r>
+        <w:rPr>
+          <w:lang w:val="en-US"/>
+        </w:rPr>
+        <w:t xml:space="preserve">At the last stage of the memory reduction, </w:t>
+      </w:r>
+      <w:proofErr w:type="spellStart"/>
+      <w:r>
+        <w:rPr>
+          <w:lang w:val="en-US"/>
+        </w:rPr>
+        <w:t>CPu</w:t>
+      </w:r>
+      <w:proofErr w:type="spellEnd"/>
+      <w:r>
+        <w:rPr>
+          <w:lang w:val="en-US"/>
+        </w:rPr>
+        <w:t xml:space="preserve"> usage increases significantly stepping up gradually because memory limit is lower than the usage. </w:t>
+      </w:r>
+    </w:p>
+    <w:p>
+      <w:pPr>
+        <w:numPr>
+          <w:ilvl w:val="0"/>
+          <w:numId w:val="22"/>
+        </w:numPr>
+        <w:rPr>
+          <w:lang w:val="en-US"/>
+        </w:rPr>
+      </w:pPr>
+      <w:r>
+        <w:rPr>
+          <w:lang w:val="en-US"/>
+        </w:rPr>
+        <w:t>At the same time, latency increases sharply, compared to previous levels.</w:t>
+      </w:r>
+    </w:p>
+    <w:p/>
+    <w:p/>
+    <w:p>
       <w:r>
         <w:rPr>
           <w:lang w:val="en-US"/>
@@ -2271,6 +2612,155 @@
     </w:lvl>
   </w:abstractNum>
   <w:abstractNum w:abstractNumId="1" w15:restartNumberingAfterBreak="0">
+    <w:nsid w:val="14E53B82"/>
+    <w:multiLevelType w:val="multilevel"/>
+    <w:tmpl w:val="601EBE9E"/>
+    <w:lvl w:ilvl="0">
+      <w:start w:val="1"/>
+      <w:numFmt w:val="bullet"/>
+      <w:lvlText w:val=""/>
+      <w:lvlJc w:val="left"/>
+      <w:pPr>
+        <w:tabs>
+          <w:tab w:val="num" w:pos="720"/>
+        </w:tabs>
+        <w:ind w:left="720" w:hanging="360"/>
+      </w:pPr>
+      <w:rPr>
+        <w:rFonts w:ascii="Symbol" w:hAnsi="Symbol" w:hint="default"/>
+        <w:sz w:val="20"/>
+      </w:rPr>
+    </w:lvl>
+    <w:lvl w:ilvl="1">
+      <w:start w:val="1"/>
+      <w:numFmt w:val="bullet"/>
+      <w:lvlText w:val="o"/>
+      <w:lvlJc w:val="left"/>
+      <w:pPr>
+        <w:tabs>
+          <w:tab w:val="num" w:pos="1440"/>
+        </w:tabs>
+        <w:ind w:left="1440" w:hanging="360"/>
+      </w:pPr>
+      <w:rPr>
+        <w:rFonts w:ascii="Courier New" w:hAnsi="Courier New" w:hint="default"/>
+        <w:sz w:val="20"/>
+      </w:rPr>
+    </w:lvl>
+    <w:lvl w:ilvl="2" w:tentative="1">
+      <w:start w:val="1"/>
+      <w:numFmt w:val="bullet"/>
+      <w:lvlText w:val=""/>
+      <w:lvlJc w:val="left"/>
+      <w:pPr>
+        <w:tabs>
+          <w:tab w:val="num" w:pos="2160"/>
+        </w:tabs>
+        <w:ind w:left="2160" w:hanging="360"/>
+      </w:pPr>
+      <w:rPr>
+        <w:rFonts w:ascii="Wingdings" w:hAnsi="Wingdings" w:hint="default"/>
+        <w:sz w:val="20"/>
+      </w:rPr>
+    </w:lvl>
+    <w:lvl w:ilvl="3" w:tentative="1">
+      <w:start w:val="1"/>
+      <w:numFmt w:val="bullet"/>
+      <w:lvlText w:val=""/>
+      <w:lvlJc w:val="left"/>
+      <w:pPr>
+        <w:tabs>
+          <w:tab w:val="num" w:pos="2880"/>
+        </w:tabs>
+        <w:ind w:left="2880" w:hanging="360"/>
+      </w:pPr>
+      <w:rPr>
+        <w:rFonts w:ascii="Wingdings" w:hAnsi="Wingdings" w:hint="default"/>
+        <w:sz w:val="20"/>
+      </w:rPr>
+    </w:lvl>
+    <w:lvl w:ilvl="4" w:tentative="1">
+      <w:start w:val="1"/>
+      <w:numFmt w:val="bullet"/>
+      <w:lvlText w:val=""/>
+      <w:lvlJc w:val="left"/>
+      <w:pPr>
+        <w:tabs>
+          <w:tab w:val="num" w:pos="3600"/>
+        </w:tabs>
+        <w:ind w:left="3600" w:hanging="360"/>
+      </w:pPr>
+      <w:rPr>
+        <w:rFonts w:ascii="Wingdings" w:hAnsi="Wingdings" w:hint="default"/>
+        <w:sz w:val="20"/>
+      </w:rPr>
+    </w:lvl>
+    <w:lvl w:ilvl="5" w:tentative="1">
+      <w:start w:val="1"/>
+      <w:numFmt w:val="bullet"/>
+      <w:lvlText w:val=""/>
+      <w:lvlJc w:val="left"/>
+      <w:pPr>
+        <w:tabs>
+          <w:tab w:val="num" w:pos="4320"/>
+        </w:tabs>
+        <w:ind w:left="4320" w:hanging="360"/>
+      </w:pPr>
+      <w:rPr>
+        <w:rFonts w:ascii="Wingdings" w:hAnsi="Wingdings" w:hint="default"/>
+        <w:sz w:val="20"/>
+      </w:rPr>
+    </w:lvl>
+    <w:lvl w:ilvl="6" w:tentative="1">
+      <w:start w:val="1"/>
+      <w:numFmt w:val="bullet"/>
+      <w:lvlText w:val=""/>
+      <w:lvlJc w:val="left"/>
+      <w:pPr>
+        <w:tabs>
+          <w:tab w:val="num" w:pos="5040"/>
+        </w:tabs>
+        <w:ind w:left="5040" w:hanging="360"/>
+      </w:pPr>
+      <w:rPr>
+        <w:rFonts w:ascii="Wingdings" w:hAnsi="Wingdings" w:hint="default"/>
+        <w:sz w:val="20"/>
+      </w:rPr>
+    </w:lvl>
+    <w:lvl w:ilvl="7" w:tentative="1">
+      <w:start w:val="1"/>
+      <w:numFmt w:val="bullet"/>
+      <w:lvlText w:val=""/>
+      <w:lvlJc w:val="left"/>
+      <w:pPr>
+        <w:tabs>
+          <w:tab w:val="num" w:pos="5760"/>
+        </w:tabs>
+        <w:ind w:left="5760" w:hanging="360"/>
+      </w:pPr>
+      <w:rPr>
+        <w:rFonts w:ascii="Wingdings" w:hAnsi="Wingdings" w:hint="default"/>
+        <w:sz w:val="20"/>
+      </w:rPr>
+    </w:lvl>
+    <w:lvl w:ilvl="8" w:tentative="1">
+      <w:start w:val="1"/>
+      <w:numFmt w:val="bullet"/>
+      <w:lvlText w:val=""/>
+      <w:lvlJc w:val="left"/>
+      <w:pPr>
+        <w:tabs>
+          <w:tab w:val="num" w:pos="6480"/>
+        </w:tabs>
+        <w:ind w:left="6480" w:hanging="360"/>
+      </w:pPr>
+      <w:rPr>
+        <w:rFonts w:ascii="Wingdings" w:hAnsi="Wingdings" w:hint="default"/>
+        <w:sz w:val="20"/>
+      </w:rPr>
+    </w:lvl>
+  </w:abstractNum>
+  <w:abstractNum w:abstractNumId="2" w15:restartNumberingAfterBreak="0">
     <w:nsid w:val="18511C4E"/>
     <w:multiLevelType w:val="multilevel"/>
     <w:tmpl w:val="25D4B5D0"/>
@@ -2419,7 +2909,7 @@
       </w:rPr>
     </w:lvl>
   </w:abstractNum>
-  <w:abstractNum w:abstractNumId="2" w15:restartNumberingAfterBreak="0">
+  <w:abstractNum w:abstractNumId="3" w15:restartNumberingAfterBreak="0">
     <w:nsid w:val="1B722B03"/>
     <w:multiLevelType w:val="multilevel"/>
     <w:tmpl w:val="7C96184A"/>
@@ -2568,7 +3058,7 @@
       </w:rPr>
     </w:lvl>
   </w:abstractNum>
-  <w:abstractNum w:abstractNumId="3" w15:restartNumberingAfterBreak="0">
+  <w:abstractNum w:abstractNumId="4" w15:restartNumberingAfterBreak="0">
     <w:nsid w:val="1DF6227E"/>
     <w:multiLevelType w:val="multilevel"/>
     <w:tmpl w:val="E9E0FCBE"/>
@@ -2717,7 +3207,7 @@
       </w:rPr>
     </w:lvl>
   </w:abstractNum>
-  <w:abstractNum w:abstractNumId="4" w15:restartNumberingAfterBreak="0">
+  <w:abstractNum w:abstractNumId="5" w15:restartNumberingAfterBreak="0">
     <w:nsid w:val="224C695F"/>
     <w:multiLevelType w:val="multilevel"/>
     <w:tmpl w:val="74EE5C62"/>
@@ -2866,7 +3356,7 @@
       </w:rPr>
     </w:lvl>
   </w:abstractNum>
-  <w:abstractNum w:abstractNumId="5" w15:restartNumberingAfterBreak="0">
+  <w:abstractNum w:abstractNumId="6" w15:restartNumberingAfterBreak="0">
     <w:nsid w:val="262B7576"/>
     <w:multiLevelType w:val="multilevel"/>
     <w:tmpl w:val="1AD6C30C"/>
@@ -2979,7 +3469,7 @@
       </w:pPr>
     </w:lvl>
   </w:abstractNum>
-  <w:abstractNum w:abstractNumId="6" w15:restartNumberingAfterBreak="0">
+  <w:abstractNum w:abstractNumId="7" w15:restartNumberingAfterBreak="0">
     <w:nsid w:val="27F82051"/>
     <w:multiLevelType w:val="multilevel"/>
     <w:tmpl w:val="10BE9296"/>
@@ -3092,7 +3582,7 @@
       </w:pPr>
     </w:lvl>
   </w:abstractNum>
-  <w:abstractNum w:abstractNumId="7" w15:restartNumberingAfterBreak="0">
+  <w:abstractNum w:abstractNumId="8" w15:restartNumberingAfterBreak="0">
     <w:nsid w:val="2A164488"/>
     <w:multiLevelType w:val="multilevel"/>
     <w:tmpl w:val="99246B2A"/>
@@ -3241,7 +3731,7 @@
       </w:rPr>
     </w:lvl>
   </w:abstractNum>
-  <w:abstractNum w:abstractNumId="8" w15:restartNumberingAfterBreak="0">
+  <w:abstractNum w:abstractNumId="9" w15:restartNumberingAfterBreak="0">
     <w:nsid w:val="368E1463"/>
     <w:multiLevelType w:val="multilevel"/>
     <w:tmpl w:val="92DC6CBA"/>
@@ -3390,7 +3880,7 @@
       </w:rPr>
     </w:lvl>
   </w:abstractNum>
-  <w:abstractNum w:abstractNumId="9" w15:restartNumberingAfterBreak="0">
+  <w:abstractNum w:abstractNumId="10" w15:restartNumberingAfterBreak="0">
     <w:nsid w:val="3A3259E9"/>
     <w:multiLevelType w:val="multilevel"/>
     <w:tmpl w:val="2482DD80"/>
@@ -3503,7 +3993,7 @@
       </w:pPr>
     </w:lvl>
   </w:abstractNum>
-  <w:abstractNum w:abstractNumId="10" w15:restartNumberingAfterBreak="0">
+  <w:abstractNum w:abstractNumId="11" w15:restartNumberingAfterBreak="0">
     <w:nsid w:val="45051B63"/>
     <w:multiLevelType w:val="multilevel"/>
     <w:tmpl w:val="9C9E018E"/>
@@ -3652,7 +4142,7 @@
       </w:rPr>
     </w:lvl>
   </w:abstractNum>
-  <w:abstractNum w:abstractNumId="11" w15:restartNumberingAfterBreak="0">
+  <w:abstractNum w:abstractNumId="12" w15:restartNumberingAfterBreak="0">
     <w:nsid w:val="4D3A772A"/>
     <w:multiLevelType w:val="multilevel"/>
     <w:tmpl w:val="AB7AD918"/>
@@ -3801,7 +4291,7 @@
       </w:rPr>
     </w:lvl>
   </w:abstractNum>
-  <w:abstractNum w:abstractNumId="12" w15:restartNumberingAfterBreak="0">
+  <w:abstractNum w:abstractNumId="13" w15:restartNumberingAfterBreak="0">
     <w:nsid w:val="4EC11A92"/>
     <w:multiLevelType w:val="multilevel"/>
     <w:tmpl w:val="F4F85380"/>
@@ -3950,7 +4440,7 @@
       </w:rPr>
     </w:lvl>
   </w:abstractNum>
-  <w:abstractNum w:abstractNumId="13" w15:restartNumberingAfterBreak="0">
+  <w:abstractNum w:abstractNumId="14" w15:restartNumberingAfterBreak="0">
     <w:nsid w:val="5075671D"/>
     <w:multiLevelType w:val="multilevel"/>
     <w:tmpl w:val="3C7E0748"/>
@@ -4063,7 +4553,7 @@
       </w:pPr>
     </w:lvl>
   </w:abstractNum>
-  <w:abstractNum w:abstractNumId="14" w15:restartNumberingAfterBreak="0">
+  <w:abstractNum w:abstractNumId="15" w15:restartNumberingAfterBreak="0">
     <w:nsid w:val="511E3130"/>
     <w:multiLevelType w:val="hybridMultilevel"/>
     <w:tmpl w:val="5FCC928E"/>
@@ -4175,7 +4665,7 @@
       </w:rPr>
     </w:lvl>
   </w:abstractNum>
-  <w:abstractNum w:abstractNumId="15" w15:restartNumberingAfterBreak="0">
+  <w:abstractNum w:abstractNumId="16" w15:restartNumberingAfterBreak="0">
     <w:nsid w:val="54505722"/>
     <w:multiLevelType w:val="multilevel"/>
     <w:tmpl w:val="06262D4A"/>
@@ -4324,7 +4814,7 @@
       </w:rPr>
     </w:lvl>
   </w:abstractNum>
-  <w:abstractNum w:abstractNumId="16" w15:restartNumberingAfterBreak="0">
+  <w:abstractNum w:abstractNumId="17" w15:restartNumberingAfterBreak="0">
     <w:nsid w:val="5FA50F12"/>
     <w:multiLevelType w:val="multilevel"/>
     <w:tmpl w:val="B8C4E662"/>
@@ -4473,7 +4963,7 @@
       </w:rPr>
     </w:lvl>
   </w:abstractNum>
-  <w:abstractNum w:abstractNumId="17" w15:restartNumberingAfterBreak="0">
+  <w:abstractNum w:abstractNumId="18" w15:restartNumberingAfterBreak="0">
     <w:nsid w:val="65BB00C5"/>
     <w:multiLevelType w:val="multilevel"/>
     <w:tmpl w:val="51721894"/>
@@ -4586,7 +5076,7 @@
       </w:pPr>
     </w:lvl>
   </w:abstractNum>
-  <w:abstractNum w:abstractNumId="18" w15:restartNumberingAfterBreak="0">
+  <w:abstractNum w:abstractNumId="19" w15:restartNumberingAfterBreak="0">
     <w:nsid w:val="6AE94D05"/>
     <w:multiLevelType w:val="multilevel"/>
     <w:tmpl w:val="1166C8B0"/>
@@ -4735,7 +5225,7 @@
       </w:rPr>
     </w:lvl>
   </w:abstractNum>
-  <w:abstractNum w:abstractNumId="19" w15:restartNumberingAfterBreak="0">
+  <w:abstractNum w:abstractNumId="20" w15:restartNumberingAfterBreak="0">
     <w:nsid w:val="7C912B9E"/>
     <w:multiLevelType w:val="multilevel"/>
     <w:tmpl w:val="2CC040AA"/>
@@ -4884,7 +5374,7 @@
       </w:rPr>
     </w:lvl>
   </w:abstractNum>
-  <w:abstractNum w:abstractNumId="20" w15:restartNumberingAfterBreak="0">
+  <w:abstractNum w:abstractNumId="21" w15:restartNumberingAfterBreak="0">
     <w:nsid w:val="7FE1349F"/>
     <w:multiLevelType w:val="multilevel"/>
     <w:tmpl w:val="CEDED150"/>
@@ -4998,19 +5488,19 @@
     </w:lvl>
   </w:abstractNum>
   <w:num w:numId="1" w16cid:durableId="1856071374">
-    <w:abstractNumId w:val="14"/>
+    <w:abstractNumId w:val="15"/>
   </w:num>
   <w:num w:numId="2" w16cid:durableId="1811752149">
-    <w:abstractNumId w:val="12"/>
+    <w:abstractNumId w:val="13"/>
   </w:num>
   <w:num w:numId="3" w16cid:durableId="1358309539">
-    <w:abstractNumId w:val="20"/>
+    <w:abstractNumId w:val="21"/>
   </w:num>
   <w:num w:numId="4" w16cid:durableId="1409500245">
-    <w:abstractNumId w:val="3"/>
+    <w:abstractNumId w:val="4"/>
   </w:num>
   <w:num w:numId="5" w16cid:durableId="1710109723">
-    <w:abstractNumId w:val="9"/>
+    <w:abstractNumId w:val="10"/>
     <w:lvlOverride w:ilvl="0">
       <w:lvl w:ilvl="0">
         <w:numFmt w:val="decimal"/>
@@ -5020,7 +5510,7 @@
     </w:lvlOverride>
   </w:num>
   <w:num w:numId="6" w16cid:durableId="1206021393">
-    <w:abstractNumId w:val="5"/>
+    <w:abstractNumId w:val="6"/>
     <w:lvlOverride w:ilvl="0">
       <w:lvl w:ilvl="0">
         <w:numFmt w:val="decimal"/>
@@ -5030,7 +5520,7 @@
     </w:lvlOverride>
   </w:num>
   <w:num w:numId="7" w16cid:durableId="384645459">
-    <w:abstractNumId w:val="17"/>
+    <w:abstractNumId w:val="18"/>
     <w:lvlOverride w:ilvl="0">
       <w:lvl w:ilvl="0">
         <w:numFmt w:val="decimal"/>
@@ -5040,46 +5530,49 @@
     </w:lvlOverride>
   </w:num>
   <w:num w:numId="8" w16cid:durableId="1409501937">
+    <w:abstractNumId w:val="9"/>
+  </w:num>
+  <w:num w:numId="9" w16cid:durableId="568075783">
+    <w:abstractNumId w:val="20"/>
+  </w:num>
+  <w:num w:numId="10" w16cid:durableId="1008948644">
+    <w:abstractNumId w:val="2"/>
+  </w:num>
+  <w:num w:numId="11" w16cid:durableId="1562908004">
     <w:abstractNumId w:val="8"/>
   </w:num>
-  <w:num w:numId="9" w16cid:durableId="568075783">
-    <w:abstractNumId w:val="19"/>
-  </w:num>
-  <w:num w:numId="10" w16cid:durableId="1008948644">
-    <w:abstractNumId w:val="1"/>
-  </w:num>
-  <w:num w:numId="11" w16cid:durableId="1562908004">
-    <w:abstractNumId w:val="7"/>
-  </w:num>
   <w:num w:numId="12" w16cid:durableId="1354302004">
-    <w:abstractNumId w:val="4"/>
+    <w:abstractNumId w:val="5"/>
   </w:num>
   <w:num w:numId="13" w16cid:durableId="1503203971">
-    <w:abstractNumId w:val="13"/>
+    <w:abstractNumId w:val="14"/>
   </w:num>
   <w:num w:numId="14" w16cid:durableId="1411269848">
-    <w:abstractNumId w:val="18"/>
+    <w:abstractNumId w:val="19"/>
   </w:num>
   <w:num w:numId="15" w16cid:durableId="1584102442">
     <w:abstractNumId w:val="0"/>
   </w:num>
   <w:num w:numId="16" w16cid:durableId="736561059">
-    <w:abstractNumId w:val="2"/>
+    <w:abstractNumId w:val="3"/>
   </w:num>
   <w:num w:numId="17" w16cid:durableId="61490683">
-    <w:abstractNumId w:val="6"/>
+    <w:abstractNumId w:val="7"/>
   </w:num>
   <w:num w:numId="18" w16cid:durableId="2133669540">
+    <w:abstractNumId w:val="17"/>
+  </w:num>
+  <w:num w:numId="19" w16cid:durableId="408499345">
+    <w:abstractNumId w:val="12"/>
+  </w:num>
+  <w:num w:numId="20" w16cid:durableId="2046102855">
     <w:abstractNumId w:val="16"/>
   </w:num>
-  <w:num w:numId="19" w16cid:durableId="408499345">
+  <w:num w:numId="21" w16cid:durableId="12154914">
     <w:abstractNumId w:val="11"/>
   </w:num>
-  <w:num w:numId="20" w16cid:durableId="2046102855">
-    <w:abstractNumId w:val="15"/>
-  </w:num>
-  <w:num w:numId="21" w16cid:durableId="12154914">
-    <w:abstractNumId w:val="10"/>
+  <w:num w:numId="22" w16cid:durableId="664548120">
+    <w:abstractNumId w:val="1"/>
   </w:num>
 </w:numbering>
 </file>

</xml_diff>

<commit_message>
Add all observation of cpu reduction hashgen service
</commit_message>
<xml_diff>
--- a/Latency Analysis/Hashgen service - Deep Analysis.docx
+++ b/Latency Analysis/Hashgen service - Deep Analysis.docx
@@ -118,6 +118,56 @@
     </w:p>
     <w:p>
       <w:pPr>
+        <w:rPr>
+          <w:lang w:val="en-US"/>
+        </w:rPr>
+      </w:pPr>
+      <w:r>
+        <w:rPr>
+          <w:lang w:val="en-US"/>
+        </w:rPr>
+        <w:t>The blue line is the CPU usage. It starts low, &amp; bursts at the CPU limit reductions. After each peak, usage falls back to baseline. The latency (red line) show high dynamic peaks &amp; it is directly affected by the CPU limit reduction &amp; CPU usage. So, here the latency is sensitive to the CPU pressure closely due to request queuing, compute contention &amp; container restarts. However, eventually, we can see a slight latency increment at the end. </w:t>
+      </w:r>
+    </w:p>
+    <w:p>
+      <w:pPr>
+        <w:rPr>
+          <w:lang w:val="en-US"/>
+        </w:rPr>
+      </w:pPr>
+      <w:r>
+        <w:rPr>
+          <w:lang w:val="en-US"/>
+        </w:rPr>
+        <w:t xml:space="preserve">The memory usage (blue line) has spikes. Each spike in usage align with the latency &amp; CPU limit reduction. Memory usage drops sharply right after each latency spike, them resumes gradual increase. This is because, memory is accumulating until some </w:t>
+      </w:r>
+      <w:proofErr w:type="spellStart"/>
+      <w:r>
+        <w:rPr>
+          <w:lang w:val="en-US"/>
+        </w:rPr>
+        <w:t>clenup</w:t>
+      </w:r>
+      <w:proofErr w:type="spellEnd"/>
+      <w:r>
+        <w:rPr>
+          <w:lang w:val="en-US"/>
+        </w:rPr>
+        <w:t xml:space="preserve">/reset (Garbage </w:t>
+      </w:r>
+      <w:r>
+        <w:rPr>
+          <w:lang w:val="en-US"/>
+        </w:rPr>
+        <w:lastRenderedPageBreak/>
+        <w:t>collection container restart, Memory fragmentation or swap) is triggered. These causes triggers a memory pressure, but not due to hitting limits. </w:t>
+      </w:r>
+    </w:p>
+    <w:p/>
+    <w:p/>
+    <w:p/>
+    <w:p>
+      <w:pPr>
         <w:numPr>
           <w:ilvl w:val="0"/>
           <w:numId w:val="2"/>
@@ -232,7 +282,6 @@
         <w:rPr>
           <w:lang w:val="en-US"/>
         </w:rPr>
-        <w:lastRenderedPageBreak/>
         <w:t>At each latency spike, memory usage falls rapidly, implying memory is being released &amp; container is restarted.</w:t>
       </w:r>
     </w:p>

</xml_diff>

<commit_message>
Add the agenda of hashgen service plots
</commit_message>
<xml_diff>
--- a/Latency Analysis/Hashgen service - Deep Analysis.docx
+++ b/Latency Analysis/Hashgen service - Deep Analysis.docx
@@ -4,13 +4,161 @@
   <w:body>
     <w:p>
       <w:pPr>
+        <w:rPr>
+          <w:lang w:val="en-US"/>
+        </w:rPr>
+      </w:pPr>
+      <w:r>
+        <w:rPr>
+          <w:b/>
+          <w:bCs/>
+          <w:lang w:val="en-US"/>
+        </w:rPr>
+        <w:t>For CPU vs Latency Plots</w:t>
+      </w:r>
+    </w:p>
+    <w:p>
+      <w:pPr>
+        <w:rPr>
+          <w:lang w:val="en-US"/>
+        </w:rPr>
+      </w:pPr>
+      <w:r>
+        <w:rPr>
+          <w:lang w:val="en-US"/>
+        </w:rPr>
+        <w:t>Yellow Line - CPU Limit</w:t>
+      </w:r>
+    </w:p>
+    <w:p>
+      <w:pPr>
+        <w:rPr>
+          <w:lang w:val="en-US"/>
+        </w:rPr>
+      </w:pPr>
+      <w:r>
+        <w:rPr>
+          <w:lang w:val="en-US"/>
+        </w:rPr>
+        <w:t>Blue Line - CPU Usage</w:t>
+      </w:r>
+    </w:p>
+    <w:p>
+      <w:pPr>
+        <w:rPr>
+          <w:lang w:val="en-US"/>
+        </w:rPr>
+      </w:pPr>
+      <w:r>
+        <w:rPr>
+          <w:lang w:val="en-US"/>
+        </w:rPr>
+        <w:t>Red Line - Latency</w:t>
+      </w:r>
+    </w:p>
+    <w:p>
+      <w:pPr>
+        <w:rPr>
+          <w:lang w:val="en-US"/>
+        </w:rPr>
+      </w:pPr>
+      <w:r>
+        <w:rPr>
+          <w:lang w:val="en-US"/>
+        </w:rPr>
+        <w:t>Green Line - CPU Request</w:t>
+      </w:r>
+    </w:p>
+    <w:p>
+      <w:pPr>
+        <w:rPr>
+          <w:lang w:val="en-US"/>
+        </w:rPr>
+      </w:pPr>
+    </w:p>
+    <w:p>
+      <w:pPr>
+        <w:rPr>
+          <w:lang w:val="en-US"/>
+        </w:rPr>
+      </w:pPr>
+      <w:r>
+        <w:rPr>
+          <w:b/>
+          <w:bCs/>
+          <w:lang w:val="en-US"/>
+        </w:rPr>
+        <w:t>For Memory vs Latency Plots</w:t>
+      </w:r>
+    </w:p>
+    <w:p>
+      <w:pPr>
+        <w:rPr>
+          <w:lang w:val="en-US"/>
+        </w:rPr>
+      </w:pPr>
+      <w:r>
+        <w:rPr>
+          <w:lang w:val="en-US"/>
+        </w:rPr>
+        <w:t>Yellow line - Memory Request</w:t>
+      </w:r>
+    </w:p>
+    <w:p>
+      <w:pPr>
+        <w:rPr>
+          <w:lang w:val="en-US"/>
+        </w:rPr>
+      </w:pPr>
+      <w:r>
+        <w:rPr>
+          <w:lang w:val="en-US"/>
+        </w:rPr>
+        <w:t>Blue line - Memory usage</w:t>
+      </w:r>
+    </w:p>
+    <w:p>
+      <w:pPr>
+        <w:rPr>
+          <w:lang w:val="en-US"/>
+        </w:rPr>
+      </w:pPr>
+      <w:r>
+        <w:rPr>
+          <w:lang w:val="en-US"/>
+        </w:rPr>
+        <w:t>Red line - Latency</w:t>
+      </w:r>
+    </w:p>
+    <w:p>
+      <w:pPr>
+        <w:rPr>
+          <w:lang w:val="en-US"/>
+        </w:rPr>
+      </w:pPr>
+      <w:r>
+        <w:rPr>
+          <w:lang w:val="en-US"/>
+        </w:rPr>
+        <w:t>Green line - Memory limit</w:t>
+      </w:r>
+    </w:p>
+    <w:p/>
+    <w:p>
+      <w:pPr>
         <w:pStyle w:val="Heading1"/>
         <w:rPr>
           <w:color w:val="0000FF"/>
         </w:rPr>
       </w:pPr>
-      <w:bookmarkStart w:id="0" w:name="_2shcc86ylsxq" w:colFirst="0" w:colLast="0"/>
-      <w:bookmarkEnd w:id="0"/>
+    </w:p>
+    <w:p>
+      <w:pPr>
+        <w:pStyle w:val="Heading1"/>
+        <w:rPr>
+          <w:color w:val="0000FF"/>
+        </w:rPr>
+      </w:pPr>
       <w:proofErr w:type="spellStart"/>
       <w:r>
         <w:rPr>
@@ -79,6 +227,7 @@
         <w:rPr>
           <w:noProof/>
         </w:rPr>
+        <w:lastRenderedPageBreak/>
         <w:drawing>
           <wp:inline distT="114300" distB="114300" distL="114300" distR="114300" wp14:anchorId="7CC4BCBA" wp14:editId="22892914">
             <wp:extent cx="5943600" cy="2921000"/>
@@ -153,14 +302,7 @@
         <w:rPr>
           <w:lang w:val="en-US"/>
         </w:rPr>
-        <w:t xml:space="preserve">/reset (Garbage </w:t>
-      </w:r>
-      <w:r>
-        <w:rPr>
-          <w:lang w:val="en-US"/>
-        </w:rPr>
-        <w:lastRenderedPageBreak/>
-        <w:t>collection container restart, Memory fragmentation or swap) is triggered. These causes triggers a memory pressure, but not due to hitting limits. </w:t>
+        <w:t>/reset (Garbage collection container restart, Memory fragmentation or swap) is triggered. These causes triggers a memory pressure, but not due to hitting limits. </w:t>
       </w:r>
     </w:p>
     <w:p/>

</xml_diff>